<commit_message>
Atualiza numero das seções
</commit_message>
<xml_diff>
--- a/Apêndices/Apêndice B (Ata XP).docx
+++ b/Apêndices/Apêndice B (Ata XP).docx
@@ -7,17 +7,23 @@
         <w:pStyle w:val="Ttulo1"/>
       </w:pPr>
       <w:r>
+        <w:t xml:space="preserve">APÊNDICE B – </w:t>
+      </w:r>
+      <w:r>
         <w:t>Ata das reuniões</w:t>
       </w:r>
     </w:p>
     <w:p>
       <w:pPr>
+        <w:spacing w:before="0" w:after="0" w:line="480" w:lineRule="auto"/>
         <w:rPr>
           <w:rFonts w:ascii="Arial" w:hAnsi="Arial" w:cs="Arial"/>
           <w:sz w:val="24"/>
           <w:lang w:val="en-US"/>
         </w:rPr>
       </w:pPr>
+      <w:bookmarkStart w:id="0" w:name="_GoBack"/>
+      <w:bookmarkEnd w:id="0"/>
     </w:p>
     <w:tbl>
       <w:tblPr>
@@ -487,8 +493,6 @@
               </w:rPr>
               <w:t xml:space="preserve">r no trabalho, qual linguagem </w:t>
             </w:r>
-            <w:bookmarkStart w:id="0" w:name="_GoBack"/>
-            <w:bookmarkEnd w:id="0"/>
             <w:r>
               <w:rPr>
                 <w:rFonts w:ascii="Arial" w:hAnsi="Arial" w:cs="Arial"/>
@@ -9818,7 +9822,7 @@
           <w:fldChar w:fldCharType="separate"/>
         </w:r>
         <w:r>
-          <w:t>123</w:t>
+          <w:t>118</w:t>
         </w:r>
         <w:r>
           <w:fldChar w:fldCharType="end"/>
@@ -9840,9 +9844,9 @@
   <w:abstractNum w:abstractNumId="0">
     <w:nsid w:val="12381604"/>
     <w:multiLevelType w:val="hybridMultilevel"/>
-    <w:tmpl w:val="92FC6ED4"/>
-    <w:lvl w:ilvl="0" w:tplc="2E4C7A6C">
-      <w:start w:val="8"/>
+    <w:tmpl w:val="FB0A4CFE"/>
+    <w:lvl w:ilvl="0" w:tplc="03CC11F4">
+      <w:start w:val="9"/>
       <w:numFmt w:val="decimal"/>
       <w:pStyle w:val="Ttulo1"/>
       <w:lvlText w:val="%1."/>

</xml_diff>

<commit_message>
Fix #3 Corrige datas das reuniões
</commit_message>
<xml_diff>
--- a/Apêndices/Apêndice B (Ata XP).docx
+++ b/Apêndices/Apêndice B (Ata XP).docx
@@ -1,6 +1,6 @@
 
 <file path=word/document.xml><?xml version="1.0" encoding="utf-8"?>
-<w:document xmlns:wpc="http://schemas.microsoft.com/office/word/2010/wordprocessingCanvas" xmlns:mc="http://schemas.openxmlformats.org/markup-compatibility/2006" xmlns:o="urn:schemas-microsoft-com:office:office" xmlns:r="http://schemas.openxmlformats.org/officeDocument/2006/relationships" xmlns:m="http://schemas.openxmlformats.org/officeDocument/2006/math" xmlns:v="urn:schemas-microsoft-com:vml" xmlns:wp14="http://schemas.microsoft.com/office/word/2010/wordprocessingDrawing" xmlns:wp="http://schemas.openxmlformats.org/drawingml/2006/wordprocessingDrawing" xmlns:w10="urn:schemas-microsoft-com:office:word" xmlns:w="http://schemas.openxmlformats.org/wordprocessingml/2006/main" xmlns:w14="http://schemas.microsoft.com/office/word/2010/wordml" xmlns:wpg="http://schemas.microsoft.com/office/word/2010/wordprocessingGroup" xmlns:wpi="http://schemas.microsoft.com/office/word/2010/wordprocessingInk" xmlns:wne="http://schemas.microsoft.com/office/word/2006/wordml" xmlns:wps="http://schemas.microsoft.com/office/word/2010/wordprocessingShape" mc:Ignorable="w14 wp14">
+<w:document xmlns:wpc="http://schemas.microsoft.com/office/word/2010/wordprocessingCanvas" xmlns:cx="http://schemas.microsoft.com/office/drawing/2014/chartex" xmlns:cx1="http://schemas.microsoft.com/office/drawing/2015/9/8/chartex" xmlns:cx2="http://schemas.microsoft.com/office/drawing/2015/10/21/chartex" xmlns:cx3="http://schemas.microsoft.com/office/drawing/2016/5/9/chartex" xmlns:cx4="http://schemas.microsoft.com/office/drawing/2016/5/10/chartex" xmlns:cx5="http://schemas.microsoft.com/office/drawing/2016/5/11/chartex" xmlns:cx6="http://schemas.microsoft.com/office/drawing/2016/5/12/chartex" xmlns:cx7="http://schemas.microsoft.com/office/drawing/2016/5/13/chartex" xmlns:cx8="http://schemas.microsoft.com/office/drawing/2016/5/14/chartex" xmlns:mc="http://schemas.openxmlformats.org/markup-compatibility/2006" xmlns:aink="http://schemas.microsoft.com/office/drawing/2016/ink" xmlns:am3d="http://schemas.microsoft.com/office/drawing/2017/model3d" xmlns:o="urn:schemas-microsoft-com:office:office" xmlns:r="http://schemas.openxmlformats.org/officeDocument/2006/relationships" xmlns:m="http://schemas.openxmlformats.org/officeDocument/2006/math" xmlns:v="urn:schemas-microsoft-com:vml" xmlns:wp14="http://schemas.microsoft.com/office/word/2010/wordprocessingDrawing" xmlns:wp="http://schemas.openxmlformats.org/drawingml/2006/wordprocessingDrawing" xmlns:w10="urn:schemas-microsoft-com:office:word" xmlns:w="http://schemas.openxmlformats.org/wordprocessingml/2006/main" xmlns:w14="http://schemas.microsoft.com/office/word/2010/wordml" xmlns:w15="http://schemas.microsoft.com/office/word/2012/wordml" xmlns:w16cid="http://schemas.microsoft.com/office/word/2016/wordml/cid" xmlns:w16se="http://schemas.microsoft.com/office/word/2015/wordml/symex" xmlns:wpg="http://schemas.microsoft.com/office/word/2010/wordprocessingGroup" xmlns:wpi="http://schemas.microsoft.com/office/word/2010/wordprocessingInk" xmlns:wne="http://schemas.microsoft.com/office/word/2006/wordml" xmlns:wps="http://schemas.microsoft.com/office/word/2010/wordprocessingShape" mc:Ignorable="w14 w15 w16se w16cid wp14">
   <w:body>
     <w:p>
       <w:pPr>
@@ -22,8 +22,6 @@
           <w:lang w:val="en-US"/>
         </w:rPr>
       </w:pPr>
-      <w:bookmarkStart w:id="0" w:name="_GoBack"/>
-      <w:bookmarkEnd w:id="0"/>
     </w:p>
     <w:tbl>
       <w:tblPr>
@@ -175,7 +173,7 @@
                 <w:rFonts w:ascii="Arial" w:hAnsi="Arial" w:cs="Arial"/>
                 <w:color w:val="454545"/>
               </w:rPr>
-              <w:t>30/10/2015</w:t>
+              <w:t>15/01/2017</w:t>
             </w:r>
           </w:p>
         </w:tc>
@@ -234,7 +232,7 @@
                 <w:rFonts w:ascii="Arial" w:hAnsi="Arial" w:cs="Arial"/>
                 <w:color w:val="454545"/>
               </w:rPr>
-              <w:t xml:space="preserve">5 meses </w:t>
+              <w:t>1 mês</w:t>
             </w:r>
           </w:p>
         </w:tc>
@@ -840,7 +838,7 @@
                 <w:rFonts w:ascii="Arial" w:hAnsi="Arial" w:cs="Arial"/>
                 <w:color w:val="454545"/>
               </w:rPr>
-              <w:t>30/10/2015</w:t>
+              <w:t>15/01/2017</w:t>
             </w:r>
           </w:p>
         </w:tc>
@@ -899,7 +897,7 @@
                 <w:rFonts w:ascii="Arial" w:hAnsi="Arial" w:cs="Arial"/>
                 <w:color w:val="454545"/>
               </w:rPr>
-              <w:t xml:space="preserve">5 meses </w:t>
+              <w:t>1 mês</w:t>
             </w:r>
           </w:p>
         </w:tc>
@@ -1491,7 +1489,7 @@
                 <w:rFonts w:ascii="Arial" w:hAnsi="Arial" w:cs="Arial"/>
                 <w:color w:val="454545"/>
               </w:rPr>
-              <w:t>30/10/2015</w:t>
+              <w:t>15/01/2017</w:t>
             </w:r>
           </w:p>
         </w:tc>
@@ -1550,7 +1548,7 @@
                 <w:rFonts w:ascii="Arial" w:hAnsi="Arial" w:cs="Arial"/>
                 <w:color w:val="454545"/>
               </w:rPr>
-              <w:t xml:space="preserve">5 meses </w:t>
+              <w:t>1 mês</w:t>
             </w:r>
           </w:p>
         </w:tc>
@@ -2143,7 +2141,7 @@
                 <w:rFonts w:ascii="Arial" w:hAnsi="Arial" w:cs="Arial"/>
                 <w:color w:val="454545"/>
               </w:rPr>
-              <w:t>30/10/2015</w:t>
+              <w:t>15/02/2017</w:t>
             </w:r>
           </w:p>
         </w:tc>
@@ -2787,7 +2785,7 @@
                 <w:rFonts w:ascii="Arial" w:hAnsi="Arial" w:cs="Arial"/>
                 <w:color w:val="454545"/>
               </w:rPr>
-              <w:t>30/10/2015</w:t>
+              <w:t>15/03/2017</w:t>
             </w:r>
           </w:p>
         </w:tc>
@@ -3431,7 +3429,7 @@
                 <w:rFonts w:ascii="Arial" w:hAnsi="Arial" w:cs="Arial"/>
                 <w:color w:val="454545"/>
               </w:rPr>
-              <w:t>30/10/2015</w:t>
+              <w:t>15/02/2017</w:t>
             </w:r>
           </w:p>
         </w:tc>
@@ -3490,7 +3488,14 @@
                 <w:rFonts w:ascii="Arial" w:hAnsi="Arial" w:cs="Arial"/>
                 <w:color w:val="454545"/>
               </w:rPr>
-              <w:t xml:space="preserve">5 meses </w:t>
+              <w:t xml:space="preserve">8 </w:t>
+            </w:r>
+            <w:r>
+              <w:rPr>
+                <w:rFonts w:ascii="Arial" w:hAnsi="Arial" w:cs="Arial"/>
+                <w:color w:val="454545"/>
+              </w:rPr>
+              <w:t xml:space="preserve">meses </w:t>
             </w:r>
           </w:p>
         </w:tc>
@@ -4075,7 +4080,7 @@
                 <w:rFonts w:ascii="Arial" w:hAnsi="Arial" w:cs="Arial"/>
                 <w:color w:val="454545"/>
               </w:rPr>
-              <w:t>30/10/2015</w:t>
+              <w:t>15/09/2017</w:t>
             </w:r>
           </w:p>
         </w:tc>
@@ -4134,7 +4139,14 @@
                 <w:rFonts w:ascii="Arial" w:hAnsi="Arial" w:cs="Arial"/>
                 <w:color w:val="454545"/>
               </w:rPr>
-              <w:t xml:space="preserve">5 meses </w:t>
+              <w:t>8</w:t>
+            </w:r>
+            <w:r>
+              <w:rPr>
+                <w:rFonts w:ascii="Arial" w:hAnsi="Arial" w:cs="Arial"/>
+                <w:color w:val="454545"/>
+              </w:rPr>
+              <w:t xml:space="preserve"> meses </w:t>
             </w:r>
           </w:p>
         </w:tc>
@@ -4719,7 +4731,7 @@
                 <w:rFonts w:ascii="Arial" w:hAnsi="Arial" w:cs="Arial"/>
                 <w:color w:val="454545"/>
               </w:rPr>
-              <w:t>30/10/2015</w:t>
+              <w:t>15/10/2017</w:t>
             </w:r>
           </w:p>
         </w:tc>
@@ -4778,7 +4790,14 @@
                 <w:rFonts w:ascii="Arial" w:hAnsi="Arial" w:cs="Arial"/>
                 <w:color w:val="454545"/>
               </w:rPr>
-              <w:t xml:space="preserve">5 meses </w:t>
+              <w:t>2</w:t>
+            </w:r>
+            <w:r>
+              <w:rPr>
+                <w:rFonts w:ascii="Arial" w:hAnsi="Arial" w:cs="Arial"/>
+                <w:color w:val="454545"/>
+              </w:rPr>
+              <w:t xml:space="preserve"> meses </w:t>
             </w:r>
           </w:p>
         </w:tc>
@@ -5364,7 +5383,7 @@
                 <w:rFonts w:ascii="Arial" w:hAnsi="Arial" w:cs="Arial"/>
                 <w:color w:val="454545"/>
               </w:rPr>
-              <w:t>30/10/2015</w:t>
+              <w:t>15/11/2017</w:t>
             </w:r>
           </w:p>
         </w:tc>
@@ -5423,7 +5442,14 @@
                 <w:rFonts w:ascii="Arial" w:hAnsi="Arial" w:cs="Arial"/>
                 <w:color w:val="454545"/>
               </w:rPr>
-              <w:t xml:space="preserve">5 meses </w:t>
+              <w:t>4</w:t>
+            </w:r>
+            <w:r>
+              <w:rPr>
+                <w:rFonts w:ascii="Arial" w:hAnsi="Arial" w:cs="Arial"/>
+                <w:color w:val="454545"/>
+              </w:rPr>
+              <w:t xml:space="preserve"> meses </w:t>
             </w:r>
           </w:p>
         </w:tc>
@@ -6008,7 +6034,7 @@
                 <w:rFonts w:ascii="Arial" w:hAnsi="Arial" w:cs="Arial"/>
                 <w:color w:val="454545"/>
               </w:rPr>
-              <w:t>30/10/2015</w:t>
+              <w:t>15/01/2018</w:t>
             </w:r>
           </w:p>
         </w:tc>
@@ -6067,7 +6093,28 @@
                 <w:rFonts w:ascii="Arial" w:hAnsi="Arial" w:cs="Arial"/>
                 <w:color w:val="454545"/>
               </w:rPr>
-              <w:t xml:space="preserve">5 meses </w:t>
+              <w:t>1</w:t>
+            </w:r>
+            <w:r>
+              <w:rPr>
+                <w:rFonts w:ascii="Arial" w:hAnsi="Arial" w:cs="Arial"/>
+                <w:color w:val="454545"/>
+              </w:rPr>
+              <w:t xml:space="preserve"> m</w:t>
+            </w:r>
+            <w:r>
+              <w:rPr>
+                <w:rFonts w:ascii="Arial" w:hAnsi="Arial" w:cs="Arial"/>
+                <w:color w:val="454545"/>
+              </w:rPr>
+              <w:t>ês</w:t>
+            </w:r>
+            <w:r>
+              <w:rPr>
+                <w:rFonts w:ascii="Arial" w:hAnsi="Arial" w:cs="Arial"/>
+                <w:color w:val="454545"/>
+              </w:rPr>
+              <w:t xml:space="preserve"> </w:t>
             </w:r>
           </w:p>
         </w:tc>
@@ -6653,7 +6700,7 @@
                 <w:rFonts w:ascii="Arial" w:hAnsi="Arial" w:cs="Arial"/>
                 <w:color w:val="454545"/>
               </w:rPr>
-              <w:t>30/10/2015</w:t>
+              <w:t>15/01/2018</w:t>
             </w:r>
           </w:p>
         </w:tc>
@@ -6712,7 +6759,28 @@
                 <w:rFonts w:ascii="Arial" w:hAnsi="Arial" w:cs="Arial"/>
                 <w:color w:val="454545"/>
               </w:rPr>
-              <w:t xml:space="preserve">5 meses </w:t>
+              <w:t>1</w:t>
+            </w:r>
+            <w:r>
+              <w:rPr>
+                <w:rFonts w:ascii="Arial" w:hAnsi="Arial" w:cs="Arial"/>
+                <w:color w:val="454545"/>
+              </w:rPr>
+              <w:t xml:space="preserve"> m</w:t>
+            </w:r>
+            <w:r>
+              <w:rPr>
+                <w:rFonts w:ascii="Arial" w:hAnsi="Arial" w:cs="Arial"/>
+                <w:color w:val="454545"/>
+              </w:rPr>
+              <w:t>ês</w:t>
+            </w:r>
+            <w:r>
+              <w:rPr>
+                <w:rFonts w:ascii="Arial" w:hAnsi="Arial" w:cs="Arial"/>
+                <w:color w:val="454545"/>
+              </w:rPr>
+              <w:t xml:space="preserve"> </w:t>
             </w:r>
           </w:p>
         </w:tc>
@@ -7297,7 +7365,7 @@
                 <w:rFonts w:ascii="Arial" w:hAnsi="Arial" w:cs="Arial"/>
                 <w:color w:val="454545"/>
               </w:rPr>
-              <w:t>30/10/2015</w:t>
+              <w:t>15/02/2018</w:t>
             </w:r>
           </w:p>
         </w:tc>
@@ -7356,7 +7424,28 @@
                 <w:rFonts w:ascii="Arial" w:hAnsi="Arial" w:cs="Arial"/>
                 <w:color w:val="454545"/>
               </w:rPr>
-              <w:t xml:space="preserve">5 meses </w:t>
+              <w:t>1</w:t>
+            </w:r>
+            <w:r>
+              <w:rPr>
+                <w:rFonts w:ascii="Arial" w:hAnsi="Arial" w:cs="Arial"/>
+                <w:color w:val="454545"/>
+              </w:rPr>
+              <w:t xml:space="preserve"> m</w:t>
+            </w:r>
+            <w:r>
+              <w:rPr>
+                <w:rFonts w:ascii="Arial" w:hAnsi="Arial" w:cs="Arial"/>
+                <w:color w:val="454545"/>
+              </w:rPr>
+              <w:t>ês</w:t>
+            </w:r>
+            <w:r>
+              <w:rPr>
+                <w:rFonts w:ascii="Arial" w:hAnsi="Arial" w:cs="Arial"/>
+                <w:color w:val="454545"/>
+              </w:rPr>
+              <w:t xml:space="preserve"> </w:t>
             </w:r>
           </w:p>
         </w:tc>
@@ -7941,7 +8030,7 @@
                 <w:rFonts w:ascii="Arial" w:hAnsi="Arial" w:cs="Arial"/>
                 <w:color w:val="454545"/>
               </w:rPr>
-              <w:t>30/10/2015</w:t>
+              <w:t>15/03/2018</w:t>
             </w:r>
           </w:p>
         </w:tc>
@@ -8000,7 +8089,28 @@
                 <w:rFonts w:ascii="Arial" w:hAnsi="Arial" w:cs="Arial"/>
                 <w:color w:val="454545"/>
               </w:rPr>
-              <w:t xml:space="preserve">5 meses </w:t>
+              <w:t>1</w:t>
+            </w:r>
+            <w:r>
+              <w:rPr>
+                <w:rFonts w:ascii="Arial" w:hAnsi="Arial" w:cs="Arial"/>
+                <w:color w:val="454545"/>
+              </w:rPr>
+              <w:t xml:space="preserve"> m</w:t>
+            </w:r>
+            <w:r>
+              <w:rPr>
+                <w:rFonts w:ascii="Arial" w:hAnsi="Arial" w:cs="Arial"/>
+                <w:color w:val="454545"/>
+              </w:rPr>
+              <w:t>ês</w:t>
+            </w:r>
+            <w:r>
+              <w:rPr>
+                <w:rFonts w:ascii="Arial" w:hAnsi="Arial" w:cs="Arial"/>
+                <w:color w:val="454545"/>
+              </w:rPr>
+              <w:t xml:space="preserve"> </w:t>
             </w:r>
           </w:p>
         </w:tc>
@@ -8586,7 +8696,7 @@
                 <w:rFonts w:ascii="Arial" w:hAnsi="Arial" w:cs="Arial"/>
                 <w:color w:val="454545"/>
               </w:rPr>
-              <w:t>30/10/2015</w:t>
+              <w:t>15/04/2018</w:t>
             </w:r>
           </w:p>
         </w:tc>
@@ -8645,7 +8755,28 @@
                 <w:rFonts w:ascii="Arial" w:hAnsi="Arial" w:cs="Arial"/>
                 <w:color w:val="454545"/>
               </w:rPr>
-              <w:t xml:space="preserve">5 meses </w:t>
+              <w:t>1</w:t>
+            </w:r>
+            <w:r>
+              <w:rPr>
+                <w:rFonts w:ascii="Arial" w:hAnsi="Arial" w:cs="Arial"/>
+                <w:color w:val="454545"/>
+              </w:rPr>
+              <w:t xml:space="preserve"> m</w:t>
+            </w:r>
+            <w:r>
+              <w:rPr>
+                <w:rFonts w:ascii="Arial" w:hAnsi="Arial" w:cs="Arial"/>
+                <w:color w:val="454545"/>
+              </w:rPr>
+              <w:t>ê</w:t>
+            </w:r>
+            <w:r>
+              <w:rPr>
+                <w:rFonts w:ascii="Arial" w:hAnsi="Arial" w:cs="Arial"/>
+                <w:color w:val="454545"/>
+              </w:rPr>
+              <w:t xml:space="preserve">s </w:t>
             </w:r>
           </w:p>
         </w:tc>
@@ -9230,7 +9361,7 @@
                 <w:rFonts w:ascii="Arial" w:hAnsi="Arial" w:cs="Arial"/>
                 <w:color w:val="454545"/>
               </w:rPr>
-              <w:t>30/10/2015</w:t>
+              <w:t>15/05/2018</w:t>
             </w:r>
           </w:p>
         </w:tc>
@@ -9289,8 +9420,10 @@
                 <w:rFonts w:ascii="Arial" w:hAnsi="Arial" w:cs="Arial"/>
                 <w:color w:val="454545"/>
               </w:rPr>
-              <w:t xml:space="preserve">5 meses </w:t>
-            </w:r>
+              <w:t>1 mês</w:t>
+            </w:r>
+            <w:bookmarkStart w:id="0" w:name="_GoBack"/>
+            <w:bookmarkEnd w:id="0"/>
           </w:p>
         </w:tc>
       </w:tr>
@@ -9730,7 +9863,7 @@
       </w:pPr>
     </w:p>
     <w:sectPr>
-      <w:headerReference w:type="default" r:id="rId8"/>
+      <w:headerReference w:type="default" r:id="rId7"/>
       <w:pgSz w:w="11900" w:h="16840"/>
       <w:pgMar w:top="1701" w:right="1134" w:bottom="1134" w:left="1701" w:header="708" w:footer="708" w:gutter="0"/>
       <w:pgNumType w:start="118"/>
@@ -9742,7 +9875,7 @@
 </file>
 
 <file path=word/endnotes.xml><?xml version="1.0" encoding="utf-8"?>
-<w:endnotes xmlns:wpc="http://schemas.microsoft.com/office/word/2010/wordprocessingCanvas" xmlns:mc="http://schemas.openxmlformats.org/markup-compatibility/2006" xmlns:o="urn:schemas-microsoft-com:office:office" xmlns:r="http://schemas.openxmlformats.org/officeDocument/2006/relationships" xmlns:m="http://schemas.openxmlformats.org/officeDocument/2006/math" xmlns:v="urn:schemas-microsoft-com:vml" xmlns:wp14="http://schemas.microsoft.com/office/word/2010/wordprocessingDrawing" xmlns:wp="http://schemas.openxmlformats.org/drawingml/2006/wordprocessingDrawing" xmlns:w10="urn:schemas-microsoft-com:office:word" xmlns:w="http://schemas.openxmlformats.org/wordprocessingml/2006/main" xmlns:w14="http://schemas.microsoft.com/office/word/2010/wordml" xmlns:wpg="http://schemas.microsoft.com/office/word/2010/wordprocessingGroup" xmlns:wpi="http://schemas.microsoft.com/office/word/2010/wordprocessingInk" xmlns:wne="http://schemas.microsoft.com/office/word/2006/wordml" xmlns:wps="http://schemas.microsoft.com/office/word/2010/wordprocessingShape" mc:Ignorable="w14 wp14">
+<w:endnotes xmlns:wpc="http://schemas.microsoft.com/office/word/2010/wordprocessingCanvas" xmlns:cx="http://schemas.microsoft.com/office/drawing/2014/chartex" xmlns:cx1="http://schemas.microsoft.com/office/drawing/2015/9/8/chartex" xmlns:cx2="http://schemas.microsoft.com/office/drawing/2015/10/21/chartex" xmlns:cx3="http://schemas.microsoft.com/office/drawing/2016/5/9/chartex" xmlns:cx4="http://schemas.microsoft.com/office/drawing/2016/5/10/chartex" xmlns:cx5="http://schemas.microsoft.com/office/drawing/2016/5/11/chartex" xmlns:cx6="http://schemas.microsoft.com/office/drawing/2016/5/12/chartex" xmlns:cx7="http://schemas.microsoft.com/office/drawing/2016/5/13/chartex" xmlns:cx8="http://schemas.microsoft.com/office/drawing/2016/5/14/chartex" xmlns:mc="http://schemas.openxmlformats.org/markup-compatibility/2006" xmlns:aink="http://schemas.microsoft.com/office/drawing/2016/ink" xmlns:am3d="http://schemas.microsoft.com/office/drawing/2017/model3d" xmlns:o="urn:schemas-microsoft-com:office:office" xmlns:r="http://schemas.openxmlformats.org/officeDocument/2006/relationships" xmlns:m="http://schemas.openxmlformats.org/officeDocument/2006/math" xmlns:v="urn:schemas-microsoft-com:vml" xmlns:wp14="http://schemas.microsoft.com/office/word/2010/wordprocessingDrawing" xmlns:wp="http://schemas.openxmlformats.org/drawingml/2006/wordprocessingDrawing" xmlns:w10="urn:schemas-microsoft-com:office:word" xmlns:w="http://schemas.openxmlformats.org/wordprocessingml/2006/main" xmlns:w14="http://schemas.microsoft.com/office/word/2010/wordml" xmlns:w15="http://schemas.microsoft.com/office/word/2012/wordml" xmlns:w16cid="http://schemas.microsoft.com/office/word/2016/wordml/cid" xmlns:w16se="http://schemas.microsoft.com/office/word/2015/wordml/symex" xmlns:wpg="http://schemas.microsoft.com/office/word/2010/wordprocessingGroup" xmlns:wpi="http://schemas.microsoft.com/office/word/2010/wordprocessingInk" xmlns:wne="http://schemas.microsoft.com/office/word/2006/wordml" xmlns:wps="http://schemas.microsoft.com/office/word/2010/wordprocessingShape" mc:Ignorable="w14 w15 w16se w16cid wp14">
   <w:endnote w:type="separator" w:id="-1">
     <w:p>
       <w:pPr>
@@ -9769,7 +9902,7 @@
 </file>
 
 <file path=word/footnotes.xml><?xml version="1.0" encoding="utf-8"?>
-<w:footnotes xmlns:wpc="http://schemas.microsoft.com/office/word/2010/wordprocessingCanvas" xmlns:mc="http://schemas.openxmlformats.org/markup-compatibility/2006" xmlns:o="urn:schemas-microsoft-com:office:office" xmlns:r="http://schemas.openxmlformats.org/officeDocument/2006/relationships" xmlns:m="http://schemas.openxmlformats.org/officeDocument/2006/math" xmlns:v="urn:schemas-microsoft-com:vml" xmlns:wp14="http://schemas.microsoft.com/office/word/2010/wordprocessingDrawing" xmlns:wp="http://schemas.openxmlformats.org/drawingml/2006/wordprocessingDrawing" xmlns:w10="urn:schemas-microsoft-com:office:word" xmlns:w="http://schemas.openxmlformats.org/wordprocessingml/2006/main" xmlns:w14="http://schemas.microsoft.com/office/word/2010/wordml" xmlns:wpg="http://schemas.microsoft.com/office/word/2010/wordprocessingGroup" xmlns:wpi="http://schemas.microsoft.com/office/word/2010/wordprocessingInk" xmlns:wne="http://schemas.microsoft.com/office/word/2006/wordml" xmlns:wps="http://schemas.microsoft.com/office/word/2010/wordprocessingShape" mc:Ignorable="w14 wp14">
+<w:footnotes xmlns:wpc="http://schemas.microsoft.com/office/word/2010/wordprocessingCanvas" xmlns:cx="http://schemas.microsoft.com/office/drawing/2014/chartex" xmlns:cx1="http://schemas.microsoft.com/office/drawing/2015/9/8/chartex" xmlns:cx2="http://schemas.microsoft.com/office/drawing/2015/10/21/chartex" xmlns:cx3="http://schemas.microsoft.com/office/drawing/2016/5/9/chartex" xmlns:cx4="http://schemas.microsoft.com/office/drawing/2016/5/10/chartex" xmlns:cx5="http://schemas.microsoft.com/office/drawing/2016/5/11/chartex" xmlns:cx6="http://schemas.microsoft.com/office/drawing/2016/5/12/chartex" xmlns:cx7="http://schemas.microsoft.com/office/drawing/2016/5/13/chartex" xmlns:cx8="http://schemas.microsoft.com/office/drawing/2016/5/14/chartex" xmlns:mc="http://schemas.openxmlformats.org/markup-compatibility/2006" xmlns:aink="http://schemas.microsoft.com/office/drawing/2016/ink" xmlns:am3d="http://schemas.microsoft.com/office/drawing/2017/model3d" xmlns:o="urn:schemas-microsoft-com:office:office" xmlns:r="http://schemas.openxmlformats.org/officeDocument/2006/relationships" xmlns:m="http://schemas.openxmlformats.org/officeDocument/2006/math" xmlns:v="urn:schemas-microsoft-com:vml" xmlns:wp14="http://schemas.microsoft.com/office/word/2010/wordprocessingDrawing" xmlns:wp="http://schemas.openxmlformats.org/drawingml/2006/wordprocessingDrawing" xmlns:w10="urn:schemas-microsoft-com:office:word" xmlns:w="http://schemas.openxmlformats.org/wordprocessingml/2006/main" xmlns:w14="http://schemas.microsoft.com/office/word/2010/wordml" xmlns:w15="http://schemas.microsoft.com/office/word/2012/wordml" xmlns:w16cid="http://schemas.microsoft.com/office/word/2016/wordml/cid" xmlns:w16se="http://schemas.microsoft.com/office/word/2015/wordml/symex" xmlns:wpg="http://schemas.microsoft.com/office/word/2010/wordprocessingGroup" xmlns:wpi="http://schemas.microsoft.com/office/word/2010/wordprocessingInk" xmlns:wne="http://schemas.microsoft.com/office/word/2006/wordml" xmlns:wps="http://schemas.microsoft.com/office/word/2010/wordprocessingShape" mc:Ignorable="w14 w15 w16se w16cid wp14">
   <w:footnote w:type="separator" w:id="-1">
     <w:p>
       <w:pPr>
@@ -9796,7 +9929,7 @@
 </file>
 
 <file path=word/header1.xml><?xml version="1.0" encoding="utf-8"?>
-<w:hdr xmlns:wpc="http://schemas.microsoft.com/office/word/2010/wordprocessingCanvas" xmlns:mc="http://schemas.openxmlformats.org/markup-compatibility/2006" xmlns:o="urn:schemas-microsoft-com:office:office" xmlns:r="http://schemas.openxmlformats.org/officeDocument/2006/relationships" xmlns:m="http://schemas.openxmlformats.org/officeDocument/2006/math" xmlns:v="urn:schemas-microsoft-com:vml" xmlns:wp14="http://schemas.microsoft.com/office/word/2010/wordprocessingDrawing" xmlns:wp="http://schemas.openxmlformats.org/drawingml/2006/wordprocessingDrawing" xmlns:w10="urn:schemas-microsoft-com:office:word" xmlns:w="http://schemas.openxmlformats.org/wordprocessingml/2006/main" xmlns:w14="http://schemas.microsoft.com/office/word/2010/wordml" xmlns:wpg="http://schemas.microsoft.com/office/word/2010/wordprocessingGroup" xmlns:wpi="http://schemas.microsoft.com/office/word/2010/wordprocessingInk" xmlns:wne="http://schemas.microsoft.com/office/word/2006/wordml" xmlns:wps="http://schemas.microsoft.com/office/word/2010/wordprocessingShape" mc:Ignorable="w14 wp14">
+<w:hdr xmlns:wpc="http://schemas.microsoft.com/office/word/2010/wordprocessingCanvas" xmlns:cx="http://schemas.microsoft.com/office/drawing/2014/chartex" xmlns:cx1="http://schemas.microsoft.com/office/drawing/2015/9/8/chartex" xmlns:cx2="http://schemas.microsoft.com/office/drawing/2015/10/21/chartex" xmlns:cx3="http://schemas.microsoft.com/office/drawing/2016/5/9/chartex" xmlns:cx4="http://schemas.microsoft.com/office/drawing/2016/5/10/chartex" xmlns:cx5="http://schemas.microsoft.com/office/drawing/2016/5/11/chartex" xmlns:cx6="http://schemas.microsoft.com/office/drawing/2016/5/12/chartex" xmlns:cx7="http://schemas.microsoft.com/office/drawing/2016/5/13/chartex" xmlns:cx8="http://schemas.microsoft.com/office/drawing/2016/5/14/chartex" xmlns:mc="http://schemas.openxmlformats.org/markup-compatibility/2006" xmlns:aink="http://schemas.microsoft.com/office/drawing/2016/ink" xmlns:am3d="http://schemas.microsoft.com/office/drawing/2017/model3d" xmlns:o="urn:schemas-microsoft-com:office:office" xmlns:r="http://schemas.openxmlformats.org/officeDocument/2006/relationships" xmlns:m="http://schemas.openxmlformats.org/officeDocument/2006/math" xmlns:v="urn:schemas-microsoft-com:vml" xmlns:wp14="http://schemas.microsoft.com/office/word/2010/wordprocessingDrawing" xmlns:wp="http://schemas.openxmlformats.org/drawingml/2006/wordprocessingDrawing" xmlns:w10="urn:schemas-microsoft-com:office:word" xmlns:w="http://schemas.openxmlformats.org/wordprocessingml/2006/main" xmlns:w14="http://schemas.microsoft.com/office/word/2010/wordml" xmlns:w15="http://schemas.microsoft.com/office/word/2012/wordml" xmlns:w16cid="http://schemas.microsoft.com/office/word/2016/wordml/cid" xmlns:w16se="http://schemas.microsoft.com/office/word/2015/wordml/symex" xmlns:wpg="http://schemas.microsoft.com/office/word/2010/wordprocessingGroup" xmlns:wpi="http://schemas.microsoft.com/office/word/2010/wordprocessingInk" xmlns:wne="http://schemas.microsoft.com/office/word/2006/wordml" xmlns:wps="http://schemas.microsoft.com/office/word/2010/wordprocessingShape" mc:Ignorable="w14 w15 w16se w16cid wp14">
   <w:sdt>
     <w:sdtPr>
       <w:id w:val="-1467046086"/>
@@ -9840,8 +9973,8 @@
 </file>
 
 <file path=word/numbering.xml><?xml version="1.0" encoding="utf-8"?>
-<w:numbering xmlns:wpc="http://schemas.microsoft.com/office/word/2010/wordprocessingCanvas" xmlns:mc="http://schemas.openxmlformats.org/markup-compatibility/2006" xmlns:o="urn:schemas-microsoft-com:office:office" xmlns:r="http://schemas.openxmlformats.org/officeDocument/2006/relationships" xmlns:m="http://schemas.openxmlformats.org/officeDocument/2006/math" xmlns:v="urn:schemas-microsoft-com:vml" xmlns:wp14="http://schemas.microsoft.com/office/word/2010/wordprocessingDrawing" xmlns:wp="http://schemas.openxmlformats.org/drawingml/2006/wordprocessingDrawing" xmlns:w10="urn:schemas-microsoft-com:office:word" xmlns:w="http://schemas.openxmlformats.org/wordprocessingml/2006/main" xmlns:w14="http://schemas.microsoft.com/office/word/2010/wordml" xmlns:wpg="http://schemas.microsoft.com/office/word/2010/wordprocessingGroup" xmlns:wpi="http://schemas.microsoft.com/office/word/2010/wordprocessingInk" xmlns:wne="http://schemas.microsoft.com/office/word/2006/wordml" xmlns:wps="http://schemas.microsoft.com/office/word/2010/wordprocessingShape" mc:Ignorable="w14 wp14">
-  <w:abstractNum w:abstractNumId="0">
+<w:numbering xmlns:wpc="http://schemas.microsoft.com/office/word/2010/wordprocessingCanvas" xmlns:cx="http://schemas.microsoft.com/office/drawing/2014/chartex" xmlns:cx1="http://schemas.microsoft.com/office/drawing/2015/9/8/chartex" xmlns:cx2="http://schemas.microsoft.com/office/drawing/2015/10/21/chartex" xmlns:cx3="http://schemas.microsoft.com/office/drawing/2016/5/9/chartex" xmlns:cx4="http://schemas.microsoft.com/office/drawing/2016/5/10/chartex" xmlns:cx5="http://schemas.microsoft.com/office/drawing/2016/5/11/chartex" xmlns:cx6="http://schemas.microsoft.com/office/drawing/2016/5/12/chartex" xmlns:cx7="http://schemas.microsoft.com/office/drawing/2016/5/13/chartex" xmlns:cx8="http://schemas.microsoft.com/office/drawing/2016/5/14/chartex" xmlns:mc="http://schemas.openxmlformats.org/markup-compatibility/2006" xmlns:aink="http://schemas.microsoft.com/office/drawing/2016/ink" xmlns:am3d="http://schemas.microsoft.com/office/drawing/2017/model3d" xmlns:o="urn:schemas-microsoft-com:office:office" xmlns:r="http://schemas.openxmlformats.org/officeDocument/2006/relationships" xmlns:m="http://schemas.openxmlformats.org/officeDocument/2006/math" xmlns:v="urn:schemas-microsoft-com:vml" xmlns:wp14="http://schemas.microsoft.com/office/word/2010/wordprocessingDrawing" xmlns:wp="http://schemas.openxmlformats.org/drawingml/2006/wordprocessingDrawing" xmlns:w10="urn:schemas-microsoft-com:office:word" xmlns:w="http://schemas.openxmlformats.org/wordprocessingml/2006/main" xmlns:w14="http://schemas.microsoft.com/office/word/2010/wordml" xmlns:w15="http://schemas.microsoft.com/office/word/2012/wordml" xmlns:w16cid="http://schemas.microsoft.com/office/word/2016/wordml/cid" xmlns:w16se="http://schemas.microsoft.com/office/word/2015/wordml/symex" xmlns:wpg="http://schemas.microsoft.com/office/word/2010/wordprocessingGroup" xmlns:wpi="http://schemas.microsoft.com/office/word/2010/wordprocessingInk" xmlns:wne="http://schemas.microsoft.com/office/word/2006/wordml" xmlns:wps="http://schemas.microsoft.com/office/word/2010/wordprocessingShape" mc:Ignorable="w14 w15 w16se w16cid wp14">
+  <w:abstractNum w:abstractNumId="0" w15:restartNumberingAfterBreak="0">
     <w:nsid w:val="12381604"/>
     <w:multiLevelType w:val="hybridMultilevel"/>
     <w:tmpl w:val="FB0A4CFE"/>
@@ -9938,7 +10071,7 @@
 </file>
 
 <file path=word/styles.xml><?xml version="1.0" encoding="utf-8"?>
-<w:styles xmlns:mc="http://schemas.openxmlformats.org/markup-compatibility/2006" xmlns:r="http://schemas.openxmlformats.org/officeDocument/2006/relationships" xmlns:w="http://schemas.openxmlformats.org/wordprocessingml/2006/main" xmlns:w14="http://schemas.microsoft.com/office/word/2010/wordml" mc:Ignorable="w14">
+<w:styles xmlns:mc="http://schemas.openxmlformats.org/markup-compatibility/2006" xmlns:r="http://schemas.openxmlformats.org/officeDocument/2006/relationships" xmlns:w="http://schemas.openxmlformats.org/wordprocessingml/2006/main" xmlns:w14="http://schemas.microsoft.com/office/word/2010/wordml" xmlns:w15="http://schemas.microsoft.com/office/word/2012/wordml" xmlns:w16cid="http://schemas.microsoft.com/office/word/2016/wordml/cid" xmlns:w16se="http://schemas.microsoft.com/office/word/2015/wordml/symex" mc:Ignorable="w14 w15 w16se w16cid">
   <w:docDefaults>
     <w:rPrDefault>
       <w:rPr>
@@ -9950,452 +10083,382 @@
     </w:rPrDefault>
     <w:pPrDefault/>
   </w:docDefaults>
-  <w:latentStyles w:defLockedState="0" w:defUIPriority="99" w:defSemiHidden="1" w:defUnhideWhenUsed="1" w:defQFormat="0" w:count="267">
-    <w:lsdException w:name="Normal" w:semiHidden="0" w:uiPriority="0" w:unhideWhenUsed="0" w:qFormat="1"/>
-    <w:lsdException w:name="heading 1" w:semiHidden="0" w:uiPriority="9" w:unhideWhenUsed="0" w:qFormat="1"/>
-    <w:lsdException w:name="heading 2" w:uiPriority="9" w:qFormat="1"/>
-    <w:lsdException w:name="heading 3" w:uiPriority="9" w:qFormat="1"/>
-    <w:lsdException w:name="heading 4" w:uiPriority="9" w:qFormat="1"/>
-    <w:lsdException w:name="heading 5" w:uiPriority="9" w:qFormat="1"/>
-    <w:lsdException w:name="heading 6" w:uiPriority="9" w:qFormat="1"/>
-    <w:lsdException w:name="heading 7" w:uiPriority="9" w:qFormat="1"/>
-    <w:lsdException w:name="heading 8" w:uiPriority="9" w:qFormat="1"/>
-    <w:lsdException w:name="heading 9" w:uiPriority="9" w:qFormat="1"/>
-    <w:lsdException w:name="toc 1" w:uiPriority="39"/>
-    <w:lsdException w:name="toc 2" w:uiPriority="39"/>
-    <w:lsdException w:name="toc 3" w:uiPriority="39"/>
-    <w:lsdException w:name="toc 4" w:uiPriority="39"/>
-    <w:lsdException w:name="toc 5" w:uiPriority="39"/>
-    <w:lsdException w:name="toc 6" w:uiPriority="39"/>
-    <w:lsdException w:name="toc 7" w:uiPriority="39"/>
-    <w:lsdException w:name="toc 8" w:uiPriority="39"/>
-    <w:lsdException w:name="toc 9" w:uiPriority="39"/>
-    <w:lsdException w:name="caption" w:uiPriority="35" w:qFormat="1"/>
-    <w:lsdException w:name="Title" w:semiHidden="0" w:uiPriority="10" w:unhideWhenUsed="0" w:qFormat="1"/>
-    <w:lsdException w:name="Default Paragraph Font" w:uiPriority="1"/>
-    <w:lsdException w:name="Subtitle" w:semiHidden="0" w:uiPriority="11" w:unhideWhenUsed="0" w:qFormat="1"/>
-    <w:lsdException w:name="Strong" w:semiHidden="0" w:uiPriority="22" w:unhideWhenUsed="0" w:qFormat="1"/>
-    <w:lsdException w:name="Emphasis" w:semiHidden="0" w:uiPriority="20" w:unhideWhenUsed="0" w:qFormat="1"/>
-    <w:lsdException w:name="Normal (Web)" w:uiPriority="0"/>
-    <w:lsdException w:name="Table Grid" w:semiHidden="0" w:uiPriority="59" w:unhideWhenUsed="0"/>
-    <w:lsdException w:name="Placeholder Text" w:unhideWhenUsed="0"/>
-    <w:lsdException w:name="No Spacing" w:semiHidden="0" w:uiPriority="1" w:unhideWhenUsed="0" w:qFormat="1"/>
-    <w:lsdException w:name="Light Shading" w:semiHidden="0" w:uiPriority="60" w:unhideWhenUsed="0"/>
-    <w:lsdException w:name="Light List" w:semiHidden="0" w:uiPriority="61" w:unhideWhenUsed="0"/>
-    <w:lsdException w:name="Light Grid" w:semiHidden="0" w:uiPriority="62" w:unhideWhenUsed="0"/>
-    <w:lsdException w:name="Medium Shading 1" w:semiHidden="0" w:uiPriority="63" w:unhideWhenUsed="0"/>
-    <w:lsdException w:name="Medium Shading 2" w:semiHidden="0" w:uiPriority="64" w:unhideWhenUsed="0"/>
-    <w:lsdException w:name="Medium List 1" w:semiHidden="0" w:uiPriority="65" w:unhideWhenUsed="0"/>
-    <w:lsdException w:name="Medium List 2" w:semiHidden="0" w:uiPriority="66" w:unhideWhenUsed="0"/>
-    <w:lsdException w:name="Medium Grid 1" w:semiHidden="0" w:uiPriority="67" w:unhideWhenUsed="0"/>
-    <w:lsdException w:name="Medium Grid 2" w:semiHidden="0" w:uiPriority="68" w:unhideWhenUsed="0"/>
-    <w:lsdException w:name="Medium Grid 3" w:semiHidden="0" w:uiPriority="69" w:unhideWhenUsed="0"/>
-    <w:lsdException w:name="Dark List" w:semiHidden="0" w:uiPriority="70" w:unhideWhenUsed="0"/>
-    <w:lsdException w:name="Colorful Shading" w:semiHidden="0" w:uiPriority="71" w:unhideWhenUsed="0"/>
-    <w:lsdException w:name="Colorful List" w:semiHidden="0" w:uiPriority="72" w:unhideWhenUsed="0"/>
-    <w:lsdException w:name="Colorful Grid" w:semiHidden="0" w:uiPriority="73" w:unhideWhenUsed="0"/>
-    <w:lsdException w:name="Light Shading Accent 1" w:semiHidden="0" w:uiPriority="60" w:unhideWhenUsed="0"/>
-    <w:lsdException w:name="Light List Accent 1" w:semiHidden="0" w:uiPriority="61" w:unhideWhenUsed="0"/>
-    <w:lsdException w:name="Light Grid Accent 1" w:semiHidden="0" w:uiPriority="62" w:unhideWhenUsed="0"/>
-    <w:lsdException w:name="Medium Shading 1 Accent 1" w:semiHidden="0" w:uiPriority="63" w:unhideWhenUsed="0"/>
-    <w:lsdException w:name="Medium Shading 2 Accent 1" w:semiHidden="0" w:uiPriority="64" w:unhideWhenUsed="0"/>
-    <w:lsdException w:name="Medium List 1 Accent 1" w:semiHidden="0" w:uiPriority="65" w:unhideWhenUsed="0"/>
-    <w:lsdException w:name="Revision" w:unhideWhenUsed="0"/>
-    <w:lsdException w:name="List Paragraph" w:semiHidden="0" w:uiPriority="34" w:unhideWhenUsed="0" w:qFormat="1"/>
-    <w:lsdException w:name="Quote" w:semiHidden="0" w:uiPriority="29" w:unhideWhenUsed="0" w:qFormat="1"/>
-    <w:lsdException w:name="Intense Quote" w:semiHidden="0" w:uiPriority="30" w:unhideWhenUsed="0" w:qFormat="1"/>
-    <w:lsdException w:name="Medium List 2 Accent 1" w:semiHidden="0" w:uiPriority="66" w:unhideWhenUsed="0"/>
-    <w:lsdException w:name="Medium Grid 1 Accent 1" w:semiHidden="0" w:uiPriority="67" w:unhideWhenUsed="0"/>
-    <w:lsdException w:name="Medium Grid 2 Accent 1" w:semiHidden="0" w:uiPriority="68" w:unhideWhenUsed="0"/>
-    <w:lsdException w:name="Medium Grid 3 Accent 1" w:semiHidden="0" w:uiPriority="69" w:unhideWhenUsed="0"/>
-    <w:lsdException w:name="Dark List Accent 1" w:semiHidden="0" w:uiPriority="70" w:unhideWhenUsed="0"/>
-    <w:lsdException w:name="Colorful Shading Accent 1" w:semiHidden="0" w:uiPriority="71" w:unhideWhenUsed="0"/>
-    <w:lsdException w:name="Colorful List Accent 1" w:semiHidden="0" w:uiPriority="72" w:unhideWhenUsed="0"/>
-    <w:lsdException w:name="Colorful Grid Accent 1" w:semiHidden="0" w:uiPriority="73" w:unhideWhenUsed="0"/>
-    <w:lsdException w:name="Light Shading Accent 2" w:semiHidden="0" w:uiPriority="60" w:unhideWhenUsed="0"/>
-    <w:lsdException w:name="Light List Accent 2" w:semiHidden="0" w:uiPriority="61" w:unhideWhenUsed="0"/>
-    <w:lsdException w:name="Light Grid Accent 2" w:semiHidden="0" w:uiPriority="62" w:unhideWhenUsed="0"/>
-    <w:lsdException w:name="Medium Shading 1 Accent 2" w:semiHidden="0" w:uiPriority="63" w:unhideWhenUsed="0"/>
-    <w:lsdException w:name="Medium Shading 2 Accent 2" w:semiHidden="0" w:uiPriority="64" w:unhideWhenUsed="0"/>
-    <w:lsdException w:name="Medium List 1 Accent 2" w:semiHidden="0" w:uiPriority="65" w:unhideWhenUsed="0"/>
-    <w:lsdException w:name="Medium List 2 Accent 2" w:semiHidden="0" w:uiPriority="66" w:unhideWhenUsed="0"/>
-    <w:lsdException w:name="Medium Grid 1 Accent 2" w:semiHidden="0" w:uiPriority="67" w:unhideWhenUsed="0"/>
-    <w:lsdException w:name="Medium Grid 2 Accent 2" w:semiHidden="0" w:uiPriority="68" w:unhideWhenUsed="0"/>
-    <w:lsdException w:name="Medium Grid 3 Accent 2" w:semiHidden="0" w:uiPriority="69" w:unhideWhenUsed="0"/>
-    <w:lsdException w:name="Dark List Accent 2" w:semiHidden="0" w:uiPriority="70" w:unhideWhenUsed="0"/>
-    <w:lsdException w:name="Colorful Shading Accent 2" w:semiHidden="0" w:uiPriority="71" w:unhideWhenUsed="0"/>
-    <w:lsdException w:name="Colorful List Accent 2" w:semiHidden="0" w:uiPriority="72" w:unhideWhenUsed="0"/>
-    <w:lsdException w:name="Colorful Grid Accent 2" w:semiHidden="0" w:uiPriority="73" w:unhideWhenUsed="0"/>
-    <w:lsdException w:name="Light Shading Accent 3" w:semiHidden="0" w:uiPriority="60" w:unhideWhenUsed="0"/>
-    <w:lsdException w:name="Light List Accent 3" w:semiHidden="0" w:uiPriority="61" w:unhideWhenUsed="0"/>
-    <w:lsdException w:name="Light Grid Accent 3" w:semiHidden="0" w:uiPriority="62" w:unhideWhenUsed="0"/>
-    <w:lsdException w:name="Medium Shading 1 Accent 3" w:semiHidden="0" w:uiPriority="63" w:unhideWhenUsed="0"/>
-    <w:lsdException w:name="Medium Shading 2 Accent 3" w:semiHidden="0" w:uiPriority="64" w:unhideWhenUsed="0"/>
-    <w:lsdException w:name="Medium List 1 Accent 3" w:semiHidden="0" w:uiPriority="65" w:unhideWhenUsed="0"/>
-    <w:lsdException w:name="Medium List 2 Accent 3" w:semiHidden="0" w:uiPriority="66" w:unhideWhenUsed="0"/>
-    <w:lsdException w:name="Medium Grid 1 Accent 3" w:semiHidden="0" w:uiPriority="67" w:unhideWhenUsed="0"/>
-    <w:lsdException w:name="Medium Grid 2 Accent 3" w:semiHidden="0" w:uiPriority="68" w:unhideWhenUsed="0"/>
-    <w:lsdException w:name="Medium Grid 3 Accent 3" w:semiHidden="0" w:uiPriority="69" w:unhideWhenUsed="0"/>
-    <w:lsdException w:name="Dark List Accent 3" w:semiHidden="0" w:uiPriority="70" w:unhideWhenUsed="0"/>
-    <w:lsdException w:name="Colorful Shading Accent 3" w:semiHidden="0" w:uiPriority="71" w:unhideWhenUsed="0"/>
-    <w:lsdException w:name="Colorful List Accent 3" w:semiHidden="0" w:uiPriority="72" w:unhideWhenUsed="0"/>
-    <w:lsdException w:name="Colorful Grid Accent 3" w:semiHidden="0" w:uiPriority="73" w:unhideWhenUsed="0"/>
-    <w:lsdException w:name="Light Shading Accent 4" w:semiHidden="0" w:uiPriority="60" w:unhideWhenUsed="0"/>
-    <w:lsdException w:name="Light List Accent 4" w:semiHidden="0" w:uiPriority="61" w:unhideWhenUsed="0"/>
-    <w:lsdException w:name="Light Grid Accent 4" w:semiHidden="0" w:uiPriority="62" w:unhideWhenUsed="0"/>
-    <w:lsdException w:name="Medium Shading 1 Accent 4" w:semiHidden="0" w:uiPriority="63" w:unhideWhenUsed="0"/>
-    <w:lsdException w:name="Medium Shading 2 Accent 4" w:semiHidden="0" w:uiPriority="64" w:unhideWhenUsed="0"/>
-    <w:lsdException w:name="Medium List 1 Accent 4" w:semiHidden="0" w:uiPriority="65" w:unhideWhenUsed="0"/>
-    <w:lsdException w:name="Medium List 2 Accent 4" w:semiHidden="0" w:uiPriority="66" w:unhideWhenUsed="0"/>
-    <w:lsdException w:name="Medium Grid 1 Accent 4" w:semiHidden="0" w:uiPriority="67" w:unhideWhenUsed="0"/>
-    <w:lsdException w:name="Medium Grid 2 Accent 4" w:semiHidden="0" w:uiPriority="68" w:unhideWhenUsed="0"/>
-    <w:lsdException w:name="Medium Grid 3 Accent 4" w:semiHidden="0" w:uiPriority="69" w:unhideWhenUsed="0"/>
-    <w:lsdException w:name="Dark List Accent 4" w:semiHidden="0" w:uiPriority="70" w:unhideWhenUsed="0"/>
-    <w:lsdException w:name="Colorful Shading Accent 4" w:semiHidden="0" w:uiPriority="71" w:unhideWhenUsed="0"/>
-    <w:lsdException w:name="Colorful List Accent 4" w:semiHidden="0" w:uiPriority="72" w:unhideWhenUsed="0"/>
-    <w:lsdException w:name="Colorful Grid Accent 4" w:semiHidden="0" w:uiPriority="73" w:unhideWhenUsed="0"/>
-    <w:lsdException w:name="Light Shading Accent 5" w:semiHidden="0" w:uiPriority="60" w:unhideWhenUsed="0"/>
-    <w:lsdException w:name="Light List Accent 5" w:semiHidden="0" w:uiPriority="61" w:unhideWhenUsed="0"/>
-    <w:lsdException w:name="Light Grid Accent 5" w:semiHidden="0" w:uiPriority="62" w:unhideWhenUsed="0"/>
-    <w:lsdException w:name="Medium Shading 1 Accent 5" w:semiHidden="0" w:uiPriority="63" w:unhideWhenUsed="0"/>
-    <w:lsdException w:name="Medium Shading 2 Accent 5" w:semiHidden="0" w:uiPriority="64" w:unhideWhenUsed="0"/>
-    <w:lsdException w:name="Medium List 1 Accent 5" w:semiHidden="0" w:uiPriority="65" w:unhideWhenUsed="0"/>
-    <w:lsdException w:name="Medium List 2 Accent 5" w:semiHidden="0" w:uiPriority="66" w:unhideWhenUsed="0"/>
-    <w:lsdException w:name="Medium Grid 1 Accent 5" w:semiHidden="0" w:uiPriority="67" w:unhideWhenUsed="0"/>
-    <w:lsdException w:name="Medium Grid 2 Accent 5" w:semiHidden="0" w:uiPriority="68" w:unhideWhenUsed="0"/>
-    <w:lsdException w:name="Medium Grid 3 Accent 5" w:semiHidden="0" w:uiPriority="69" w:unhideWhenUsed="0"/>
-    <w:lsdException w:name="Dark List Accent 5" w:semiHidden="0" w:uiPriority="70" w:unhideWhenUsed="0"/>
-    <w:lsdException w:name="Colorful Shading Accent 5" w:semiHidden="0" w:uiPriority="71" w:unhideWhenUsed="0"/>
-    <w:lsdException w:name="Colorful List Accent 5" w:semiHidden="0" w:uiPriority="72" w:unhideWhenUsed="0"/>
-    <w:lsdException w:name="Colorful Grid Accent 5" w:semiHidden="0" w:uiPriority="73" w:unhideWhenUsed="0"/>
-    <w:lsdException w:name="Light Shading Accent 6" w:semiHidden="0" w:uiPriority="60" w:unhideWhenUsed="0"/>
-    <w:lsdException w:name="Light List Accent 6" w:semiHidden="0" w:uiPriority="61" w:unhideWhenUsed="0"/>
-    <w:lsdException w:name="Light Grid Accent 6" w:semiHidden="0" w:uiPriority="62" w:unhideWhenUsed="0"/>
-    <w:lsdException w:name="Medium Shading 1 Accent 6" w:semiHidden="0" w:uiPriority="63" w:unhideWhenUsed="0"/>
-    <w:lsdException w:name="Medium Shading 2 Accent 6" w:semiHidden="0" w:uiPriority="64" w:unhideWhenUsed="0"/>
-    <w:lsdException w:name="Medium List 1 Accent 6" w:semiHidden="0" w:uiPriority="65" w:unhideWhenUsed="0"/>
-    <w:lsdException w:name="Medium List 2 Accent 6" w:semiHidden="0" w:uiPriority="66" w:unhideWhenUsed="0"/>
-    <w:lsdException w:name="Medium Grid 1 Accent 6" w:semiHidden="0" w:uiPriority="67" w:unhideWhenUsed="0"/>
-    <w:lsdException w:name="Medium Grid 2 Accent 6" w:semiHidden="0" w:uiPriority="68" w:unhideWhenUsed="0"/>
-    <w:lsdException w:name="Medium Grid 3 Accent 6" w:semiHidden="0" w:uiPriority="69" w:unhideWhenUsed="0"/>
-    <w:lsdException w:name="Dark List Accent 6" w:semiHidden="0" w:uiPriority="70" w:unhideWhenUsed="0"/>
-    <w:lsdException w:name="Colorful Shading Accent 6" w:semiHidden="0" w:uiPriority="71" w:unhideWhenUsed="0"/>
-    <w:lsdException w:name="Colorful List Accent 6" w:semiHidden="0" w:uiPriority="72" w:unhideWhenUsed="0"/>
-    <w:lsdException w:name="Colorful Grid Accent 6" w:semiHidden="0" w:uiPriority="73" w:unhideWhenUsed="0"/>
-    <w:lsdException w:name="Subtle Emphasis" w:semiHidden="0" w:uiPriority="19" w:unhideWhenUsed="0" w:qFormat="1"/>
-    <w:lsdException w:name="Intense Emphasis" w:semiHidden="0" w:uiPriority="21" w:unhideWhenUsed="0" w:qFormat="1"/>
-    <w:lsdException w:name="Subtle Reference" w:semiHidden="0" w:uiPriority="31" w:unhideWhenUsed="0" w:qFormat="1"/>
-    <w:lsdException w:name="Intense Reference" w:semiHidden="0" w:uiPriority="32" w:unhideWhenUsed="0" w:qFormat="1"/>
-    <w:lsdException w:name="Book Title" w:semiHidden="0" w:uiPriority="33" w:unhideWhenUsed="0" w:qFormat="1"/>
-    <w:lsdException w:name="Bibliography" w:uiPriority="37"/>
-    <w:lsdException w:name="TOC Heading" w:uiPriority="39" w:qFormat="1"/>
-  </w:latentStyles>
-  <w:style w:type="paragraph" w:default="1" w:styleId="Normal">
-    <w:name w:val="Normal"/>
-    <w:qFormat/>
-    <w:rsid w:val="00E66B4F"/>
-    <w:pPr>
-      <w:spacing w:before="80" w:after="80"/>
-      <w:ind w:firstLine="357"/>
-      <w:jc w:val="both"/>
-    </w:pPr>
-    <w:rPr>
-      <w:rFonts w:ascii="Humanst531 BT" w:eastAsia="Times New Roman" w:hAnsi="Humanst531 BT" w:cs="Times New Roman"/>
-      <w:noProof/>
-      <w:sz w:val="20"/>
-    </w:rPr>
-  </w:style>
-  <w:style w:type="paragraph" w:styleId="Ttulo1">
-    <w:name w:val="heading 1"/>
-    <w:basedOn w:val="Normal"/>
-    <w:next w:val="Normal"/>
-    <w:link w:val="Ttulo1Char"/>
-    <w:uiPriority w:val="9"/>
-    <w:qFormat/>
-    <w:rsid w:val="00BE462F"/>
-    <w:pPr>
-      <w:numPr>
-        <w:numId w:val="1"/>
-      </w:numPr>
-      <w:spacing w:before="240" w:after="0" w:line="360" w:lineRule="auto"/>
-      <w:jc w:val="left"/>
-      <w:outlineLvl w:val="0"/>
-    </w:pPr>
-    <w:rPr>
-      <w:rFonts w:ascii="Arial" w:eastAsiaTheme="minorHAnsi" w:hAnsi="Arial" w:cstheme="minorBidi"/>
-      <w:b/>
-      <w:caps/>
-      <w:noProof w:val="0"/>
-      <w:sz w:val="24"/>
-      <w:szCs w:val="22"/>
-      <w:lang w:val="en-US"/>
-    </w:rPr>
-  </w:style>
-  <w:style w:type="character" w:default="1" w:styleId="Fontepargpadro">
-    <w:name w:val="Default Paragraph Font"/>
-    <w:uiPriority w:val="1"/>
-    <w:semiHidden/>
-    <w:unhideWhenUsed/>
-  </w:style>
-  <w:style w:type="table" w:default="1" w:styleId="Tabelanormal">
-    <w:name w:val="Normal Table"/>
-    <w:uiPriority w:val="99"/>
-    <w:semiHidden/>
-    <w:unhideWhenUsed/>
-    <w:tblPr>
-      <w:tblInd w:w="0" w:type="dxa"/>
-      <w:tblCellMar>
-        <w:top w:w="0" w:type="dxa"/>
-        <w:left w:w="108" w:type="dxa"/>
-        <w:bottom w:w="0" w:type="dxa"/>
-        <w:right w:w="108" w:type="dxa"/>
-      </w:tblCellMar>
-    </w:tblPr>
-  </w:style>
-  <w:style w:type="numbering" w:default="1" w:styleId="Semlista">
-    <w:name w:val="No List"/>
-    <w:uiPriority w:val="99"/>
-    <w:semiHidden/>
-    <w:unhideWhenUsed/>
-  </w:style>
-  <w:style w:type="paragraph" w:styleId="NormalWeb">
-    <w:name w:val="Normal (Web)"/>
-    <w:basedOn w:val="Normal"/>
-    <w:semiHidden/>
-    <w:rsid w:val="00E66B4F"/>
-    <w:pPr>
-      <w:spacing w:before="100" w:beforeAutospacing="1" w:after="100" w:afterAutospacing="1"/>
-      <w:ind w:firstLine="0"/>
-      <w:jc w:val="left"/>
-    </w:pPr>
-    <w:rPr>
-      <w:rFonts w:ascii="Times New Roman" w:hAnsi="Times New Roman"/>
-      <w:sz w:val="24"/>
-    </w:rPr>
-  </w:style>
-  <w:style w:type="character" w:customStyle="1" w:styleId="Ttulo1Char">
-    <w:name w:val="Título 1 Char"/>
-    <w:basedOn w:val="Fontepargpadro"/>
-    <w:link w:val="Ttulo1"/>
-    <w:uiPriority w:val="9"/>
-    <w:rsid w:val="00BE462F"/>
-    <w:rPr>
-      <w:rFonts w:ascii="Arial" w:eastAsiaTheme="minorHAnsi" w:hAnsi="Arial"/>
-      <w:b/>
-      <w:caps/>
-      <w:szCs w:val="22"/>
-      <w:lang w:val="en-US"/>
-    </w:rPr>
-  </w:style>
-  <w:style w:type="paragraph" w:styleId="Cabealho">
-    <w:name w:val="header"/>
-    <w:basedOn w:val="Normal"/>
-    <w:link w:val="CabealhoChar"/>
-    <w:uiPriority w:val="99"/>
-    <w:unhideWhenUsed/>
-    <w:rsid w:val="00A7184C"/>
-    <w:pPr>
-      <w:tabs>
-        <w:tab w:val="center" w:pos="4252"/>
-        <w:tab w:val="right" w:pos="8504"/>
-      </w:tabs>
-      <w:spacing w:before="0" w:after="0"/>
-    </w:pPr>
-  </w:style>
-  <w:style w:type="character" w:customStyle="1" w:styleId="CabealhoChar">
-    <w:name w:val="Cabeçalho Char"/>
-    <w:basedOn w:val="Fontepargpadro"/>
-    <w:link w:val="Cabealho"/>
-    <w:uiPriority w:val="99"/>
-    <w:rsid w:val="00A7184C"/>
-    <w:rPr>
-      <w:rFonts w:ascii="Humanst531 BT" w:eastAsia="Times New Roman" w:hAnsi="Humanst531 BT" w:cs="Times New Roman"/>
-      <w:noProof/>
-      <w:sz w:val="20"/>
-    </w:rPr>
-  </w:style>
-  <w:style w:type="paragraph" w:styleId="Rodap">
-    <w:name w:val="footer"/>
-    <w:basedOn w:val="Normal"/>
-    <w:link w:val="RodapChar"/>
-    <w:uiPriority w:val="99"/>
-    <w:unhideWhenUsed/>
-    <w:rsid w:val="00A7184C"/>
-    <w:pPr>
-      <w:tabs>
-        <w:tab w:val="center" w:pos="4252"/>
-        <w:tab w:val="right" w:pos="8504"/>
-      </w:tabs>
-      <w:spacing w:before="0" w:after="0"/>
-    </w:pPr>
-  </w:style>
-  <w:style w:type="character" w:customStyle="1" w:styleId="RodapChar">
-    <w:name w:val="Rodapé Char"/>
-    <w:basedOn w:val="Fontepargpadro"/>
-    <w:link w:val="Rodap"/>
-    <w:uiPriority w:val="99"/>
-    <w:rsid w:val="00A7184C"/>
-    <w:rPr>
-      <w:rFonts w:ascii="Humanst531 BT" w:eastAsia="Times New Roman" w:hAnsi="Humanst531 BT" w:cs="Times New Roman"/>
-      <w:noProof/>
-      <w:sz w:val="20"/>
-    </w:rPr>
-  </w:style>
-</w:styles>
-</file>
-
-<file path=word/stylesWithEffects.xml><?xml version="1.0" encoding="utf-8"?>
-<w:styles xmlns:wpc="http://schemas.microsoft.com/office/word/2010/wordprocessingCanvas" xmlns:mc="http://schemas.openxmlformats.org/markup-compatibility/2006" xmlns:o="urn:schemas-microsoft-com:office:office" xmlns:r="http://schemas.openxmlformats.org/officeDocument/2006/relationships" xmlns:m="http://schemas.openxmlformats.org/officeDocument/2006/math" xmlns:v="urn:schemas-microsoft-com:vml" xmlns:wp14="http://schemas.microsoft.com/office/word/2010/wordprocessingDrawing" xmlns:wp="http://schemas.openxmlformats.org/drawingml/2006/wordprocessingDrawing" xmlns:w10="urn:schemas-microsoft-com:office:word" xmlns:w="http://schemas.openxmlformats.org/wordprocessingml/2006/main" xmlns:w14="http://schemas.microsoft.com/office/word/2010/wordml" xmlns:wpg="http://schemas.microsoft.com/office/word/2010/wordprocessingGroup" xmlns:wpi="http://schemas.microsoft.com/office/word/2010/wordprocessingInk" xmlns:wne="http://schemas.microsoft.com/office/word/2006/wordml" xmlns:wps="http://schemas.microsoft.com/office/word/2010/wordprocessingShape" mc:Ignorable="w14 wp14">
-  <w:docDefaults>
-    <w:rPrDefault>
-      <w:rPr>
-        <w:rFonts w:asciiTheme="minorHAnsi" w:eastAsiaTheme="minorEastAsia" w:hAnsiTheme="minorHAnsi" w:cstheme="minorBidi"/>
-        <w:sz w:val="24"/>
-        <w:szCs w:val="24"/>
-        <w:lang w:val="pt-BR" w:eastAsia="en-US" w:bidi="ar-SA"/>
-      </w:rPr>
-    </w:rPrDefault>
-    <w:pPrDefault/>
-  </w:docDefaults>
-  <w:latentStyles w:defLockedState="0" w:defUIPriority="99" w:defSemiHidden="1" w:defUnhideWhenUsed="1" w:defQFormat="0" w:count="267">
-    <w:lsdException w:name="Normal" w:semiHidden="0" w:uiPriority="0" w:unhideWhenUsed="0" w:qFormat="1"/>
-    <w:lsdException w:name="heading 1" w:semiHidden="0" w:uiPriority="9" w:unhideWhenUsed="0" w:qFormat="1"/>
-    <w:lsdException w:name="heading 2" w:uiPriority="9" w:qFormat="1"/>
-    <w:lsdException w:name="heading 3" w:uiPriority="9" w:qFormat="1"/>
-    <w:lsdException w:name="heading 4" w:uiPriority="9" w:qFormat="1"/>
-    <w:lsdException w:name="heading 5" w:uiPriority="9" w:qFormat="1"/>
-    <w:lsdException w:name="heading 6" w:uiPriority="9" w:qFormat="1"/>
-    <w:lsdException w:name="heading 7" w:uiPriority="9" w:qFormat="1"/>
-    <w:lsdException w:name="heading 8" w:uiPriority="9" w:qFormat="1"/>
-    <w:lsdException w:name="heading 9" w:uiPriority="9" w:qFormat="1"/>
-    <w:lsdException w:name="toc 1" w:uiPriority="39"/>
-    <w:lsdException w:name="toc 2" w:uiPriority="39"/>
-    <w:lsdException w:name="toc 3" w:uiPriority="39"/>
-    <w:lsdException w:name="toc 4" w:uiPriority="39"/>
-    <w:lsdException w:name="toc 5" w:uiPriority="39"/>
-    <w:lsdException w:name="toc 6" w:uiPriority="39"/>
-    <w:lsdException w:name="toc 7" w:uiPriority="39"/>
-    <w:lsdException w:name="toc 8" w:uiPriority="39"/>
-    <w:lsdException w:name="toc 9" w:uiPriority="39"/>
-    <w:lsdException w:name="caption" w:uiPriority="35" w:qFormat="1"/>
-    <w:lsdException w:name="Title" w:semiHidden="0" w:uiPriority="10" w:unhideWhenUsed="0" w:qFormat="1"/>
-    <w:lsdException w:name="Default Paragraph Font" w:uiPriority="1"/>
-    <w:lsdException w:name="Subtitle" w:semiHidden="0" w:uiPriority="11" w:unhideWhenUsed="0" w:qFormat="1"/>
-    <w:lsdException w:name="Strong" w:semiHidden="0" w:uiPriority="22" w:unhideWhenUsed="0" w:qFormat="1"/>
-    <w:lsdException w:name="Emphasis" w:semiHidden="0" w:uiPriority="20" w:unhideWhenUsed="0" w:qFormat="1"/>
-    <w:lsdException w:name="Normal (Web)" w:uiPriority="0"/>
-    <w:lsdException w:name="Table Grid" w:semiHidden="0" w:uiPriority="59" w:unhideWhenUsed="0"/>
-    <w:lsdException w:name="Placeholder Text" w:unhideWhenUsed="0"/>
-    <w:lsdException w:name="No Spacing" w:semiHidden="0" w:uiPriority="1" w:unhideWhenUsed="0" w:qFormat="1"/>
-    <w:lsdException w:name="Light Shading" w:semiHidden="0" w:uiPriority="60" w:unhideWhenUsed="0"/>
-    <w:lsdException w:name="Light List" w:semiHidden="0" w:uiPriority="61" w:unhideWhenUsed="0"/>
-    <w:lsdException w:name="Light Grid" w:semiHidden="0" w:uiPriority="62" w:unhideWhenUsed="0"/>
-    <w:lsdException w:name="Medium Shading 1" w:semiHidden="0" w:uiPriority="63" w:unhideWhenUsed="0"/>
-    <w:lsdException w:name="Medium Shading 2" w:semiHidden="0" w:uiPriority="64" w:unhideWhenUsed="0"/>
-    <w:lsdException w:name="Medium List 1" w:semiHidden="0" w:uiPriority="65" w:unhideWhenUsed="0"/>
-    <w:lsdException w:name="Medium List 2" w:semiHidden="0" w:uiPriority="66" w:unhideWhenUsed="0"/>
-    <w:lsdException w:name="Medium Grid 1" w:semiHidden="0" w:uiPriority="67" w:unhideWhenUsed="0"/>
-    <w:lsdException w:name="Medium Grid 2" w:semiHidden="0" w:uiPriority="68" w:unhideWhenUsed="0"/>
-    <w:lsdException w:name="Medium Grid 3" w:semiHidden="0" w:uiPriority="69" w:unhideWhenUsed="0"/>
-    <w:lsdException w:name="Dark List" w:semiHidden="0" w:uiPriority="70" w:unhideWhenUsed="0"/>
-    <w:lsdException w:name="Colorful Shading" w:semiHidden="0" w:uiPriority="71" w:unhideWhenUsed="0"/>
-    <w:lsdException w:name="Colorful List" w:semiHidden="0" w:uiPriority="72" w:unhideWhenUsed="0"/>
-    <w:lsdException w:name="Colorful Grid" w:semiHidden="0" w:uiPriority="73" w:unhideWhenUsed="0"/>
-    <w:lsdException w:name="Light Shading Accent 1" w:semiHidden="0" w:uiPriority="60" w:unhideWhenUsed="0"/>
-    <w:lsdException w:name="Light List Accent 1" w:semiHidden="0" w:uiPriority="61" w:unhideWhenUsed="0"/>
-    <w:lsdException w:name="Light Grid Accent 1" w:semiHidden="0" w:uiPriority="62" w:unhideWhenUsed="0"/>
-    <w:lsdException w:name="Medium Shading 1 Accent 1" w:semiHidden="0" w:uiPriority="63" w:unhideWhenUsed="0"/>
-    <w:lsdException w:name="Medium Shading 2 Accent 1" w:semiHidden="0" w:uiPriority="64" w:unhideWhenUsed="0"/>
-    <w:lsdException w:name="Medium List 1 Accent 1" w:semiHidden="0" w:uiPriority="65" w:unhideWhenUsed="0"/>
-    <w:lsdException w:name="Revision" w:unhideWhenUsed="0"/>
-    <w:lsdException w:name="List Paragraph" w:semiHidden="0" w:uiPriority="34" w:unhideWhenUsed="0" w:qFormat="1"/>
-    <w:lsdException w:name="Quote" w:semiHidden="0" w:uiPriority="29" w:unhideWhenUsed="0" w:qFormat="1"/>
-    <w:lsdException w:name="Intense Quote" w:semiHidden="0" w:uiPriority="30" w:unhideWhenUsed="0" w:qFormat="1"/>
-    <w:lsdException w:name="Medium List 2 Accent 1" w:semiHidden="0" w:uiPriority="66" w:unhideWhenUsed="0"/>
-    <w:lsdException w:name="Medium Grid 1 Accent 1" w:semiHidden="0" w:uiPriority="67" w:unhideWhenUsed="0"/>
-    <w:lsdException w:name="Medium Grid 2 Accent 1" w:semiHidden="0" w:uiPriority="68" w:unhideWhenUsed="0"/>
-    <w:lsdException w:name="Medium Grid 3 Accent 1" w:semiHidden="0" w:uiPriority="69" w:unhideWhenUsed="0"/>
-    <w:lsdException w:name="Dark List Accent 1" w:semiHidden="0" w:uiPriority="70" w:unhideWhenUsed="0"/>
-    <w:lsdException w:name="Colorful Shading Accent 1" w:semiHidden="0" w:uiPriority="71" w:unhideWhenUsed="0"/>
-    <w:lsdException w:name="Colorful List Accent 1" w:semiHidden="0" w:uiPriority="72" w:unhideWhenUsed="0"/>
-    <w:lsdException w:name="Colorful Grid Accent 1" w:semiHidden="0" w:uiPriority="73" w:unhideWhenUsed="0"/>
-    <w:lsdException w:name="Light Shading Accent 2" w:semiHidden="0" w:uiPriority="60" w:unhideWhenUsed="0"/>
-    <w:lsdException w:name="Light List Accent 2" w:semiHidden="0" w:uiPriority="61" w:unhideWhenUsed="0"/>
-    <w:lsdException w:name="Light Grid Accent 2" w:semiHidden="0" w:uiPriority="62" w:unhideWhenUsed="0"/>
-    <w:lsdException w:name="Medium Shading 1 Accent 2" w:semiHidden="0" w:uiPriority="63" w:unhideWhenUsed="0"/>
-    <w:lsdException w:name="Medium Shading 2 Accent 2" w:semiHidden="0" w:uiPriority="64" w:unhideWhenUsed="0"/>
-    <w:lsdException w:name="Medium List 1 Accent 2" w:semiHidden="0" w:uiPriority="65" w:unhideWhenUsed="0"/>
-    <w:lsdException w:name="Medium List 2 Accent 2" w:semiHidden="0" w:uiPriority="66" w:unhideWhenUsed="0"/>
-    <w:lsdException w:name="Medium Grid 1 Accent 2" w:semiHidden="0" w:uiPriority="67" w:unhideWhenUsed="0"/>
-    <w:lsdException w:name="Medium Grid 2 Accent 2" w:semiHidden="0" w:uiPriority="68" w:unhideWhenUsed="0"/>
-    <w:lsdException w:name="Medium Grid 3 Accent 2" w:semiHidden="0" w:uiPriority="69" w:unhideWhenUsed="0"/>
-    <w:lsdException w:name="Dark List Accent 2" w:semiHidden="0" w:uiPriority="70" w:unhideWhenUsed="0"/>
-    <w:lsdException w:name="Colorful Shading Accent 2" w:semiHidden="0" w:uiPriority="71" w:unhideWhenUsed="0"/>
-    <w:lsdException w:name="Colorful List Accent 2" w:semiHidden="0" w:uiPriority="72" w:unhideWhenUsed="0"/>
-    <w:lsdException w:name="Colorful Grid Accent 2" w:semiHidden="0" w:uiPriority="73" w:unhideWhenUsed="0"/>
-    <w:lsdException w:name="Light Shading Accent 3" w:semiHidden="0" w:uiPriority="60" w:unhideWhenUsed="0"/>
-    <w:lsdException w:name="Light List Accent 3" w:semiHidden="0" w:uiPriority="61" w:unhideWhenUsed="0"/>
-    <w:lsdException w:name="Light Grid Accent 3" w:semiHidden="0" w:uiPriority="62" w:unhideWhenUsed="0"/>
-    <w:lsdException w:name="Medium Shading 1 Accent 3" w:semiHidden="0" w:uiPriority="63" w:unhideWhenUsed="0"/>
-    <w:lsdException w:name="Medium Shading 2 Accent 3" w:semiHidden="0" w:uiPriority="64" w:unhideWhenUsed="0"/>
-    <w:lsdException w:name="Medium List 1 Accent 3" w:semiHidden="0" w:uiPriority="65" w:unhideWhenUsed="0"/>
-    <w:lsdException w:name="Medium List 2 Accent 3" w:semiHidden="0" w:uiPriority="66" w:unhideWhenUsed="0"/>
-    <w:lsdException w:name="Medium Grid 1 Accent 3" w:semiHidden="0" w:uiPriority="67" w:unhideWhenUsed="0"/>
-    <w:lsdException w:name="Medium Grid 2 Accent 3" w:semiHidden="0" w:uiPriority="68" w:unhideWhenUsed="0"/>
-    <w:lsdException w:name="Medium Grid 3 Accent 3" w:semiHidden="0" w:uiPriority="69" w:unhideWhenUsed="0"/>
-    <w:lsdException w:name="Dark List Accent 3" w:semiHidden="0" w:uiPriority="70" w:unhideWhenUsed="0"/>
-    <w:lsdException w:name="Colorful Shading Accent 3" w:semiHidden="0" w:uiPriority="71" w:unhideWhenUsed="0"/>
-    <w:lsdException w:name="Colorful List Accent 3" w:semiHidden="0" w:uiPriority="72" w:unhideWhenUsed="0"/>
-    <w:lsdException w:name="Colorful Grid Accent 3" w:semiHidden="0" w:uiPriority="73" w:unhideWhenUsed="0"/>
-    <w:lsdException w:name="Light Shading Accent 4" w:semiHidden="0" w:uiPriority="60" w:unhideWhenUsed="0"/>
-    <w:lsdException w:name="Light List Accent 4" w:semiHidden="0" w:uiPriority="61" w:unhideWhenUsed="0"/>
-    <w:lsdException w:name="Light Grid Accent 4" w:semiHidden="0" w:uiPriority="62" w:unhideWhenUsed="0"/>
-    <w:lsdException w:name="Medium Shading 1 Accent 4" w:semiHidden="0" w:uiPriority="63" w:unhideWhenUsed="0"/>
-    <w:lsdException w:name="Medium Shading 2 Accent 4" w:semiHidden="0" w:uiPriority="64" w:unhideWhenUsed="0"/>
-    <w:lsdException w:name="Medium List 1 Accent 4" w:semiHidden="0" w:uiPriority="65" w:unhideWhenUsed="0"/>
-    <w:lsdException w:name="Medium List 2 Accent 4" w:semiHidden="0" w:uiPriority="66" w:unhideWhenUsed="0"/>
-    <w:lsdException w:name="Medium Grid 1 Accent 4" w:semiHidden="0" w:uiPriority="67" w:unhideWhenUsed="0"/>
-    <w:lsdException w:name="Medium Grid 2 Accent 4" w:semiHidden="0" w:uiPriority="68" w:unhideWhenUsed="0"/>
-    <w:lsdException w:name="Medium Grid 3 Accent 4" w:semiHidden="0" w:uiPriority="69" w:unhideWhenUsed="0"/>
-    <w:lsdException w:name="Dark List Accent 4" w:semiHidden="0" w:uiPriority="70" w:unhideWhenUsed="0"/>
-    <w:lsdException w:name="Colorful Shading Accent 4" w:semiHidden="0" w:uiPriority="71" w:unhideWhenUsed="0"/>
-    <w:lsdException w:name="Colorful List Accent 4" w:semiHidden="0" w:uiPriority="72" w:unhideWhenUsed="0"/>
-    <w:lsdException w:name="Colorful Grid Accent 4" w:semiHidden="0" w:uiPriority="73" w:unhideWhenUsed="0"/>
-    <w:lsdException w:name="Light Shading Accent 5" w:semiHidden="0" w:uiPriority="60" w:unhideWhenUsed="0"/>
-    <w:lsdException w:name="Light List Accent 5" w:semiHidden="0" w:uiPriority="61" w:unhideWhenUsed="0"/>
-    <w:lsdException w:name="Light Grid Accent 5" w:semiHidden="0" w:uiPriority="62" w:unhideWhenUsed="0"/>
-    <w:lsdException w:name="Medium Shading 1 Accent 5" w:semiHidden="0" w:uiPriority="63" w:unhideWhenUsed="0"/>
-    <w:lsdException w:name="Medium Shading 2 Accent 5" w:semiHidden="0" w:uiPriority="64" w:unhideWhenUsed="0"/>
-    <w:lsdException w:name="Medium List 1 Accent 5" w:semiHidden="0" w:uiPriority="65" w:unhideWhenUsed="0"/>
-    <w:lsdException w:name="Medium List 2 Accent 5" w:semiHidden="0" w:uiPriority="66" w:unhideWhenUsed="0"/>
-    <w:lsdException w:name="Medium Grid 1 Accent 5" w:semiHidden="0" w:uiPriority="67" w:unhideWhenUsed="0"/>
-    <w:lsdException w:name="Medium Grid 2 Accent 5" w:semiHidden="0" w:uiPriority="68" w:unhideWhenUsed="0"/>
-    <w:lsdException w:name="Medium Grid 3 Accent 5" w:semiHidden="0" w:uiPriority="69" w:unhideWhenUsed="0"/>
-    <w:lsdException w:name="Dark List Accent 5" w:semiHidden="0" w:uiPriority="70" w:unhideWhenUsed="0"/>
-    <w:lsdException w:name="Colorful Shading Accent 5" w:semiHidden="0" w:uiPriority="71" w:unhideWhenUsed="0"/>
-    <w:lsdException w:name="Colorful List Accent 5" w:semiHidden="0" w:uiPriority="72" w:unhideWhenUsed="0"/>
-    <w:lsdException w:name="Colorful Grid Accent 5" w:semiHidden="0" w:uiPriority="73" w:unhideWhenUsed="0"/>
-    <w:lsdException w:name="Light Shading Accent 6" w:semiHidden="0" w:uiPriority="60" w:unhideWhenUsed="0"/>
-    <w:lsdException w:name="Light List Accent 6" w:semiHidden="0" w:uiPriority="61" w:unhideWhenUsed="0"/>
-    <w:lsdException w:name="Light Grid Accent 6" w:semiHidden="0" w:uiPriority="62" w:unhideWhenUsed="0"/>
-    <w:lsdException w:name="Medium Shading 1 Accent 6" w:semiHidden="0" w:uiPriority="63" w:unhideWhenUsed="0"/>
-    <w:lsdException w:name="Medium Shading 2 Accent 6" w:semiHidden="0" w:uiPriority="64" w:unhideWhenUsed="0"/>
-    <w:lsdException w:name="Medium List 1 Accent 6" w:semiHidden="0" w:uiPriority="65" w:unhideWhenUsed="0"/>
-    <w:lsdException w:name="Medium List 2 Accent 6" w:semiHidden="0" w:uiPriority="66" w:unhideWhenUsed="0"/>
-    <w:lsdException w:name="Medium Grid 1 Accent 6" w:semiHidden="0" w:uiPriority="67" w:unhideWhenUsed="0"/>
-    <w:lsdException w:name="Medium Grid 2 Accent 6" w:semiHidden="0" w:uiPriority="68" w:unhideWhenUsed="0"/>
-    <w:lsdException w:name="Medium Grid 3 Accent 6" w:semiHidden="0" w:uiPriority="69" w:unhideWhenUsed="0"/>
-    <w:lsdException w:name="Dark List Accent 6" w:semiHidden="0" w:uiPriority="70" w:unhideWhenUsed="0"/>
-    <w:lsdException w:name="Colorful Shading Accent 6" w:semiHidden="0" w:uiPriority="71" w:unhideWhenUsed="0"/>
-    <w:lsdException w:name="Colorful List Accent 6" w:semiHidden="0" w:uiPriority="72" w:unhideWhenUsed="0"/>
-    <w:lsdException w:name="Colorful Grid Accent 6" w:semiHidden="0" w:uiPriority="73" w:unhideWhenUsed="0"/>
-    <w:lsdException w:name="Subtle Emphasis" w:semiHidden="0" w:uiPriority="19" w:unhideWhenUsed="0" w:qFormat="1"/>
-    <w:lsdException w:name="Intense Emphasis" w:semiHidden="0" w:uiPriority="21" w:unhideWhenUsed="0" w:qFormat="1"/>
-    <w:lsdException w:name="Subtle Reference" w:semiHidden="0" w:uiPriority="31" w:unhideWhenUsed="0" w:qFormat="1"/>
-    <w:lsdException w:name="Intense Reference" w:semiHidden="0" w:uiPriority="32" w:unhideWhenUsed="0" w:qFormat="1"/>
-    <w:lsdException w:name="Book Title" w:semiHidden="0" w:uiPriority="33" w:unhideWhenUsed="0" w:qFormat="1"/>
-    <w:lsdException w:name="Bibliography" w:uiPriority="37"/>
-    <w:lsdException w:name="TOC Heading" w:uiPriority="39" w:qFormat="1"/>
+  <w:latentStyles w:defLockedState="0" w:defUIPriority="99" w:defSemiHidden="0" w:defUnhideWhenUsed="0" w:defQFormat="0" w:count="375">
+    <w:lsdException w:name="Normal" w:uiPriority="0" w:qFormat="1"/>
+    <w:lsdException w:name="heading 1" w:uiPriority="9" w:qFormat="1"/>
+    <w:lsdException w:name="heading 2" w:semiHidden="1" w:uiPriority="9" w:unhideWhenUsed="1" w:qFormat="1"/>
+    <w:lsdException w:name="heading 3" w:semiHidden="1" w:uiPriority="9" w:unhideWhenUsed="1" w:qFormat="1"/>
+    <w:lsdException w:name="heading 4" w:semiHidden="1" w:uiPriority="9" w:unhideWhenUsed="1" w:qFormat="1"/>
+    <w:lsdException w:name="heading 5" w:semiHidden="1" w:uiPriority="9" w:unhideWhenUsed="1" w:qFormat="1"/>
+    <w:lsdException w:name="heading 6" w:semiHidden="1" w:uiPriority="9" w:unhideWhenUsed="1" w:qFormat="1"/>
+    <w:lsdException w:name="heading 7" w:semiHidden="1" w:uiPriority="9" w:unhideWhenUsed="1" w:qFormat="1"/>
+    <w:lsdException w:name="heading 8" w:semiHidden="1" w:uiPriority="9" w:unhideWhenUsed="1" w:qFormat="1"/>
+    <w:lsdException w:name="heading 9" w:semiHidden="1" w:uiPriority="9" w:unhideWhenUsed="1" w:qFormat="1"/>
+    <w:lsdException w:name="index 1" w:semiHidden="1" w:unhideWhenUsed="1"/>
+    <w:lsdException w:name="index 2" w:semiHidden="1" w:unhideWhenUsed="1"/>
+    <w:lsdException w:name="index 3" w:semiHidden="1" w:unhideWhenUsed="1"/>
+    <w:lsdException w:name="index 4" w:semiHidden="1" w:unhideWhenUsed="1"/>
+    <w:lsdException w:name="index 5" w:semiHidden="1" w:unhideWhenUsed="1"/>
+    <w:lsdException w:name="index 6" w:semiHidden="1" w:unhideWhenUsed="1"/>
+    <w:lsdException w:name="index 7" w:semiHidden="1" w:unhideWhenUsed="1"/>
+    <w:lsdException w:name="index 8" w:semiHidden="1" w:unhideWhenUsed="1"/>
+    <w:lsdException w:name="index 9" w:semiHidden="1" w:unhideWhenUsed="1"/>
+    <w:lsdException w:name="toc 1" w:semiHidden="1" w:uiPriority="39" w:unhideWhenUsed="1"/>
+    <w:lsdException w:name="toc 2" w:semiHidden="1" w:uiPriority="39" w:unhideWhenUsed="1"/>
+    <w:lsdException w:name="toc 3" w:semiHidden="1" w:uiPriority="39" w:unhideWhenUsed="1"/>
+    <w:lsdException w:name="toc 4" w:semiHidden="1" w:uiPriority="39" w:unhideWhenUsed="1"/>
+    <w:lsdException w:name="toc 5" w:semiHidden="1" w:uiPriority="39" w:unhideWhenUsed="1"/>
+    <w:lsdException w:name="toc 6" w:semiHidden="1" w:uiPriority="39" w:unhideWhenUsed="1"/>
+    <w:lsdException w:name="toc 7" w:semiHidden="1" w:uiPriority="39" w:unhideWhenUsed="1"/>
+    <w:lsdException w:name="toc 8" w:semiHidden="1" w:uiPriority="39" w:unhideWhenUsed="1"/>
+    <w:lsdException w:name="toc 9" w:semiHidden="1" w:uiPriority="39" w:unhideWhenUsed="1"/>
+    <w:lsdException w:name="Normal Indent" w:semiHidden="1" w:unhideWhenUsed="1"/>
+    <w:lsdException w:name="footnote text" w:semiHidden="1" w:unhideWhenUsed="1"/>
+    <w:lsdException w:name="annotation text" w:semiHidden="1" w:unhideWhenUsed="1"/>
+    <w:lsdException w:name="header" w:semiHidden="1" w:unhideWhenUsed="1"/>
+    <w:lsdException w:name="footer" w:semiHidden="1" w:unhideWhenUsed="1"/>
+    <w:lsdException w:name="index heading" w:semiHidden="1" w:unhideWhenUsed="1"/>
+    <w:lsdException w:name="caption" w:semiHidden="1" w:uiPriority="35" w:unhideWhenUsed="1" w:qFormat="1"/>
+    <w:lsdException w:name="table of figures" w:semiHidden="1" w:unhideWhenUsed="1"/>
+    <w:lsdException w:name="envelope address" w:semiHidden="1" w:unhideWhenUsed="1"/>
+    <w:lsdException w:name="envelope return" w:semiHidden="1" w:unhideWhenUsed="1"/>
+    <w:lsdException w:name="footnote reference" w:semiHidden="1" w:unhideWhenUsed="1"/>
+    <w:lsdException w:name="annotation reference" w:semiHidden="1" w:unhideWhenUsed="1"/>
+    <w:lsdException w:name="line number" w:semiHidden="1" w:unhideWhenUsed="1"/>
+    <w:lsdException w:name="page number" w:semiHidden="1" w:unhideWhenUsed="1"/>
+    <w:lsdException w:name="endnote reference" w:semiHidden="1" w:unhideWhenUsed="1"/>
+    <w:lsdException w:name="endnote text" w:semiHidden="1" w:unhideWhenUsed="1"/>
+    <w:lsdException w:name="table of authorities" w:semiHidden="1" w:unhideWhenUsed="1"/>
+    <w:lsdException w:name="macro" w:semiHidden="1" w:unhideWhenUsed="1"/>
+    <w:lsdException w:name="toa heading" w:semiHidden="1" w:unhideWhenUsed="1"/>
+    <w:lsdException w:name="List" w:semiHidden="1" w:unhideWhenUsed="1"/>
+    <w:lsdException w:name="List Bullet" w:semiHidden="1" w:unhideWhenUsed="1"/>
+    <w:lsdException w:name="List Number" w:semiHidden="1" w:unhideWhenUsed="1"/>
+    <w:lsdException w:name="List 2" w:semiHidden="1" w:unhideWhenUsed="1"/>
+    <w:lsdException w:name="List 3" w:semiHidden="1" w:unhideWhenUsed="1"/>
+    <w:lsdException w:name="List 4" w:semiHidden="1" w:unhideWhenUsed="1"/>
+    <w:lsdException w:name="List 5" w:semiHidden="1" w:unhideWhenUsed="1"/>
+    <w:lsdException w:name="List Bullet 2" w:semiHidden="1" w:unhideWhenUsed="1"/>
+    <w:lsdException w:name="List Bullet 3" w:semiHidden="1" w:unhideWhenUsed="1"/>
+    <w:lsdException w:name="List Bullet 4" w:semiHidden="1" w:unhideWhenUsed="1"/>
+    <w:lsdException w:name="List Bullet 5" w:semiHidden="1" w:unhideWhenUsed="1"/>
+    <w:lsdException w:name="List Number 2" w:semiHidden="1" w:unhideWhenUsed="1"/>
+    <w:lsdException w:name="List Number 3" w:semiHidden="1" w:unhideWhenUsed="1"/>
+    <w:lsdException w:name="List Number 4" w:semiHidden="1" w:unhideWhenUsed="1"/>
+    <w:lsdException w:name="List Number 5" w:semiHidden="1" w:unhideWhenUsed="1"/>
+    <w:lsdException w:name="Title" w:uiPriority="10" w:qFormat="1"/>
+    <w:lsdException w:name="Closing" w:semiHidden="1" w:unhideWhenUsed="1"/>
+    <w:lsdException w:name="Signature" w:semiHidden="1" w:unhideWhenUsed="1"/>
+    <w:lsdException w:name="Default Paragraph Font" w:semiHidden="1" w:uiPriority="1" w:unhideWhenUsed="1"/>
+    <w:lsdException w:name="Body Text" w:semiHidden="1" w:unhideWhenUsed="1"/>
+    <w:lsdException w:name="Body Text Indent" w:semiHidden="1" w:unhideWhenUsed="1"/>
+    <w:lsdException w:name="List Continue" w:semiHidden="1" w:unhideWhenUsed="1"/>
+    <w:lsdException w:name="List Continue 2" w:semiHidden="1" w:unhideWhenUsed="1"/>
+    <w:lsdException w:name="List Continue 3" w:semiHidden="1" w:unhideWhenUsed="1"/>
+    <w:lsdException w:name="List Continue 4" w:semiHidden="1" w:unhideWhenUsed="1"/>
+    <w:lsdException w:name="List Continue 5" w:semiHidden="1" w:unhideWhenUsed="1"/>
+    <w:lsdException w:name="Message Header" w:semiHidden="1" w:unhideWhenUsed="1"/>
+    <w:lsdException w:name="Subtitle" w:uiPriority="11" w:qFormat="1"/>
+    <w:lsdException w:name="Salutation" w:semiHidden="1" w:unhideWhenUsed="1"/>
+    <w:lsdException w:name="Date" w:semiHidden="1" w:unhideWhenUsed="1"/>
+    <w:lsdException w:name="Body Text First Indent" w:semiHidden="1" w:unhideWhenUsed="1"/>
+    <w:lsdException w:name="Body Text First Indent 2" w:semiHidden="1" w:unhideWhenUsed="1"/>
+    <w:lsdException w:name="Note Heading" w:semiHidden="1" w:unhideWhenUsed="1"/>
+    <w:lsdException w:name="Body Text 2" w:semiHidden="1" w:unhideWhenUsed="1"/>
+    <w:lsdException w:name="Body Text 3" w:semiHidden="1" w:unhideWhenUsed="1"/>
+    <w:lsdException w:name="Body Text Indent 2" w:semiHidden="1" w:unhideWhenUsed="1"/>
+    <w:lsdException w:name="Body Text Indent 3" w:semiHidden="1" w:unhideWhenUsed="1"/>
+    <w:lsdException w:name="Block Text" w:semiHidden="1" w:unhideWhenUsed="1"/>
+    <w:lsdException w:name="Hyperlink" w:semiHidden="1" w:unhideWhenUsed="1"/>
+    <w:lsdException w:name="FollowedHyperlink" w:semiHidden="1" w:unhideWhenUsed="1"/>
+    <w:lsdException w:name="Strong" w:uiPriority="22" w:qFormat="1"/>
+    <w:lsdException w:name="Emphasis" w:uiPriority="20" w:qFormat="1"/>
+    <w:lsdException w:name="Document Map" w:semiHidden="1" w:unhideWhenUsed="1"/>
+    <w:lsdException w:name="Plain Text" w:semiHidden="1" w:unhideWhenUsed="1"/>
+    <w:lsdException w:name="E-mail Signature" w:semiHidden="1" w:unhideWhenUsed="1"/>
+    <w:lsdException w:name="HTML Top of Form" w:semiHidden="1" w:unhideWhenUsed="1"/>
+    <w:lsdException w:name="HTML Bottom of Form" w:semiHidden="1" w:unhideWhenUsed="1"/>
+    <w:lsdException w:name="Normal (Web)" w:semiHidden="1" w:uiPriority="0" w:unhideWhenUsed="1"/>
+    <w:lsdException w:name="HTML Acronym" w:semiHidden="1" w:unhideWhenUsed="1"/>
+    <w:lsdException w:name="HTML Address" w:semiHidden="1" w:unhideWhenUsed="1"/>
+    <w:lsdException w:name="HTML Cite" w:semiHidden="1" w:unhideWhenUsed="1"/>
+    <w:lsdException w:name="HTML Code" w:semiHidden="1" w:unhideWhenUsed="1"/>
+    <w:lsdException w:name="HTML Definition" w:semiHidden="1" w:unhideWhenUsed="1"/>
+    <w:lsdException w:name="HTML Keyboard" w:semiHidden="1" w:unhideWhenUsed="1"/>
+    <w:lsdException w:name="HTML Preformatted" w:semiHidden="1" w:unhideWhenUsed="1"/>
+    <w:lsdException w:name="HTML Sample" w:semiHidden="1" w:unhideWhenUsed="1"/>
+    <w:lsdException w:name="HTML Typewriter" w:semiHidden="1" w:unhideWhenUsed="1"/>
+    <w:lsdException w:name="HTML Variable" w:semiHidden="1" w:unhideWhenUsed="1"/>
+    <w:lsdException w:name="Normal Table" w:semiHidden="1" w:unhideWhenUsed="1"/>
+    <w:lsdException w:name="annotation subject" w:semiHidden="1" w:unhideWhenUsed="1"/>
+    <w:lsdException w:name="No List" w:semiHidden="1" w:unhideWhenUsed="1"/>
+    <w:lsdException w:name="Outline List 1" w:semiHidden="1" w:unhideWhenUsed="1"/>
+    <w:lsdException w:name="Outline List 2" w:semiHidden="1" w:unhideWhenUsed="1"/>
+    <w:lsdException w:name="Outline List 3" w:semiHidden="1" w:unhideWhenUsed="1"/>
+    <w:lsdException w:name="Table Simple 1" w:semiHidden="1" w:unhideWhenUsed="1"/>
+    <w:lsdException w:name="Table Simple 2" w:semiHidden="1" w:unhideWhenUsed="1"/>
+    <w:lsdException w:name="Table Simple 3" w:semiHidden="1" w:unhideWhenUsed="1"/>
+    <w:lsdException w:name="Table Classic 1" w:semiHidden="1" w:unhideWhenUsed="1"/>
+    <w:lsdException w:name="Table Classic 2" w:semiHidden="1" w:unhideWhenUsed="1"/>
+    <w:lsdException w:name="Table Classic 3" w:semiHidden="1" w:unhideWhenUsed="1"/>
+    <w:lsdException w:name="Table Classic 4" w:semiHidden="1" w:unhideWhenUsed="1"/>
+    <w:lsdException w:name="Table Colorful 1" w:semiHidden="1" w:unhideWhenUsed="1"/>
+    <w:lsdException w:name="Table Colorful 2" w:semiHidden="1" w:unhideWhenUsed="1"/>
+    <w:lsdException w:name="Table Colorful 3" w:semiHidden="1" w:unhideWhenUsed="1"/>
+    <w:lsdException w:name="Table Columns 1" w:semiHidden="1" w:unhideWhenUsed="1"/>
+    <w:lsdException w:name="Table Columns 2" w:semiHidden="1" w:unhideWhenUsed="1"/>
+    <w:lsdException w:name="Table Columns 3" w:semiHidden="1" w:unhideWhenUsed="1"/>
+    <w:lsdException w:name="Table Columns 4" w:semiHidden="1" w:unhideWhenUsed="1"/>
+    <w:lsdException w:name="Table Columns 5" w:semiHidden="1" w:unhideWhenUsed="1"/>
+    <w:lsdException w:name="Table Grid 1" w:semiHidden="1" w:unhideWhenUsed="1"/>
+    <w:lsdException w:name="Table Grid 2" w:semiHidden="1" w:unhideWhenUsed="1"/>
+    <w:lsdException w:name="Table Grid 3" w:semiHidden="1" w:unhideWhenUsed="1"/>
+    <w:lsdException w:name="Table Grid 4" w:semiHidden="1" w:unhideWhenUsed="1"/>
+    <w:lsdException w:name="Table Grid 5" w:semiHidden="1" w:unhideWhenUsed="1"/>
+    <w:lsdException w:name="Table Grid 6" w:semiHidden="1" w:unhideWhenUsed="1"/>
+    <w:lsdException w:name="Table Grid 7" w:semiHidden="1" w:unhideWhenUsed="1"/>
+    <w:lsdException w:name="Table Grid 8" w:semiHidden="1" w:unhideWhenUsed="1"/>
+    <w:lsdException w:name="Table List 1" w:semiHidden="1" w:unhideWhenUsed="1"/>
+    <w:lsdException w:name="Table List 2" w:semiHidden="1" w:unhideWhenUsed="1"/>
+    <w:lsdException w:name="Table List 3" w:semiHidden="1" w:unhideWhenUsed="1"/>
+    <w:lsdException w:name="Table List 4" w:semiHidden="1" w:unhideWhenUsed="1"/>
+    <w:lsdException w:name="Table List 5" w:semiHidden="1" w:unhideWhenUsed="1"/>
+    <w:lsdException w:name="Table List 6" w:semiHidden="1" w:unhideWhenUsed="1"/>
+    <w:lsdException w:name="Table List 7" w:semiHidden="1" w:unhideWhenUsed="1"/>
+    <w:lsdException w:name="Table List 8" w:semiHidden="1" w:unhideWhenUsed="1"/>
+    <w:lsdException w:name="Table 3D effects 1" w:semiHidden="1" w:unhideWhenUsed="1"/>
+    <w:lsdException w:name="Table 3D effects 2" w:semiHidden="1" w:unhideWhenUsed="1"/>
+    <w:lsdException w:name="Table 3D effects 3" w:semiHidden="1" w:unhideWhenUsed="1"/>
+    <w:lsdException w:name="Table Contemporary" w:semiHidden="1" w:unhideWhenUsed="1"/>
+    <w:lsdException w:name="Table Elegant" w:semiHidden="1" w:unhideWhenUsed="1"/>
+    <w:lsdException w:name="Table Professional" w:semiHidden="1" w:unhideWhenUsed="1"/>
+    <w:lsdException w:name="Table Subtle 1" w:semiHidden="1" w:unhideWhenUsed="1"/>
+    <w:lsdException w:name="Table Subtle 2" w:semiHidden="1" w:unhideWhenUsed="1"/>
+    <w:lsdException w:name="Table Web 1" w:semiHidden="1" w:unhideWhenUsed="1"/>
+    <w:lsdException w:name="Table Web 2" w:semiHidden="1" w:unhideWhenUsed="1"/>
+    <w:lsdException w:name="Table Web 3" w:semiHidden="1" w:unhideWhenUsed="1"/>
+    <w:lsdException w:name="Balloon Text" w:semiHidden="1" w:unhideWhenUsed="1"/>
+    <w:lsdException w:name="Table Grid" w:semiHidden="1" w:uiPriority="59" w:unhideWhenUsed="1"/>
+    <w:lsdException w:name="Table Theme" w:semiHidden="1" w:unhideWhenUsed="1"/>
+    <w:lsdException w:name="Placeholder Text" w:semiHidden="1"/>
+    <w:lsdException w:name="No Spacing" w:uiPriority="1" w:qFormat="1"/>
+    <w:lsdException w:name="Light Shading" w:uiPriority="60"/>
+    <w:lsdException w:name="Light List" w:uiPriority="61"/>
+    <w:lsdException w:name="Light Grid" w:uiPriority="62"/>
+    <w:lsdException w:name="Medium Shading 1" w:uiPriority="63"/>
+    <w:lsdException w:name="Medium Shading 2" w:uiPriority="64"/>
+    <w:lsdException w:name="Medium List 1" w:uiPriority="65"/>
+    <w:lsdException w:name="Medium List 2" w:uiPriority="66"/>
+    <w:lsdException w:name="Medium Grid 1" w:uiPriority="67"/>
+    <w:lsdException w:name="Medium Grid 2" w:uiPriority="68"/>
+    <w:lsdException w:name="Medium Grid 3" w:uiPriority="69"/>
+    <w:lsdException w:name="Dark List" w:uiPriority="70"/>
+    <w:lsdException w:name="Colorful Shading" w:uiPriority="71"/>
+    <w:lsdException w:name="Colorful List" w:uiPriority="72"/>
+    <w:lsdException w:name="Colorful Grid" w:uiPriority="73"/>
+    <w:lsdException w:name="Light Shading Accent 1" w:uiPriority="60"/>
+    <w:lsdException w:name="Light List Accent 1" w:uiPriority="61"/>
+    <w:lsdException w:name="Light Grid Accent 1" w:uiPriority="62"/>
+    <w:lsdException w:name="Medium Shading 1 Accent 1" w:uiPriority="63"/>
+    <w:lsdException w:name="Medium Shading 2 Accent 1" w:uiPriority="64"/>
+    <w:lsdException w:name="Medium List 1 Accent 1" w:uiPriority="65"/>
+    <w:lsdException w:name="Revision" w:semiHidden="1"/>
+    <w:lsdException w:name="List Paragraph" w:uiPriority="34" w:qFormat="1"/>
+    <w:lsdException w:name="Quote" w:uiPriority="29" w:qFormat="1"/>
+    <w:lsdException w:name="Intense Quote" w:uiPriority="30" w:qFormat="1"/>
+    <w:lsdException w:name="Medium List 2 Accent 1" w:uiPriority="66"/>
+    <w:lsdException w:name="Medium Grid 1 Accent 1" w:uiPriority="67"/>
+    <w:lsdException w:name="Medium Grid 2 Accent 1" w:uiPriority="68"/>
+    <w:lsdException w:name="Medium Grid 3 Accent 1" w:uiPriority="69"/>
+    <w:lsdException w:name="Dark List Accent 1" w:uiPriority="70"/>
+    <w:lsdException w:name="Colorful Shading Accent 1" w:uiPriority="71"/>
+    <w:lsdException w:name="Colorful List Accent 1" w:uiPriority="72"/>
+    <w:lsdException w:name="Colorful Grid Accent 1" w:uiPriority="73"/>
+    <w:lsdException w:name="Light Shading Accent 2" w:uiPriority="60"/>
+    <w:lsdException w:name="Light List Accent 2" w:uiPriority="61"/>
+    <w:lsdException w:name="Light Grid Accent 2" w:uiPriority="62"/>
+    <w:lsdException w:name="Medium Shading 1 Accent 2" w:uiPriority="63"/>
+    <w:lsdException w:name="Medium Shading 2 Accent 2" w:uiPriority="64"/>
+    <w:lsdException w:name="Medium List 1 Accent 2" w:uiPriority="65"/>
+    <w:lsdException w:name="Medium List 2 Accent 2" w:uiPriority="66"/>
+    <w:lsdException w:name="Medium Grid 1 Accent 2" w:uiPriority="67"/>
+    <w:lsdException w:name="Medium Grid 2 Accent 2" w:uiPriority="68"/>
+    <w:lsdException w:name="Medium Grid 3 Accent 2" w:uiPriority="69"/>
+    <w:lsdException w:name="Dark List Accent 2" w:uiPriority="70"/>
+    <w:lsdException w:name="Colorful Shading Accent 2" w:uiPriority="71"/>
+    <w:lsdException w:name="Colorful List Accent 2" w:uiPriority="72"/>
+    <w:lsdException w:name="Colorful Grid Accent 2" w:uiPriority="73"/>
+    <w:lsdException w:name="Light Shading Accent 3" w:uiPriority="60"/>
+    <w:lsdException w:name="Light List Accent 3" w:uiPriority="61"/>
+    <w:lsdException w:name="Light Grid Accent 3" w:uiPriority="62"/>
+    <w:lsdException w:name="Medium Shading 1 Accent 3" w:uiPriority="63"/>
+    <w:lsdException w:name="Medium Shading 2 Accent 3" w:uiPriority="64"/>
+    <w:lsdException w:name="Medium List 1 Accent 3" w:uiPriority="65"/>
+    <w:lsdException w:name="Medium List 2 Accent 3" w:uiPriority="66"/>
+    <w:lsdException w:name="Medium Grid 1 Accent 3" w:uiPriority="67"/>
+    <w:lsdException w:name="Medium Grid 2 Accent 3" w:uiPriority="68"/>
+    <w:lsdException w:name="Medium Grid 3 Accent 3" w:uiPriority="69"/>
+    <w:lsdException w:name="Dark List Accent 3" w:uiPriority="70"/>
+    <w:lsdException w:name="Colorful Shading Accent 3" w:uiPriority="71"/>
+    <w:lsdException w:name="Colorful List Accent 3" w:uiPriority="72"/>
+    <w:lsdException w:name="Colorful Grid Accent 3" w:uiPriority="73"/>
+    <w:lsdException w:name="Light Shading Accent 4" w:uiPriority="60"/>
+    <w:lsdException w:name="Light List Accent 4" w:uiPriority="61"/>
+    <w:lsdException w:name="Light Grid Accent 4" w:uiPriority="62"/>
+    <w:lsdException w:name="Medium Shading 1 Accent 4" w:uiPriority="63"/>
+    <w:lsdException w:name="Medium Shading 2 Accent 4" w:uiPriority="64"/>
+    <w:lsdException w:name="Medium List 1 Accent 4" w:uiPriority="65"/>
+    <w:lsdException w:name="Medium List 2 Accent 4" w:uiPriority="66"/>
+    <w:lsdException w:name="Medium Grid 1 Accent 4" w:uiPriority="67"/>
+    <w:lsdException w:name="Medium Grid 2 Accent 4" w:uiPriority="68"/>
+    <w:lsdException w:name="Medium Grid 3 Accent 4" w:uiPriority="69"/>
+    <w:lsdException w:name="Dark List Accent 4" w:uiPriority="70"/>
+    <w:lsdException w:name="Colorful Shading Accent 4" w:uiPriority="71"/>
+    <w:lsdException w:name="Colorful List Accent 4" w:uiPriority="72"/>
+    <w:lsdException w:name="Colorful Grid Accent 4" w:uiPriority="73"/>
+    <w:lsdException w:name="Light Shading Accent 5" w:uiPriority="60"/>
+    <w:lsdException w:name="Light List Accent 5" w:uiPriority="61"/>
+    <w:lsdException w:name="Light Grid Accent 5" w:uiPriority="62"/>
+    <w:lsdException w:name="Medium Shading 1 Accent 5" w:uiPriority="63"/>
+    <w:lsdException w:name="Medium Shading 2 Accent 5" w:uiPriority="64"/>
+    <w:lsdException w:name="Medium List 1 Accent 5" w:uiPriority="65"/>
+    <w:lsdException w:name="Medium List 2 Accent 5" w:uiPriority="66"/>
+    <w:lsdException w:name="Medium Grid 1 Accent 5" w:uiPriority="67"/>
+    <w:lsdException w:name="Medium Grid 2 Accent 5" w:uiPriority="68"/>
+    <w:lsdException w:name="Medium Grid 3 Accent 5" w:uiPriority="69"/>
+    <w:lsdException w:name="Dark List Accent 5" w:uiPriority="70"/>
+    <w:lsdException w:name="Colorful Shading Accent 5" w:uiPriority="71"/>
+    <w:lsdException w:name="Colorful List Accent 5" w:uiPriority="72"/>
+    <w:lsdException w:name="Colorful Grid Accent 5" w:uiPriority="73"/>
+    <w:lsdException w:name="Light Shading Accent 6" w:uiPriority="60"/>
+    <w:lsdException w:name="Light List Accent 6" w:uiPriority="61"/>
+    <w:lsdException w:name="Light Grid Accent 6" w:uiPriority="62"/>
+    <w:lsdException w:name="Medium Shading 1 Accent 6" w:uiPriority="63"/>
+    <w:lsdException w:name="Medium Shading 2 Accent 6" w:uiPriority="64"/>
+    <w:lsdException w:name="Medium List 1 Accent 6" w:uiPriority="65"/>
+    <w:lsdException w:name="Medium List 2 Accent 6" w:uiPriority="66"/>
+    <w:lsdException w:name="Medium Grid 1 Accent 6" w:uiPriority="67"/>
+    <w:lsdException w:name="Medium Grid 2 Accent 6" w:uiPriority="68"/>
+    <w:lsdException w:name="Medium Grid 3 Accent 6" w:uiPriority="69"/>
+    <w:lsdException w:name="Dark List Accent 6" w:uiPriority="70"/>
+    <w:lsdException w:name="Colorful Shading Accent 6" w:uiPriority="71"/>
+    <w:lsdException w:name="Colorful List Accent 6" w:uiPriority="72"/>
+    <w:lsdException w:name="Colorful Grid Accent 6" w:uiPriority="73"/>
+    <w:lsdException w:name="Subtle Emphasis" w:uiPriority="19" w:qFormat="1"/>
+    <w:lsdException w:name="Intense Emphasis" w:uiPriority="21" w:qFormat="1"/>
+    <w:lsdException w:name="Subtle Reference" w:uiPriority="31" w:qFormat="1"/>
+    <w:lsdException w:name="Intense Reference" w:uiPriority="32" w:qFormat="1"/>
+    <w:lsdException w:name="Book Title" w:uiPriority="33" w:qFormat="1"/>
+    <w:lsdException w:name="Bibliography" w:semiHidden="1" w:uiPriority="37" w:unhideWhenUsed="1"/>
+    <w:lsdException w:name="TOC Heading" w:semiHidden="1" w:uiPriority="39" w:unhideWhenUsed="1" w:qFormat="1"/>
+    <w:lsdException w:name="Plain Table 1" w:uiPriority="41"/>
+    <w:lsdException w:name="Plain Table 2" w:uiPriority="42"/>
+    <w:lsdException w:name="Plain Table 3" w:uiPriority="43"/>
+    <w:lsdException w:name="Plain Table 4" w:uiPriority="44"/>
+    <w:lsdException w:name="Plain Table 5" w:uiPriority="45"/>
+    <w:lsdException w:name="Grid Table Light" w:uiPriority="40"/>
+    <w:lsdException w:name="Grid Table 1 Light" w:uiPriority="46"/>
+    <w:lsdException w:name="Grid Table 2" w:uiPriority="47"/>
+    <w:lsdException w:name="Grid Table 3" w:uiPriority="48"/>
+    <w:lsdException w:name="Grid Table 4" w:uiPriority="49"/>
+    <w:lsdException w:name="Grid Table 5 Dark" w:uiPriority="50"/>
+    <w:lsdException w:name="Grid Table 6 Colorful" w:uiPriority="51"/>
+    <w:lsdException w:name="Grid Table 7 Colorful" w:uiPriority="52"/>
+    <w:lsdException w:name="Grid Table 1 Light Accent 1" w:uiPriority="46"/>
+    <w:lsdException w:name="Grid Table 2 Accent 1" w:uiPriority="47"/>
+    <w:lsdException w:name="Grid Table 3 Accent 1" w:uiPriority="48"/>
+    <w:lsdException w:name="Grid Table 4 Accent 1" w:uiPriority="49"/>
+    <w:lsdException w:name="Grid Table 5 Dark Accent 1" w:uiPriority="50"/>
+    <w:lsdException w:name="Grid Table 6 Colorful Accent 1" w:uiPriority="51"/>
+    <w:lsdException w:name="Grid Table 7 Colorful Accent 1" w:uiPriority="52"/>
+    <w:lsdException w:name="Grid Table 1 Light Accent 2" w:uiPriority="46"/>
+    <w:lsdException w:name="Grid Table 2 Accent 2" w:uiPriority="47"/>
+    <w:lsdException w:name="Grid Table 3 Accent 2" w:uiPriority="48"/>
+    <w:lsdException w:name="Grid Table 4 Accent 2" w:uiPriority="49"/>
+    <w:lsdException w:name="Grid Table 5 Dark Accent 2" w:uiPriority="50"/>
+    <w:lsdException w:name="Grid Table 6 Colorful Accent 2" w:uiPriority="51"/>
+    <w:lsdException w:name="Grid Table 7 Colorful Accent 2" w:uiPriority="52"/>
+    <w:lsdException w:name="Grid Table 1 Light Accent 3" w:uiPriority="46"/>
+    <w:lsdException w:name="Grid Table 2 Accent 3" w:uiPriority="47"/>
+    <w:lsdException w:name="Grid Table 3 Accent 3" w:uiPriority="48"/>
+    <w:lsdException w:name="Grid Table 4 Accent 3" w:uiPriority="49"/>
+    <w:lsdException w:name="Grid Table 5 Dark Accent 3" w:uiPriority="50"/>
+    <w:lsdException w:name="Grid Table 6 Colorful Accent 3" w:uiPriority="51"/>
+    <w:lsdException w:name="Grid Table 7 Colorful Accent 3" w:uiPriority="52"/>
+    <w:lsdException w:name="Grid Table 1 Light Accent 4" w:uiPriority="46"/>
+    <w:lsdException w:name="Grid Table 2 Accent 4" w:uiPriority="47"/>
+    <w:lsdException w:name="Grid Table 3 Accent 4" w:uiPriority="48"/>
+    <w:lsdException w:name="Grid Table 4 Accent 4" w:uiPriority="49"/>
+    <w:lsdException w:name="Grid Table 5 Dark Accent 4" w:uiPriority="50"/>
+    <w:lsdException w:name="Grid Table 6 Colorful Accent 4" w:uiPriority="51"/>
+    <w:lsdException w:name="Grid Table 7 Colorful Accent 4" w:uiPriority="52"/>
+    <w:lsdException w:name="Grid Table 1 Light Accent 5" w:uiPriority="46"/>
+    <w:lsdException w:name="Grid Table 2 Accent 5" w:uiPriority="47"/>
+    <w:lsdException w:name="Grid Table 3 Accent 5" w:uiPriority="48"/>
+    <w:lsdException w:name="Grid Table 4 Accent 5" w:uiPriority="49"/>
+    <w:lsdException w:name="Grid Table 5 Dark Accent 5" w:uiPriority="50"/>
+    <w:lsdException w:name="Grid Table 6 Colorful Accent 5" w:uiPriority="51"/>
+    <w:lsdException w:name="Grid Table 7 Colorful Accent 5" w:uiPriority="52"/>
+    <w:lsdException w:name="Grid Table 1 Light Accent 6" w:uiPriority="46"/>
+    <w:lsdException w:name="Grid Table 2 Accent 6" w:uiPriority="47"/>
+    <w:lsdException w:name="Grid Table 3 Accent 6" w:uiPriority="48"/>
+    <w:lsdException w:name="Grid Table 4 Accent 6" w:uiPriority="49"/>
+    <w:lsdException w:name="Grid Table 5 Dark Accent 6" w:uiPriority="50"/>
+    <w:lsdException w:name="Grid Table 6 Colorful Accent 6" w:uiPriority="51"/>
+    <w:lsdException w:name="Grid Table 7 Colorful Accent 6" w:uiPriority="52"/>
+    <w:lsdException w:name="List Table 1 Light" w:uiPriority="46"/>
+    <w:lsdException w:name="List Table 2" w:uiPriority="47"/>
+    <w:lsdException w:name="List Table 3" w:uiPriority="48"/>
+    <w:lsdException w:name="List Table 4" w:uiPriority="49"/>
+    <w:lsdException w:name="List Table 5 Dark" w:uiPriority="50"/>
+    <w:lsdException w:name="List Table 6 Colorful" w:uiPriority="51"/>
+    <w:lsdException w:name="List Table 7 Colorful" w:uiPriority="52"/>
+    <w:lsdException w:name="List Table 1 Light Accent 1" w:uiPriority="46"/>
+    <w:lsdException w:name="List Table 2 Accent 1" w:uiPriority="47"/>
+    <w:lsdException w:name="List Table 3 Accent 1" w:uiPriority="48"/>
+    <w:lsdException w:name="List Table 4 Accent 1" w:uiPriority="49"/>
+    <w:lsdException w:name="List Table 5 Dark Accent 1" w:uiPriority="50"/>
+    <w:lsdException w:name="List Table 6 Colorful Accent 1" w:uiPriority="51"/>
+    <w:lsdException w:name="List Table 7 Colorful Accent 1" w:uiPriority="52"/>
+    <w:lsdException w:name="List Table 1 Light Accent 2" w:uiPriority="46"/>
+    <w:lsdException w:name="List Table 2 Accent 2" w:uiPriority="47"/>
+    <w:lsdException w:name="List Table 3 Accent 2" w:uiPriority="48"/>
+    <w:lsdException w:name="List Table 4 Accent 2" w:uiPriority="49"/>
+    <w:lsdException w:name="List Table 5 Dark Accent 2" w:uiPriority="50"/>
+    <w:lsdException w:name="List Table 6 Colorful Accent 2" w:uiPriority="51"/>
+    <w:lsdException w:name="List Table 7 Colorful Accent 2" w:uiPriority="52"/>
+    <w:lsdException w:name="List Table 1 Light Accent 3" w:uiPriority="46"/>
+    <w:lsdException w:name="List Table 2 Accent 3" w:uiPriority="47"/>
+    <w:lsdException w:name="List Table 3 Accent 3" w:uiPriority="48"/>
+    <w:lsdException w:name="List Table 4 Accent 3" w:uiPriority="49"/>
+    <w:lsdException w:name="List Table 5 Dark Accent 3" w:uiPriority="50"/>
+    <w:lsdException w:name="List Table 6 Colorful Accent 3" w:uiPriority="51"/>
+    <w:lsdException w:name="List Table 7 Colorful Accent 3" w:uiPriority="52"/>
+    <w:lsdException w:name="List Table 1 Light Accent 4" w:uiPriority="46"/>
+    <w:lsdException w:name="List Table 2 Accent 4" w:uiPriority="47"/>
+    <w:lsdException w:name="List Table 3 Accent 4" w:uiPriority="48"/>
+    <w:lsdException w:name="List Table 4 Accent 4" w:uiPriority="49"/>
+    <w:lsdException w:name="List Table 5 Dark Accent 4" w:uiPriority="50"/>
+    <w:lsdException w:name="List Table 6 Colorful Accent 4" w:uiPriority="51"/>
+    <w:lsdException w:name="List Table 7 Colorful Accent 4" w:uiPriority="52"/>
+    <w:lsdException w:name="List Table 1 Light Accent 5" w:uiPriority="46"/>
+    <w:lsdException w:name="List Table 2 Accent 5" w:uiPriority="47"/>
+    <w:lsdException w:name="List Table 3 Accent 5" w:uiPriority="48"/>
+    <w:lsdException w:name="List Table 4 Accent 5" w:uiPriority="49"/>
+    <w:lsdException w:name="List Table 5 Dark Accent 5" w:uiPriority="50"/>
+    <w:lsdException w:name="List Table 6 Colorful Accent 5" w:uiPriority="51"/>
+    <w:lsdException w:name="List Table 7 Colorful Accent 5" w:uiPriority="52"/>
+    <w:lsdException w:name="List Table 1 Light Accent 6" w:uiPriority="46"/>
+    <w:lsdException w:name="List Table 2 Accent 6" w:uiPriority="47"/>
+    <w:lsdException w:name="List Table 3 Accent 6" w:uiPriority="48"/>
+    <w:lsdException w:name="List Table 4 Accent 6" w:uiPriority="49"/>
+    <w:lsdException w:name="List Table 5 Dark Accent 6" w:uiPriority="50"/>
+    <w:lsdException w:name="List Table 6 Colorful Accent 6" w:uiPriority="51"/>
+    <w:lsdException w:name="List Table 7 Colorful Accent 6" w:uiPriority="52"/>
+    <w:lsdException w:name="Mention" w:semiHidden="1" w:unhideWhenUsed="1"/>
+    <w:lsdException w:name="Smart Hyperlink" w:semiHidden="1" w:unhideWhenUsed="1"/>
+    <w:lsdException w:name="Hashtag" w:semiHidden="1" w:unhideWhenUsed="1"/>
+    <w:lsdException w:name="Unresolved Mention" w:semiHidden="1" w:unhideWhenUsed="1"/>
   </w:latentStyles>
   <w:style w:type="paragraph" w:default="1" w:styleId="Normal">
     <w:name w:val="Normal"/>

</xml_diff>

<commit_message>
Fix #4 Corrige paginação
</commit_message>
<xml_diff>
--- a/Apêndices/Apêndice B (Ata XP).docx
+++ b/Apêndices/Apêndice B (Ata XP).docx
@@ -1,11 +1,13 @@
 
 <file path=word/document.xml><?xml version="1.0" encoding="utf-8"?>
-<w:document xmlns:wpc="http://schemas.microsoft.com/office/word/2010/wordprocessingCanvas" xmlns:cx="http://schemas.microsoft.com/office/drawing/2014/chartex" xmlns:cx1="http://schemas.microsoft.com/office/drawing/2015/9/8/chartex" xmlns:cx2="http://schemas.microsoft.com/office/drawing/2015/10/21/chartex" xmlns:cx3="http://schemas.microsoft.com/office/drawing/2016/5/9/chartex" xmlns:cx4="http://schemas.microsoft.com/office/drawing/2016/5/10/chartex" xmlns:cx5="http://schemas.microsoft.com/office/drawing/2016/5/11/chartex" xmlns:cx6="http://schemas.microsoft.com/office/drawing/2016/5/12/chartex" xmlns:cx7="http://schemas.microsoft.com/office/drawing/2016/5/13/chartex" xmlns:cx8="http://schemas.microsoft.com/office/drawing/2016/5/14/chartex" xmlns:mc="http://schemas.openxmlformats.org/markup-compatibility/2006" xmlns:aink="http://schemas.microsoft.com/office/drawing/2016/ink" xmlns:am3d="http://schemas.microsoft.com/office/drawing/2017/model3d" xmlns:o="urn:schemas-microsoft-com:office:office" xmlns:r="http://schemas.openxmlformats.org/officeDocument/2006/relationships" xmlns:m="http://schemas.openxmlformats.org/officeDocument/2006/math" xmlns:v="urn:schemas-microsoft-com:vml" xmlns:wp14="http://schemas.microsoft.com/office/word/2010/wordprocessingDrawing" xmlns:wp="http://schemas.openxmlformats.org/drawingml/2006/wordprocessingDrawing" xmlns:w10="urn:schemas-microsoft-com:office:word" xmlns:w="http://schemas.openxmlformats.org/wordprocessingml/2006/main" xmlns:w14="http://schemas.microsoft.com/office/word/2010/wordml" xmlns:w15="http://schemas.microsoft.com/office/word/2012/wordml" xmlns:w16cid="http://schemas.microsoft.com/office/word/2016/wordml/cid" xmlns:w16se="http://schemas.microsoft.com/office/word/2015/wordml/symex" xmlns:wpg="http://schemas.microsoft.com/office/word/2010/wordprocessingGroup" xmlns:wpi="http://schemas.microsoft.com/office/word/2010/wordprocessingInk" xmlns:wne="http://schemas.microsoft.com/office/word/2006/wordml" xmlns:wps="http://schemas.microsoft.com/office/word/2010/wordprocessingShape" mc:Ignorable="w14 w15 w16se w16cid wp14">
+<w:document xmlns:wpc="http://schemas.microsoft.com/office/word/2010/wordprocessingCanvas" xmlns:mc="http://schemas.openxmlformats.org/markup-compatibility/2006" xmlns:o="urn:schemas-microsoft-com:office:office" xmlns:r="http://schemas.openxmlformats.org/officeDocument/2006/relationships" xmlns:m="http://schemas.openxmlformats.org/officeDocument/2006/math" xmlns:v="urn:schemas-microsoft-com:vml" xmlns:wp14="http://schemas.microsoft.com/office/word/2010/wordprocessingDrawing" xmlns:wp="http://schemas.openxmlformats.org/drawingml/2006/wordprocessingDrawing" xmlns:w10="urn:schemas-microsoft-com:office:word" xmlns:w="http://schemas.openxmlformats.org/wordprocessingml/2006/main" xmlns:w14="http://schemas.microsoft.com/office/word/2010/wordml" xmlns:wpg="http://schemas.microsoft.com/office/word/2010/wordprocessingGroup" xmlns:wpi="http://schemas.microsoft.com/office/word/2010/wordprocessingInk" xmlns:wne="http://schemas.microsoft.com/office/word/2006/wordml" xmlns:wps="http://schemas.microsoft.com/office/word/2010/wordprocessingShape" mc:Ignorable="w14 wp14">
   <w:body>
     <w:p>
       <w:pPr>
         <w:pStyle w:val="Ttulo1"/>
       </w:pPr>
+      <w:bookmarkStart w:id="0" w:name="_GoBack"/>
+      <w:bookmarkEnd w:id="0"/>
       <w:r>
         <w:t xml:space="preserve">APÊNDICE B – </w:t>
       </w:r>
@@ -9422,8 +9424,6 @@
               </w:rPr>
               <w:t>1 mês</w:t>
             </w:r>
-            <w:bookmarkStart w:id="0" w:name="_GoBack"/>
-            <w:bookmarkEnd w:id="0"/>
           </w:p>
         </w:tc>
       </w:tr>
@@ -9863,10 +9863,10 @@
       </w:pPr>
     </w:p>
     <w:sectPr>
-      <w:headerReference w:type="default" r:id="rId7"/>
+      <w:headerReference w:type="default" r:id="rId8"/>
       <w:pgSz w:w="11900" w:h="16840"/>
-      <w:pgMar w:top="1701" w:right="1134" w:bottom="1134" w:left="1701" w:header="708" w:footer="708" w:gutter="0"/>
-      <w:pgNumType w:start="118"/>
+      <w:pgMar w:top="1701" w:right="1134" w:bottom="1134" w:left="1701" w:header="1134" w:footer="708" w:gutter="0"/>
+      <w:pgNumType w:start="101"/>
       <w:cols w:space="708"/>
       <w:docGrid w:linePitch="360"/>
     </w:sectPr>
@@ -9875,7 +9875,7 @@
 </file>
 
 <file path=word/endnotes.xml><?xml version="1.0" encoding="utf-8"?>
-<w:endnotes xmlns:wpc="http://schemas.microsoft.com/office/word/2010/wordprocessingCanvas" xmlns:cx="http://schemas.microsoft.com/office/drawing/2014/chartex" xmlns:cx1="http://schemas.microsoft.com/office/drawing/2015/9/8/chartex" xmlns:cx2="http://schemas.microsoft.com/office/drawing/2015/10/21/chartex" xmlns:cx3="http://schemas.microsoft.com/office/drawing/2016/5/9/chartex" xmlns:cx4="http://schemas.microsoft.com/office/drawing/2016/5/10/chartex" xmlns:cx5="http://schemas.microsoft.com/office/drawing/2016/5/11/chartex" xmlns:cx6="http://schemas.microsoft.com/office/drawing/2016/5/12/chartex" xmlns:cx7="http://schemas.microsoft.com/office/drawing/2016/5/13/chartex" xmlns:cx8="http://schemas.microsoft.com/office/drawing/2016/5/14/chartex" xmlns:mc="http://schemas.openxmlformats.org/markup-compatibility/2006" xmlns:aink="http://schemas.microsoft.com/office/drawing/2016/ink" xmlns:am3d="http://schemas.microsoft.com/office/drawing/2017/model3d" xmlns:o="urn:schemas-microsoft-com:office:office" xmlns:r="http://schemas.openxmlformats.org/officeDocument/2006/relationships" xmlns:m="http://schemas.openxmlformats.org/officeDocument/2006/math" xmlns:v="urn:schemas-microsoft-com:vml" xmlns:wp14="http://schemas.microsoft.com/office/word/2010/wordprocessingDrawing" xmlns:wp="http://schemas.openxmlformats.org/drawingml/2006/wordprocessingDrawing" xmlns:w10="urn:schemas-microsoft-com:office:word" xmlns:w="http://schemas.openxmlformats.org/wordprocessingml/2006/main" xmlns:w14="http://schemas.microsoft.com/office/word/2010/wordml" xmlns:w15="http://schemas.microsoft.com/office/word/2012/wordml" xmlns:w16cid="http://schemas.microsoft.com/office/word/2016/wordml/cid" xmlns:w16se="http://schemas.microsoft.com/office/word/2015/wordml/symex" xmlns:wpg="http://schemas.microsoft.com/office/word/2010/wordprocessingGroup" xmlns:wpi="http://schemas.microsoft.com/office/word/2010/wordprocessingInk" xmlns:wne="http://schemas.microsoft.com/office/word/2006/wordml" xmlns:wps="http://schemas.microsoft.com/office/word/2010/wordprocessingShape" mc:Ignorable="w14 w15 w16se w16cid wp14">
+<w:endnotes xmlns:wpc="http://schemas.microsoft.com/office/word/2010/wordprocessingCanvas" xmlns:mc="http://schemas.openxmlformats.org/markup-compatibility/2006" xmlns:o="urn:schemas-microsoft-com:office:office" xmlns:r="http://schemas.openxmlformats.org/officeDocument/2006/relationships" xmlns:m="http://schemas.openxmlformats.org/officeDocument/2006/math" xmlns:v="urn:schemas-microsoft-com:vml" xmlns:wp14="http://schemas.microsoft.com/office/word/2010/wordprocessingDrawing" xmlns:wp="http://schemas.openxmlformats.org/drawingml/2006/wordprocessingDrawing" xmlns:w10="urn:schemas-microsoft-com:office:word" xmlns:w="http://schemas.openxmlformats.org/wordprocessingml/2006/main" xmlns:w14="http://schemas.microsoft.com/office/word/2010/wordml" xmlns:wpg="http://schemas.microsoft.com/office/word/2010/wordprocessingGroup" xmlns:wpi="http://schemas.microsoft.com/office/word/2010/wordprocessingInk" xmlns:wne="http://schemas.microsoft.com/office/word/2006/wordml" xmlns:wps="http://schemas.microsoft.com/office/word/2010/wordprocessingShape" mc:Ignorable="w14 wp14">
   <w:endnote w:type="separator" w:id="-1">
     <w:p>
       <w:pPr>
@@ -9902,7 +9902,7 @@
 </file>
 
 <file path=word/footnotes.xml><?xml version="1.0" encoding="utf-8"?>
-<w:footnotes xmlns:wpc="http://schemas.microsoft.com/office/word/2010/wordprocessingCanvas" xmlns:cx="http://schemas.microsoft.com/office/drawing/2014/chartex" xmlns:cx1="http://schemas.microsoft.com/office/drawing/2015/9/8/chartex" xmlns:cx2="http://schemas.microsoft.com/office/drawing/2015/10/21/chartex" xmlns:cx3="http://schemas.microsoft.com/office/drawing/2016/5/9/chartex" xmlns:cx4="http://schemas.microsoft.com/office/drawing/2016/5/10/chartex" xmlns:cx5="http://schemas.microsoft.com/office/drawing/2016/5/11/chartex" xmlns:cx6="http://schemas.microsoft.com/office/drawing/2016/5/12/chartex" xmlns:cx7="http://schemas.microsoft.com/office/drawing/2016/5/13/chartex" xmlns:cx8="http://schemas.microsoft.com/office/drawing/2016/5/14/chartex" xmlns:mc="http://schemas.openxmlformats.org/markup-compatibility/2006" xmlns:aink="http://schemas.microsoft.com/office/drawing/2016/ink" xmlns:am3d="http://schemas.microsoft.com/office/drawing/2017/model3d" xmlns:o="urn:schemas-microsoft-com:office:office" xmlns:r="http://schemas.openxmlformats.org/officeDocument/2006/relationships" xmlns:m="http://schemas.openxmlformats.org/officeDocument/2006/math" xmlns:v="urn:schemas-microsoft-com:vml" xmlns:wp14="http://schemas.microsoft.com/office/word/2010/wordprocessingDrawing" xmlns:wp="http://schemas.openxmlformats.org/drawingml/2006/wordprocessingDrawing" xmlns:w10="urn:schemas-microsoft-com:office:word" xmlns:w="http://schemas.openxmlformats.org/wordprocessingml/2006/main" xmlns:w14="http://schemas.microsoft.com/office/word/2010/wordml" xmlns:w15="http://schemas.microsoft.com/office/word/2012/wordml" xmlns:w16cid="http://schemas.microsoft.com/office/word/2016/wordml/cid" xmlns:w16se="http://schemas.microsoft.com/office/word/2015/wordml/symex" xmlns:wpg="http://schemas.microsoft.com/office/word/2010/wordprocessingGroup" xmlns:wpi="http://schemas.microsoft.com/office/word/2010/wordprocessingInk" xmlns:wne="http://schemas.microsoft.com/office/word/2006/wordml" xmlns:wps="http://schemas.microsoft.com/office/word/2010/wordprocessingShape" mc:Ignorable="w14 w15 w16se w16cid wp14">
+<w:footnotes xmlns:wpc="http://schemas.microsoft.com/office/word/2010/wordprocessingCanvas" xmlns:mc="http://schemas.openxmlformats.org/markup-compatibility/2006" xmlns:o="urn:schemas-microsoft-com:office:office" xmlns:r="http://schemas.openxmlformats.org/officeDocument/2006/relationships" xmlns:m="http://schemas.openxmlformats.org/officeDocument/2006/math" xmlns:v="urn:schemas-microsoft-com:vml" xmlns:wp14="http://schemas.microsoft.com/office/word/2010/wordprocessingDrawing" xmlns:wp="http://schemas.openxmlformats.org/drawingml/2006/wordprocessingDrawing" xmlns:w10="urn:schemas-microsoft-com:office:word" xmlns:w="http://schemas.openxmlformats.org/wordprocessingml/2006/main" xmlns:w14="http://schemas.microsoft.com/office/word/2010/wordml" xmlns:wpg="http://schemas.microsoft.com/office/word/2010/wordprocessingGroup" xmlns:wpi="http://schemas.microsoft.com/office/word/2010/wordprocessingInk" xmlns:wne="http://schemas.microsoft.com/office/word/2006/wordml" xmlns:wps="http://schemas.microsoft.com/office/word/2010/wordprocessingShape" mc:Ignorable="w14 wp14">
   <w:footnote w:type="separator" w:id="-1">
     <w:p>
       <w:pPr>
@@ -9929,7 +9929,7 @@
 </file>
 
 <file path=word/header1.xml><?xml version="1.0" encoding="utf-8"?>
-<w:hdr xmlns:wpc="http://schemas.microsoft.com/office/word/2010/wordprocessingCanvas" xmlns:cx="http://schemas.microsoft.com/office/drawing/2014/chartex" xmlns:cx1="http://schemas.microsoft.com/office/drawing/2015/9/8/chartex" xmlns:cx2="http://schemas.microsoft.com/office/drawing/2015/10/21/chartex" xmlns:cx3="http://schemas.microsoft.com/office/drawing/2016/5/9/chartex" xmlns:cx4="http://schemas.microsoft.com/office/drawing/2016/5/10/chartex" xmlns:cx5="http://schemas.microsoft.com/office/drawing/2016/5/11/chartex" xmlns:cx6="http://schemas.microsoft.com/office/drawing/2016/5/12/chartex" xmlns:cx7="http://schemas.microsoft.com/office/drawing/2016/5/13/chartex" xmlns:cx8="http://schemas.microsoft.com/office/drawing/2016/5/14/chartex" xmlns:mc="http://schemas.openxmlformats.org/markup-compatibility/2006" xmlns:aink="http://schemas.microsoft.com/office/drawing/2016/ink" xmlns:am3d="http://schemas.microsoft.com/office/drawing/2017/model3d" xmlns:o="urn:schemas-microsoft-com:office:office" xmlns:r="http://schemas.openxmlformats.org/officeDocument/2006/relationships" xmlns:m="http://schemas.openxmlformats.org/officeDocument/2006/math" xmlns:v="urn:schemas-microsoft-com:vml" xmlns:wp14="http://schemas.microsoft.com/office/word/2010/wordprocessingDrawing" xmlns:wp="http://schemas.openxmlformats.org/drawingml/2006/wordprocessingDrawing" xmlns:w10="urn:schemas-microsoft-com:office:word" xmlns:w="http://schemas.openxmlformats.org/wordprocessingml/2006/main" xmlns:w14="http://schemas.microsoft.com/office/word/2010/wordml" xmlns:w15="http://schemas.microsoft.com/office/word/2012/wordml" xmlns:w16cid="http://schemas.microsoft.com/office/word/2016/wordml/cid" xmlns:w16se="http://schemas.microsoft.com/office/word/2015/wordml/symex" xmlns:wpg="http://schemas.microsoft.com/office/word/2010/wordprocessingGroup" xmlns:wpi="http://schemas.microsoft.com/office/word/2010/wordprocessingInk" xmlns:wne="http://schemas.microsoft.com/office/word/2006/wordml" xmlns:wps="http://schemas.microsoft.com/office/word/2010/wordprocessingShape" mc:Ignorable="w14 w15 w16se w16cid wp14">
+<w:hdr xmlns:wpc="http://schemas.microsoft.com/office/word/2010/wordprocessingCanvas" xmlns:mc="http://schemas.openxmlformats.org/markup-compatibility/2006" xmlns:o="urn:schemas-microsoft-com:office:office" xmlns:r="http://schemas.openxmlformats.org/officeDocument/2006/relationships" xmlns:m="http://schemas.openxmlformats.org/officeDocument/2006/math" xmlns:v="urn:schemas-microsoft-com:vml" xmlns:wp14="http://schemas.microsoft.com/office/word/2010/wordprocessingDrawing" xmlns:wp="http://schemas.openxmlformats.org/drawingml/2006/wordprocessingDrawing" xmlns:w10="urn:schemas-microsoft-com:office:word" xmlns:w="http://schemas.openxmlformats.org/wordprocessingml/2006/main" xmlns:w14="http://schemas.microsoft.com/office/word/2010/wordml" xmlns:wpg="http://schemas.microsoft.com/office/word/2010/wordprocessingGroup" xmlns:wpi="http://schemas.microsoft.com/office/word/2010/wordprocessingInk" xmlns:wne="http://schemas.microsoft.com/office/word/2006/wordml" xmlns:wps="http://schemas.microsoft.com/office/word/2010/wordprocessingShape" mc:Ignorable="w14 wp14">
   <w:sdt>
     <w:sdtPr>
       <w:id w:val="-1467046086"/>
@@ -9955,7 +9955,7 @@
           <w:fldChar w:fldCharType="separate"/>
         </w:r>
         <w:r>
-          <w:t>118</w:t>
+          <w:t>106</w:t>
         </w:r>
         <w:r>
           <w:fldChar w:fldCharType="end"/>
@@ -9963,18 +9963,12 @@
       </w:p>
     </w:sdtContent>
   </w:sdt>
-  <w:p>
-    <w:pPr>
-      <w:pStyle w:val="Cabealho"/>
-    </w:pPr>
-  </w:p>
-  <w:p/>
 </w:hdr>
 </file>
 
 <file path=word/numbering.xml><?xml version="1.0" encoding="utf-8"?>
-<w:numbering xmlns:wpc="http://schemas.microsoft.com/office/word/2010/wordprocessingCanvas" xmlns:cx="http://schemas.microsoft.com/office/drawing/2014/chartex" xmlns:cx1="http://schemas.microsoft.com/office/drawing/2015/9/8/chartex" xmlns:cx2="http://schemas.microsoft.com/office/drawing/2015/10/21/chartex" xmlns:cx3="http://schemas.microsoft.com/office/drawing/2016/5/9/chartex" xmlns:cx4="http://schemas.microsoft.com/office/drawing/2016/5/10/chartex" xmlns:cx5="http://schemas.microsoft.com/office/drawing/2016/5/11/chartex" xmlns:cx6="http://schemas.microsoft.com/office/drawing/2016/5/12/chartex" xmlns:cx7="http://schemas.microsoft.com/office/drawing/2016/5/13/chartex" xmlns:cx8="http://schemas.microsoft.com/office/drawing/2016/5/14/chartex" xmlns:mc="http://schemas.openxmlformats.org/markup-compatibility/2006" xmlns:aink="http://schemas.microsoft.com/office/drawing/2016/ink" xmlns:am3d="http://schemas.microsoft.com/office/drawing/2017/model3d" xmlns:o="urn:schemas-microsoft-com:office:office" xmlns:r="http://schemas.openxmlformats.org/officeDocument/2006/relationships" xmlns:m="http://schemas.openxmlformats.org/officeDocument/2006/math" xmlns:v="urn:schemas-microsoft-com:vml" xmlns:wp14="http://schemas.microsoft.com/office/word/2010/wordprocessingDrawing" xmlns:wp="http://schemas.openxmlformats.org/drawingml/2006/wordprocessingDrawing" xmlns:w10="urn:schemas-microsoft-com:office:word" xmlns:w="http://schemas.openxmlformats.org/wordprocessingml/2006/main" xmlns:w14="http://schemas.microsoft.com/office/word/2010/wordml" xmlns:w15="http://schemas.microsoft.com/office/word/2012/wordml" xmlns:w16cid="http://schemas.microsoft.com/office/word/2016/wordml/cid" xmlns:w16se="http://schemas.microsoft.com/office/word/2015/wordml/symex" xmlns:wpg="http://schemas.microsoft.com/office/word/2010/wordprocessingGroup" xmlns:wpi="http://schemas.microsoft.com/office/word/2010/wordprocessingInk" xmlns:wne="http://schemas.microsoft.com/office/word/2006/wordml" xmlns:wps="http://schemas.microsoft.com/office/word/2010/wordprocessingShape" mc:Ignorable="w14 w15 w16se w16cid wp14">
-  <w:abstractNum w:abstractNumId="0" w15:restartNumberingAfterBreak="0">
+<w:numbering xmlns:wpc="http://schemas.microsoft.com/office/word/2010/wordprocessingCanvas" xmlns:mc="http://schemas.openxmlformats.org/markup-compatibility/2006" xmlns:o="urn:schemas-microsoft-com:office:office" xmlns:r="http://schemas.openxmlformats.org/officeDocument/2006/relationships" xmlns:m="http://schemas.openxmlformats.org/officeDocument/2006/math" xmlns:v="urn:schemas-microsoft-com:vml" xmlns:wp14="http://schemas.microsoft.com/office/word/2010/wordprocessingDrawing" xmlns:wp="http://schemas.openxmlformats.org/drawingml/2006/wordprocessingDrawing" xmlns:w10="urn:schemas-microsoft-com:office:word" xmlns:w="http://schemas.openxmlformats.org/wordprocessingml/2006/main" xmlns:w14="http://schemas.microsoft.com/office/word/2010/wordml" xmlns:wpg="http://schemas.microsoft.com/office/word/2010/wordprocessingGroup" xmlns:wpi="http://schemas.microsoft.com/office/word/2010/wordprocessingInk" xmlns:wne="http://schemas.microsoft.com/office/word/2006/wordml" xmlns:wps="http://schemas.microsoft.com/office/word/2010/wordprocessingShape" mc:Ignorable="w14 wp14">
+  <w:abstractNum w:abstractNumId="0">
     <w:nsid w:val="12381604"/>
     <w:multiLevelType w:val="hybridMultilevel"/>
     <w:tmpl w:val="FB0A4CFE"/>
@@ -10071,7 +10065,7 @@
 </file>
 
 <file path=word/styles.xml><?xml version="1.0" encoding="utf-8"?>
-<w:styles xmlns:mc="http://schemas.openxmlformats.org/markup-compatibility/2006" xmlns:r="http://schemas.openxmlformats.org/officeDocument/2006/relationships" xmlns:w="http://schemas.openxmlformats.org/wordprocessingml/2006/main" xmlns:w14="http://schemas.microsoft.com/office/word/2010/wordml" xmlns:w15="http://schemas.microsoft.com/office/word/2012/wordml" xmlns:w16cid="http://schemas.microsoft.com/office/word/2016/wordml/cid" xmlns:w16se="http://schemas.microsoft.com/office/word/2015/wordml/symex" mc:Ignorable="w14 w15 w16se w16cid">
+<w:styles xmlns:mc="http://schemas.openxmlformats.org/markup-compatibility/2006" xmlns:r="http://schemas.openxmlformats.org/officeDocument/2006/relationships" xmlns:w="http://schemas.openxmlformats.org/wordprocessingml/2006/main" xmlns:w14="http://schemas.microsoft.com/office/word/2010/wordml" mc:Ignorable="w14">
   <w:docDefaults>
     <w:rPrDefault>
       <w:rPr>
@@ -10083,382 +10077,452 @@
     </w:rPrDefault>
     <w:pPrDefault/>
   </w:docDefaults>
-  <w:latentStyles w:defLockedState="0" w:defUIPriority="99" w:defSemiHidden="0" w:defUnhideWhenUsed="0" w:defQFormat="0" w:count="375">
-    <w:lsdException w:name="Normal" w:uiPriority="0" w:qFormat="1"/>
-    <w:lsdException w:name="heading 1" w:uiPriority="9" w:qFormat="1"/>
-    <w:lsdException w:name="heading 2" w:semiHidden="1" w:uiPriority="9" w:unhideWhenUsed="1" w:qFormat="1"/>
-    <w:lsdException w:name="heading 3" w:semiHidden="1" w:uiPriority="9" w:unhideWhenUsed="1" w:qFormat="1"/>
-    <w:lsdException w:name="heading 4" w:semiHidden="1" w:uiPriority="9" w:unhideWhenUsed="1" w:qFormat="1"/>
-    <w:lsdException w:name="heading 5" w:semiHidden="1" w:uiPriority="9" w:unhideWhenUsed="1" w:qFormat="1"/>
-    <w:lsdException w:name="heading 6" w:semiHidden="1" w:uiPriority="9" w:unhideWhenUsed="1" w:qFormat="1"/>
-    <w:lsdException w:name="heading 7" w:semiHidden="1" w:uiPriority="9" w:unhideWhenUsed="1" w:qFormat="1"/>
-    <w:lsdException w:name="heading 8" w:semiHidden="1" w:uiPriority="9" w:unhideWhenUsed="1" w:qFormat="1"/>
-    <w:lsdException w:name="heading 9" w:semiHidden="1" w:uiPriority="9" w:unhideWhenUsed="1" w:qFormat="1"/>
-    <w:lsdException w:name="index 1" w:semiHidden="1" w:unhideWhenUsed="1"/>
-    <w:lsdException w:name="index 2" w:semiHidden="1" w:unhideWhenUsed="1"/>
-    <w:lsdException w:name="index 3" w:semiHidden="1" w:unhideWhenUsed="1"/>
-    <w:lsdException w:name="index 4" w:semiHidden="1" w:unhideWhenUsed="1"/>
-    <w:lsdException w:name="index 5" w:semiHidden="1" w:unhideWhenUsed="1"/>
-    <w:lsdException w:name="index 6" w:semiHidden="1" w:unhideWhenUsed="1"/>
-    <w:lsdException w:name="index 7" w:semiHidden="1" w:unhideWhenUsed="1"/>
-    <w:lsdException w:name="index 8" w:semiHidden="1" w:unhideWhenUsed="1"/>
-    <w:lsdException w:name="index 9" w:semiHidden="1" w:unhideWhenUsed="1"/>
-    <w:lsdException w:name="toc 1" w:semiHidden="1" w:uiPriority="39" w:unhideWhenUsed="1"/>
-    <w:lsdException w:name="toc 2" w:semiHidden="1" w:uiPriority="39" w:unhideWhenUsed="1"/>
-    <w:lsdException w:name="toc 3" w:semiHidden="1" w:uiPriority="39" w:unhideWhenUsed="1"/>
-    <w:lsdException w:name="toc 4" w:semiHidden="1" w:uiPriority="39" w:unhideWhenUsed="1"/>
-    <w:lsdException w:name="toc 5" w:semiHidden="1" w:uiPriority="39" w:unhideWhenUsed="1"/>
-    <w:lsdException w:name="toc 6" w:semiHidden="1" w:uiPriority="39" w:unhideWhenUsed="1"/>
-    <w:lsdException w:name="toc 7" w:semiHidden="1" w:uiPriority="39" w:unhideWhenUsed="1"/>
-    <w:lsdException w:name="toc 8" w:semiHidden="1" w:uiPriority="39" w:unhideWhenUsed="1"/>
-    <w:lsdException w:name="toc 9" w:semiHidden="1" w:uiPriority="39" w:unhideWhenUsed="1"/>
-    <w:lsdException w:name="Normal Indent" w:semiHidden="1" w:unhideWhenUsed="1"/>
-    <w:lsdException w:name="footnote text" w:semiHidden="1" w:unhideWhenUsed="1"/>
-    <w:lsdException w:name="annotation text" w:semiHidden="1" w:unhideWhenUsed="1"/>
-    <w:lsdException w:name="header" w:semiHidden="1" w:unhideWhenUsed="1"/>
-    <w:lsdException w:name="footer" w:semiHidden="1" w:unhideWhenUsed="1"/>
-    <w:lsdException w:name="index heading" w:semiHidden="1" w:unhideWhenUsed="1"/>
-    <w:lsdException w:name="caption" w:semiHidden="1" w:uiPriority="35" w:unhideWhenUsed="1" w:qFormat="1"/>
-    <w:lsdException w:name="table of figures" w:semiHidden="1" w:unhideWhenUsed="1"/>
-    <w:lsdException w:name="envelope address" w:semiHidden="1" w:unhideWhenUsed="1"/>
-    <w:lsdException w:name="envelope return" w:semiHidden="1" w:unhideWhenUsed="1"/>
-    <w:lsdException w:name="footnote reference" w:semiHidden="1" w:unhideWhenUsed="1"/>
-    <w:lsdException w:name="annotation reference" w:semiHidden="1" w:unhideWhenUsed="1"/>
-    <w:lsdException w:name="line number" w:semiHidden="1" w:unhideWhenUsed="1"/>
-    <w:lsdException w:name="page number" w:semiHidden="1" w:unhideWhenUsed="1"/>
-    <w:lsdException w:name="endnote reference" w:semiHidden="1" w:unhideWhenUsed="1"/>
-    <w:lsdException w:name="endnote text" w:semiHidden="1" w:unhideWhenUsed="1"/>
-    <w:lsdException w:name="table of authorities" w:semiHidden="1" w:unhideWhenUsed="1"/>
-    <w:lsdException w:name="macro" w:semiHidden="1" w:unhideWhenUsed="1"/>
-    <w:lsdException w:name="toa heading" w:semiHidden="1" w:unhideWhenUsed="1"/>
-    <w:lsdException w:name="List" w:semiHidden="1" w:unhideWhenUsed="1"/>
-    <w:lsdException w:name="List Bullet" w:semiHidden="1" w:unhideWhenUsed="1"/>
-    <w:lsdException w:name="List Number" w:semiHidden="1" w:unhideWhenUsed="1"/>
-    <w:lsdException w:name="List 2" w:semiHidden="1" w:unhideWhenUsed="1"/>
-    <w:lsdException w:name="List 3" w:semiHidden="1" w:unhideWhenUsed="1"/>
-    <w:lsdException w:name="List 4" w:semiHidden="1" w:unhideWhenUsed="1"/>
-    <w:lsdException w:name="List 5" w:semiHidden="1" w:unhideWhenUsed="1"/>
-    <w:lsdException w:name="List Bullet 2" w:semiHidden="1" w:unhideWhenUsed="1"/>
-    <w:lsdException w:name="List Bullet 3" w:semiHidden="1" w:unhideWhenUsed="1"/>
-    <w:lsdException w:name="List Bullet 4" w:semiHidden="1" w:unhideWhenUsed="1"/>
-    <w:lsdException w:name="List Bullet 5" w:semiHidden="1" w:unhideWhenUsed="1"/>
-    <w:lsdException w:name="List Number 2" w:semiHidden="1" w:unhideWhenUsed="1"/>
-    <w:lsdException w:name="List Number 3" w:semiHidden="1" w:unhideWhenUsed="1"/>
-    <w:lsdException w:name="List Number 4" w:semiHidden="1" w:unhideWhenUsed="1"/>
-    <w:lsdException w:name="List Number 5" w:semiHidden="1" w:unhideWhenUsed="1"/>
-    <w:lsdException w:name="Title" w:uiPriority="10" w:qFormat="1"/>
-    <w:lsdException w:name="Closing" w:semiHidden="1" w:unhideWhenUsed="1"/>
-    <w:lsdException w:name="Signature" w:semiHidden="1" w:unhideWhenUsed="1"/>
-    <w:lsdException w:name="Default Paragraph Font" w:semiHidden="1" w:uiPriority="1" w:unhideWhenUsed="1"/>
-    <w:lsdException w:name="Body Text" w:semiHidden="1" w:unhideWhenUsed="1"/>
-    <w:lsdException w:name="Body Text Indent" w:semiHidden="1" w:unhideWhenUsed="1"/>
-    <w:lsdException w:name="List Continue" w:semiHidden="1" w:unhideWhenUsed="1"/>
-    <w:lsdException w:name="List Continue 2" w:semiHidden="1" w:unhideWhenUsed="1"/>
-    <w:lsdException w:name="List Continue 3" w:semiHidden="1" w:unhideWhenUsed="1"/>
-    <w:lsdException w:name="List Continue 4" w:semiHidden="1" w:unhideWhenUsed="1"/>
-    <w:lsdException w:name="List Continue 5" w:semiHidden="1" w:unhideWhenUsed="1"/>
-    <w:lsdException w:name="Message Header" w:semiHidden="1" w:unhideWhenUsed="1"/>
-    <w:lsdException w:name="Subtitle" w:uiPriority="11" w:qFormat="1"/>
-    <w:lsdException w:name="Salutation" w:semiHidden="1" w:unhideWhenUsed="1"/>
-    <w:lsdException w:name="Date" w:semiHidden="1" w:unhideWhenUsed="1"/>
-    <w:lsdException w:name="Body Text First Indent" w:semiHidden="1" w:unhideWhenUsed="1"/>
-    <w:lsdException w:name="Body Text First Indent 2" w:semiHidden="1" w:unhideWhenUsed="1"/>
-    <w:lsdException w:name="Note Heading" w:semiHidden="1" w:unhideWhenUsed="1"/>
-    <w:lsdException w:name="Body Text 2" w:semiHidden="1" w:unhideWhenUsed="1"/>
-    <w:lsdException w:name="Body Text 3" w:semiHidden="1" w:unhideWhenUsed="1"/>
-    <w:lsdException w:name="Body Text Indent 2" w:semiHidden="1" w:unhideWhenUsed="1"/>
-    <w:lsdException w:name="Body Text Indent 3" w:semiHidden="1" w:unhideWhenUsed="1"/>
-    <w:lsdException w:name="Block Text" w:semiHidden="1" w:unhideWhenUsed="1"/>
-    <w:lsdException w:name="Hyperlink" w:semiHidden="1" w:unhideWhenUsed="1"/>
-    <w:lsdException w:name="FollowedHyperlink" w:semiHidden="1" w:unhideWhenUsed="1"/>
-    <w:lsdException w:name="Strong" w:uiPriority="22" w:qFormat="1"/>
-    <w:lsdException w:name="Emphasis" w:uiPriority="20" w:qFormat="1"/>
-    <w:lsdException w:name="Document Map" w:semiHidden="1" w:unhideWhenUsed="1"/>
-    <w:lsdException w:name="Plain Text" w:semiHidden="1" w:unhideWhenUsed="1"/>
-    <w:lsdException w:name="E-mail Signature" w:semiHidden="1" w:unhideWhenUsed="1"/>
-    <w:lsdException w:name="HTML Top of Form" w:semiHidden="1" w:unhideWhenUsed="1"/>
-    <w:lsdException w:name="HTML Bottom of Form" w:semiHidden="1" w:unhideWhenUsed="1"/>
-    <w:lsdException w:name="Normal (Web)" w:semiHidden="1" w:uiPriority="0" w:unhideWhenUsed="1"/>
-    <w:lsdException w:name="HTML Acronym" w:semiHidden="1" w:unhideWhenUsed="1"/>
-    <w:lsdException w:name="HTML Address" w:semiHidden="1" w:unhideWhenUsed="1"/>
-    <w:lsdException w:name="HTML Cite" w:semiHidden="1" w:unhideWhenUsed="1"/>
-    <w:lsdException w:name="HTML Code" w:semiHidden="1" w:unhideWhenUsed="1"/>
-    <w:lsdException w:name="HTML Definition" w:semiHidden="1" w:unhideWhenUsed="1"/>
-    <w:lsdException w:name="HTML Keyboard" w:semiHidden="1" w:unhideWhenUsed="1"/>
-    <w:lsdException w:name="HTML Preformatted" w:semiHidden="1" w:unhideWhenUsed="1"/>
-    <w:lsdException w:name="HTML Sample" w:semiHidden="1" w:unhideWhenUsed="1"/>
-    <w:lsdException w:name="HTML Typewriter" w:semiHidden="1" w:unhideWhenUsed="1"/>
-    <w:lsdException w:name="HTML Variable" w:semiHidden="1" w:unhideWhenUsed="1"/>
-    <w:lsdException w:name="Normal Table" w:semiHidden="1" w:unhideWhenUsed="1"/>
-    <w:lsdException w:name="annotation subject" w:semiHidden="1" w:unhideWhenUsed="1"/>
-    <w:lsdException w:name="No List" w:semiHidden="1" w:unhideWhenUsed="1"/>
-    <w:lsdException w:name="Outline List 1" w:semiHidden="1" w:unhideWhenUsed="1"/>
-    <w:lsdException w:name="Outline List 2" w:semiHidden="1" w:unhideWhenUsed="1"/>
-    <w:lsdException w:name="Outline List 3" w:semiHidden="1" w:unhideWhenUsed="1"/>
-    <w:lsdException w:name="Table Simple 1" w:semiHidden="1" w:unhideWhenUsed="1"/>
-    <w:lsdException w:name="Table Simple 2" w:semiHidden="1" w:unhideWhenUsed="1"/>
-    <w:lsdException w:name="Table Simple 3" w:semiHidden="1" w:unhideWhenUsed="1"/>
-    <w:lsdException w:name="Table Classic 1" w:semiHidden="1" w:unhideWhenUsed="1"/>
-    <w:lsdException w:name="Table Classic 2" w:semiHidden="1" w:unhideWhenUsed="1"/>
-    <w:lsdException w:name="Table Classic 3" w:semiHidden="1" w:unhideWhenUsed="1"/>
-    <w:lsdException w:name="Table Classic 4" w:semiHidden="1" w:unhideWhenUsed="1"/>
-    <w:lsdException w:name="Table Colorful 1" w:semiHidden="1" w:unhideWhenUsed="1"/>
-    <w:lsdException w:name="Table Colorful 2" w:semiHidden="1" w:unhideWhenUsed="1"/>
-    <w:lsdException w:name="Table Colorful 3" w:semiHidden="1" w:unhideWhenUsed="1"/>
-    <w:lsdException w:name="Table Columns 1" w:semiHidden="1" w:unhideWhenUsed="1"/>
-    <w:lsdException w:name="Table Columns 2" w:semiHidden="1" w:unhideWhenUsed="1"/>
-    <w:lsdException w:name="Table Columns 3" w:semiHidden="1" w:unhideWhenUsed="1"/>
-    <w:lsdException w:name="Table Columns 4" w:semiHidden="1" w:unhideWhenUsed="1"/>
-    <w:lsdException w:name="Table Columns 5" w:semiHidden="1" w:unhideWhenUsed="1"/>
-    <w:lsdException w:name="Table Grid 1" w:semiHidden="1" w:unhideWhenUsed="1"/>
-    <w:lsdException w:name="Table Grid 2" w:semiHidden="1" w:unhideWhenUsed="1"/>
-    <w:lsdException w:name="Table Grid 3" w:semiHidden="1" w:unhideWhenUsed="1"/>
-    <w:lsdException w:name="Table Grid 4" w:semiHidden="1" w:unhideWhenUsed="1"/>
-    <w:lsdException w:name="Table Grid 5" w:semiHidden="1" w:unhideWhenUsed="1"/>
-    <w:lsdException w:name="Table Grid 6" w:semiHidden="1" w:unhideWhenUsed="1"/>
-    <w:lsdException w:name="Table Grid 7" w:semiHidden="1" w:unhideWhenUsed="1"/>
-    <w:lsdException w:name="Table Grid 8" w:semiHidden="1" w:unhideWhenUsed="1"/>
-    <w:lsdException w:name="Table List 1" w:semiHidden="1" w:unhideWhenUsed="1"/>
-    <w:lsdException w:name="Table List 2" w:semiHidden="1" w:unhideWhenUsed="1"/>
-    <w:lsdException w:name="Table List 3" w:semiHidden="1" w:unhideWhenUsed="1"/>
-    <w:lsdException w:name="Table List 4" w:semiHidden="1" w:unhideWhenUsed="1"/>
-    <w:lsdException w:name="Table List 5" w:semiHidden="1" w:unhideWhenUsed="1"/>
-    <w:lsdException w:name="Table List 6" w:semiHidden="1" w:unhideWhenUsed="1"/>
-    <w:lsdException w:name="Table List 7" w:semiHidden="1" w:unhideWhenUsed="1"/>
-    <w:lsdException w:name="Table List 8" w:semiHidden="1" w:unhideWhenUsed="1"/>
-    <w:lsdException w:name="Table 3D effects 1" w:semiHidden="1" w:unhideWhenUsed="1"/>
-    <w:lsdException w:name="Table 3D effects 2" w:semiHidden="1" w:unhideWhenUsed="1"/>
-    <w:lsdException w:name="Table 3D effects 3" w:semiHidden="1" w:unhideWhenUsed="1"/>
-    <w:lsdException w:name="Table Contemporary" w:semiHidden="1" w:unhideWhenUsed="1"/>
-    <w:lsdException w:name="Table Elegant" w:semiHidden="1" w:unhideWhenUsed="1"/>
-    <w:lsdException w:name="Table Professional" w:semiHidden="1" w:unhideWhenUsed="1"/>
-    <w:lsdException w:name="Table Subtle 1" w:semiHidden="1" w:unhideWhenUsed="1"/>
-    <w:lsdException w:name="Table Subtle 2" w:semiHidden="1" w:unhideWhenUsed="1"/>
-    <w:lsdException w:name="Table Web 1" w:semiHidden="1" w:unhideWhenUsed="1"/>
-    <w:lsdException w:name="Table Web 2" w:semiHidden="1" w:unhideWhenUsed="1"/>
-    <w:lsdException w:name="Table Web 3" w:semiHidden="1" w:unhideWhenUsed="1"/>
-    <w:lsdException w:name="Balloon Text" w:semiHidden="1" w:unhideWhenUsed="1"/>
-    <w:lsdException w:name="Table Grid" w:semiHidden="1" w:uiPriority="59" w:unhideWhenUsed="1"/>
-    <w:lsdException w:name="Table Theme" w:semiHidden="1" w:unhideWhenUsed="1"/>
-    <w:lsdException w:name="Placeholder Text" w:semiHidden="1"/>
-    <w:lsdException w:name="No Spacing" w:uiPriority="1" w:qFormat="1"/>
-    <w:lsdException w:name="Light Shading" w:uiPriority="60"/>
-    <w:lsdException w:name="Light List" w:uiPriority="61"/>
-    <w:lsdException w:name="Light Grid" w:uiPriority="62"/>
-    <w:lsdException w:name="Medium Shading 1" w:uiPriority="63"/>
-    <w:lsdException w:name="Medium Shading 2" w:uiPriority="64"/>
-    <w:lsdException w:name="Medium List 1" w:uiPriority="65"/>
-    <w:lsdException w:name="Medium List 2" w:uiPriority="66"/>
-    <w:lsdException w:name="Medium Grid 1" w:uiPriority="67"/>
-    <w:lsdException w:name="Medium Grid 2" w:uiPriority="68"/>
-    <w:lsdException w:name="Medium Grid 3" w:uiPriority="69"/>
-    <w:lsdException w:name="Dark List" w:uiPriority="70"/>
-    <w:lsdException w:name="Colorful Shading" w:uiPriority="71"/>
-    <w:lsdException w:name="Colorful List" w:uiPriority="72"/>
-    <w:lsdException w:name="Colorful Grid" w:uiPriority="73"/>
-    <w:lsdException w:name="Light Shading Accent 1" w:uiPriority="60"/>
-    <w:lsdException w:name="Light List Accent 1" w:uiPriority="61"/>
-    <w:lsdException w:name="Light Grid Accent 1" w:uiPriority="62"/>
-    <w:lsdException w:name="Medium Shading 1 Accent 1" w:uiPriority="63"/>
-    <w:lsdException w:name="Medium Shading 2 Accent 1" w:uiPriority="64"/>
-    <w:lsdException w:name="Medium List 1 Accent 1" w:uiPriority="65"/>
-    <w:lsdException w:name="Revision" w:semiHidden="1"/>
-    <w:lsdException w:name="List Paragraph" w:uiPriority="34" w:qFormat="1"/>
-    <w:lsdException w:name="Quote" w:uiPriority="29" w:qFormat="1"/>
-    <w:lsdException w:name="Intense Quote" w:uiPriority="30" w:qFormat="1"/>
-    <w:lsdException w:name="Medium List 2 Accent 1" w:uiPriority="66"/>
-    <w:lsdException w:name="Medium Grid 1 Accent 1" w:uiPriority="67"/>
-    <w:lsdException w:name="Medium Grid 2 Accent 1" w:uiPriority="68"/>
-    <w:lsdException w:name="Medium Grid 3 Accent 1" w:uiPriority="69"/>
-    <w:lsdException w:name="Dark List Accent 1" w:uiPriority="70"/>
-    <w:lsdException w:name="Colorful Shading Accent 1" w:uiPriority="71"/>
-    <w:lsdException w:name="Colorful List Accent 1" w:uiPriority="72"/>
-    <w:lsdException w:name="Colorful Grid Accent 1" w:uiPriority="73"/>
-    <w:lsdException w:name="Light Shading Accent 2" w:uiPriority="60"/>
-    <w:lsdException w:name="Light List Accent 2" w:uiPriority="61"/>
-    <w:lsdException w:name="Light Grid Accent 2" w:uiPriority="62"/>
-    <w:lsdException w:name="Medium Shading 1 Accent 2" w:uiPriority="63"/>
-    <w:lsdException w:name="Medium Shading 2 Accent 2" w:uiPriority="64"/>
-    <w:lsdException w:name="Medium List 1 Accent 2" w:uiPriority="65"/>
-    <w:lsdException w:name="Medium List 2 Accent 2" w:uiPriority="66"/>
-    <w:lsdException w:name="Medium Grid 1 Accent 2" w:uiPriority="67"/>
-    <w:lsdException w:name="Medium Grid 2 Accent 2" w:uiPriority="68"/>
-    <w:lsdException w:name="Medium Grid 3 Accent 2" w:uiPriority="69"/>
-    <w:lsdException w:name="Dark List Accent 2" w:uiPriority="70"/>
-    <w:lsdException w:name="Colorful Shading Accent 2" w:uiPriority="71"/>
-    <w:lsdException w:name="Colorful List Accent 2" w:uiPriority="72"/>
-    <w:lsdException w:name="Colorful Grid Accent 2" w:uiPriority="73"/>
-    <w:lsdException w:name="Light Shading Accent 3" w:uiPriority="60"/>
-    <w:lsdException w:name="Light List Accent 3" w:uiPriority="61"/>
-    <w:lsdException w:name="Light Grid Accent 3" w:uiPriority="62"/>
-    <w:lsdException w:name="Medium Shading 1 Accent 3" w:uiPriority="63"/>
-    <w:lsdException w:name="Medium Shading 2 Accent 3" w:uiPriority="64"/>
-    <w:lsdException w:name="Medium List 1 Accent 3" w:uiPriority="65"/>
-    <w:lsdException w:name="Medium List 2 Accent 3" w:uiPriority="66"/>
-    <w:lsdException w:name="Medium Grid 1 Accent 3" w:uiPriority="67"/>
-    <w:lsdException w:name="Medium Grid 2 Accent 3" w:uiPriority="68"/>
-    <w:lsdException w:name="Medium Grid 3 Accent 3" w:uiPriority="69"/>
-    <w:lsdException w:name="Dark List Accent 3" w:uiPriority="70"/>
-    <w:lsdException w:name="Colorful Shading Accent 3" w:uiPriority="71"/>
-    <w:lsdException w:name="Colorful List Accent 3" w:uiPriority="72"/>
-    <w:lsdException w:name="Colorful Grid Accent 3" w:uiPriority="73"/>
-    <w:lsdException w:name="Light Shading Accent 4" w:uiPriority="60"/>
-    <w:lsdException w:name="Light List Accent 4" w:uiPriority="61"/>
-    <w:lsdException w:name="Light Grid Accent 4" w:uiPriority="62"/>
-    <w:lsdException w:name="Medium Shading 1 Accent 4" w:uiPriority="63"/>
-    <w:lsdException w:name="Medium Shading 2 Accent 4" w:uiPriority="64"/>
-    <w:lsdException w:name="Medium List 1 Accent 4" w:uiPriority="65"/>
-    <w:lsdException w:name="Medium List 2 Accent 4" w:uiPriority="66"/>
-    <w:lsdException w:name="Medium Grid 1 Accent 4" w:uiPriority="67"/>
-    <w:lsdException w:name="Medium Grid 2 Accent 4" w:uiPriority="68"/>
-    <w:lsdException w:name="Medium Grid 3 Accent 4" w:uiPriority="69"/>
-    <w:lsdException w:name="Dark List Accent 4" w:uiPriority="70"/>
-    <w:lsdException w:name="Colorful Shading Accent 4" w:uiPriority="71"/>
-    <w:lsdException w:name="Colorful List Accent 4" w:uiPriority="72"/>
-    <w:lsdException w:name="Colorful Grid Accent 4" w:uiPriority="73"/>
-    <w:lsdException w:name="Light Shading Accent 5" w:uiPriority="60"/>
-    <w:lsdException w:name="Light List Accent 5" w:uiPriority="61"/>
-    <w:lsdException w:name="Light Grid Accent 5" w:uiPriority="62"/>
-    <w:lsdException w:name="Medium Shading 1 Accent 5" w:uiPriority="63"/>
-    <w:lsdException w:name="Medium Shading 2 Accent 5" w:uiPriority="64"/>
-    <w:lsdException w:name="Medium List 1 Accent 5" w:uiPriority="65"/>
-    <w:lsdException w:name="Medium List 2 Accent 5" w:uiPriority="66"/>
-    <w:lsdException w:name="Medium Grid 1 Accent 5" w:uiPriority="67"/>
-    <w:lsdException w:name="Medium Grid 2 Accent 5" w:uiPriority="68"/>
-    <w:lsdException w:name="Medium Grid 3 Accent 5" w:uiPriority="69"/>
-    <w:lsdException w:name="Dark List Accent 5" w:uiPriority="70"/>
-    <w:lsdException w:name="Colorful Shading Accent 5" w:uiPriority="71"/>
-    <w:lsdException w:name="Colorful List Accent 5" w:uiPriority="72"/>
-    <w:lsdException w:name="Colorful Grid Accent 5" w:uiPriority="73"/>
-    <w:lsdException w:name="Light Shading Accent 6" w:uiPriority="60"/>
-    <w:lsdException w:name="Light List Accent 6" w:uiPriority="61"/>
-    <w:lsdException w:name="Light Grid Accent 6" w:uiPriority="62"/>
-    <w:lsdException w:name="Medium Shading 1 Accent 6" w:uiPriority="63"/>
-    <w:lsdException w:name="Medium Shading 2 Accent 6" w:uiPriority="64"/>
-    <w:lsdException w:name="Medium List 1 Accent 6" w:uiPriority="65"/>
-    <w:lsdException w:name="Medium List 2 Accent 6" w:uiPriority="66"/>
-    <w:lsdException w:name="Medium Grid 1 Accent 6" w:uiPriority="67"/>
-    <w:lsdException w:name="Medium Grid 2 Accent 6" w:uiPriority="68"/>
-    <w:lsdException w:name="Medium Grid 3 Accent 6" w:uiPriority="69"/>
-    <w:lsdException w:name="Dark List Accent 6" w:uiPriority="70"/>
-    <w:lsdException w:name="Colorful Shading Accent 6" w:uiPriority="71"/>
-    <w:lsdException w:name="Colorful List Accent 6" w:uiPriority="72"/>
-    <w:lsdException w:name="Colorful Grid Accent 6" w:uiPriority="73"/>
-    <w:lsdException w:name="Subtle Emphasis" w:uiPriority="19" w:qFormat="1"/>
-    <w:lsdException w:name="Intense Emphasis" w:uiPriority="21" w:qFormat="1"/>
-    <w:lsdException w:name="Subtle Reference" w:uiPriority="31" w:qFormat="1"/>
-    <w:lsdException w:name="Intense Reference" w:uiPriority="32" w:qFormat="1"/>
-    <w:lsdException w:name="Book Title" w:uiPriority="33" w:qFormat="1"/>
-    <w:lsdException w:name="Bibliography" w:semiHidden="1" w:uiPriority="37" w:unhideWhenUsed="1"/>
-    <w:lsdException w:name="TOC Heading" w:semiHidden="1" w:uiPriority="39" w:unhideWhenUsed="1" w:qFormat="1"/>
-    <w:lsdException w:name="Plain Table 1" w:uiPriority="41"/>
-    <w:lsdException w:name="Plain Table 2" w:uiPriority="42"/>
-    <w:lsdException w:name="Plain Table 3" w:uiPriority="43"/>
-    <w:lsdException w:name="Plain Table 4" w:uiPriority="44"/>
-    <w:lsdException w:name="Plain Table 5" w:uiPriority="45"/>
-    <w:lsdException w:name="Grid Table Light" w:uiPriority="40"/>
-    <w:lsdException w:name="Grid Table 1 Light" w:uiPriority="46"/>
-    <w:lsdException w:name="Grid Table 2" w:uiPriority="47"/>
-    <w:lsdException w:name="Grid Table 3" w:uiPriority="48"/>
-    <w:lsdException w:name="Grid Table 4" w:uiPriority="49"/>
-    <w:lsdException w:name="Grid Table 5 Dark" w:uiPriority="50"/>
-    <w:lsdException w:name="Grid Table 6 Colorful" w:uiPriority="51"/>
-    <w:lsdException w:name="Grid Table 7 Colorful" w:uiPriority="52"/>
-    <w:lsdException w:name="Grid Table 1 Light Accent 1" w:uiPriority="46"/>
-    <w:lsdException w:name="Grid Table 2 Accent 1" w:uiPriority="47"/>
-    <w:lsdException w:name="Grid Table 3 Accent 1" w:uiPriority="48"/>
-    <w:lsdException w:name="Grid Table 4 Accent 1" w:uiPriority="49"/>
-    <w:lsdException w:name="Grid Table 5 Dark Accent 1" w:uiPriority="50"/>
-    <w:lsdException w:name="Grid Table 6 Colorful Accent 1" w:uiPriority="51"/>
-    <w:lsdException w:name="Grid Table 7 Colorful Accent 1" w:uiPriority="52"/>
-    <w:lsdException w:name="Grid Table 1 Light Accent 2" w:uiPriority="46"/>
-    <w:lsdException w:name="Grid Table 2 Accent 2" w:uiPriority="47"/>
-    <w:lsdException w:name="Grid Table 3 Accent 2" w:uiPriority="48"/>
-    <w:lsdException w:name="Grid Table 4 Accent 2" w:uiPriority="49"/>
-    <w:lsdException w:name="Grid Table 5 Dark Accent 2" w:uiPriority="50"/>
-    <w:lsdException w:name="Grid Table 6 Colorful Accent 2" w:uiPriority="51"/>
-    <w:lsdException w:name="Grid Table 7 Colorful Accent 2" w:uiPriority="52"/>
-    <w:lsdException w:name="Grid Table 1 Light Accent 3" w:uiPriority="46"/>
-    <w:lsdException w:name="Grid Table 2 Accent 3" w:uiPriority="47"/>
-    <w:lsdException w:name="Grid Table 3 Accent 3" w:uiPriority="48"/>
-    <w:lsdException w:name="Grid Table 4 Accent 3" w:uiPriority="49"/>
-    <w:lsdException w:name="Grid Table 5 Dark Accent 3" w:uiPriority="50"/>
-    <w:lsdException w:name="Grid Table 6 Colorful Accent 3" w:uiPriority="51"/>
-    <w:lsdException w:name="Grid Table 7 Colorful Accent 3" w:uiPriority="52"/>
-    <w:lsdException w:name="Grid Table 1 Light Accent 4" w:uiPriority="46"/>
-    <w:lsdException w:name="Grid Table 2 Accent 4" w:uiPriority="47"/>
-    <w:lsdException w:name="Grid Table 3 Accent 4" w:uiPriority="48"/>
-    <w:lsdException w:name="Grid Table 4 Accent 4" w:uiPriority="49"/>
-    <w:lsdException w:name="Grid Table 5 Dark Accent 4" w:uiPriority="50"/>
-    <w:lsdException w:name="Grid Table 6 Colorful Accent 4" w:uiPriority="51"/>
-    <w:lsdException w:name="Grid Table 7 Colorful Accent 4" w:uiPriority="52"/>
-    <w:lsdException w:name="Grid Table 1 Light Accent 5" w:uiPriority="46"/>
-    <w:lsdException w:name="Grid Table 2 Accent 5" w:uiPriority="47"/>
-    <w:lsdException w:name="Grid Table 3 Accent 5" w:uiPriority="48"/>
-    <w:lsdException w:name="Grid Table 4 Accent 5" w:uiPriority="49"/>
-    <w:lsdException w:name="Grid Table 5 Dark Accent 5" w:uiPriority="50"/>
-    <w:lsdException w:name="Grid Table 6 Colorful Accent 5" w:uiPriority="51"/>
-    <w:lsdException w:name="Grid Table 7 Colorful Accent 5" w:uiPriority="52"/>
-    <w:lsdException w:name="Grid Table 1 Light Accent 6" w:uiPriority="46"/>
-    <w:lsdException w:name="Grid Table 2 Accent 6" w:uiPriority="47"/>
-    <w:lsdException w:name="Grid Table 3 Accent 6" w:uiPriority="48"/>
-    <w:lsdException w:name="Grid Table 4 Accent 6" w:uiPriority="49"/>
-    <w:lsdException w:name="Grid Table 5 Dark Accent 6" w:uiPriority="50"/>
-    <w:lsdException w:name="Grid Table 6 Colorful Accent 6" w:uiPriority="51"/>
-    <w:lsdException w:name="Grid Table 7 Colorful Accent 6" w:uiPriority="52"/>
-    <w:lsdException w:name="List Table 1 Light" w:uiPriority="46"/>
-    <w:lsdException w:name="List Table 2" w:uiPriority="47"/>
-    <w:lsdException w:name="List Table 3" w:uiPriority="48"/>
-    <w:lsdException w:name="List Table 4" w:uiPriority="49"/>
-    <w:lsdException w:name="List Table 5 Dark" w:uiPriority="50"/>
-    <w:lsdException w:name="List Table 6 Colorful" w:uiPriority="51"/>
-    <w:lsdException w:name="List Table 7 Colorful" w:uiPriority="52"/>
-    <w:lsdException w:name="List Table 1 Light Accent 1" w:uiPriority="46"/>
-    <w:lsdException w:name="List Table 2 Accent 1" w:uiPriority="47"/>
-    <w:lsdException w:name="List Table 3 Accent 1" w:uiPriority="48"/>
-    <w:lsdException w:name="List Table 4 Accent 1" w:uiPriority="49"/>
-    <w:lsdException w:name="List Table 5 Dark Accent 1" w:uiPriority="50"/>
-    <w:lsdException w:name="List Table 6 Colorful Accent 1" w:uiPriority="51"/>
-    <w:lsdException w:name="List Table 7 Colorful Accent 1" w:uiPriority="52"/>
-    <w:lsdException w:name="List Table 1 Light Accent 2" w:uiPriority="46"/>
-    <w:lsdException w:name="List Table 2 Accent 2" w:uiPriority="47"/>
-    <w:lsdException w:name="List Table 3 Accent 2" w:uiPriority="48"/>
-    <w:lsdException w:name="List Table 4 Accent 2" w:uiPriority="49"/>
-    <w:lsdException w:name="List Table 5 Dark Accent 2" w:uiPriority="50"/>
-    <w:lsdException w:name="List Table 6 Colorful Accent 2" w:uiPriority="51"/>
-    <w:lsdException w:name="List Table 7 Colorful Accent 2" w:uiPriority="52"/>
-    <w:lsdException w:name="List Table 1 Light Accent 3" w:uiPriority="46"/>
-    <w:lsdException w:name="List Table 2 Accent 3" w:uiPriority="47"/>
-    <w:lsdException w:name="List Table 3 Accent 3" w:uiPriority="48"/>
-    <w:lsdException w:name="List Table 4 Accent 3" w:uiPriority="49"/>
-    <w:lsdException w:name="List Table 5 Dark Accent 3" w:uiPriority="50"/>
-    <w:lsdException w:name="List Table 6 Colorful Accent 3" w:uiPriority="51"/>
-    <w:lsdException w:name="List Table 7 Colorful Accent 3" w:uiPriority="52"/>
-    <w:lsdException w:name="List Table 1 Light Accent 4" w:uiPriority="46"/>
-    <w:lsdException w:name="List Table 2 Accent 4" w:uiPriority="47"/>
-    <w:lsdException w:name="List Table 3 Accent 4" w:uiPriority="48"/>
-    <w:lsdException w:name="List Table 4 Accent 4" w:uiPriority="49"/>
-    <w:lsdException w:name="List Table 5 Dark Accent 4" w:uiPriority="50"/>
-    <w:lsdException w:name="List Table 6 Colorful Accent 4" w:uiPriority="51"/>
-    <w:lsdException w:name="List Table 7 Colorful Accent 4" w:uiPriority="52"/>
-    <w:lsdException w:name="List Table 1 Light Accent 5" w:uiPriority="46"/>
-    <w:lsdException w:name="List Table 2 Accent 5" w:uiPriority="47"/>
-    <w:lsdException w:name="List Table 3 Accent 5" w:uiPriority="48"/>
-    <w:lsdException w:name="List Table 4 Accent 5" w:uiPriority="49"/>
-    <w:lsdException w:name="List Table 5 Dark Accent 5" w:uiPriority="50"/>
-    <w:lsdException w:name="List Table 6 Colorful Accent 5" w:uiPriority="51"/>
-    <w:lsdException w:name="List Table 7 Colorful Accent 5" w:uiPriority="52"/>
-    <w:lsdException w:name="List Table 1 Light Accent 6" w:uiPriority="46"/>
-    <w:lsdException w:name="List Table 2 Accent 6" w:uiPriority="47"/>
-    <w:lsdException w:name="List Table 3 Accent 6" w:uiPriority="48"/>
-    <w:lsdException w:name="List Table 4 Accent 6" w:uiPriority="49"/>
-    <w:lsdException w:name="List Table 5 Dark Accent 6" w:uiPriority="50"/>
-    <w:lsdException w:name="List Table 6 Colorful Accent 6" w:uiPriority="51"/>
-    <w:lsdException w:name="List Table 7 Colorful Accent 6" w:uiPriority="52"/>
-    <w:lsdException w:name="Mention" w:semiHidden="1" w:unhideWhenUsed="1"/>
-    <w:lsdException w:name="Smart Hyperlink" w:semiHidden="1" w:unhideWhenUsed="1"/>
-    <w:lsdException w:name="Hashtag" w:semiHidden="1" w:unhideWhenUsed="1"/>
-    <w:lsdException w:name="Unresolved Mention" w:semiHidden="1" w:unhideWhenUsed="1"/>
+  <w:latentStyles w:defLockedState="0" w:defUIPriority="99" w:defSemiHidden="1" w:defUnhideWhenUsed="1" w:defQFormat="0" w:count="267">
+    <w:lsdException w:name="Normal" w:semiHidden="0" w:uiPriority="0" w:unhideWhenUsed="0" w:qFormat="1"/>
+    <w:lsdException w:name="heading 1" w:semiHidden="0" w:uiPriority="9" w:unhideWhenUsed="0" w:qFormat="1"/>
+    <w:lsdException w:name="heading 2" w:uiPriority="9" w:qFormat="1"/>
+    <w:lsdException w:name="heading 3" w:uiPriority="9" w:qFormat="1"/>
+    <w:lsdException w:name="heading 4" w:uiPriority="9" w:qFormat="1"/>
+    <w:lsdException w:name="heading 5" w:uiPriority="9" w:qFormat="1"/>
+    <w:lsdException w:name="heading 6" w:uiPriority="9" w:qFormat="1"/>
+    <w:lsdException w:name="heading 7" w:uiPriority="9" w:qFormat="1"/>
+    <w:lsdException w:name="heading 8" w:uiPriority="9" w:qFormat="1"/>
+    <w:lsdException w:name="heading 9" w:uiPriority="9" w:qFormat="1"/>
+    <w:lsdException w:name="toc 1" w:uiPriority="39"/>
+    <w:lsdException w:name="toc 2" w:uiPriority="39"/>
+    <w:lsdException w:name="toc 3" w:uiPriority="39"/>
+    <w:lsdException w:name="toc 4" w:uiPriority="39"/>
+    <w:lsdException w:name="toc 5" w:uiPriority="39"/>
+    <w:lsdException w:name="toc 6" w:uiPriority="39"/>
+    <w:lsdException w:name="toc 7" w:uiPriority="39"/>
+    <w:lsdException w:name="toc 8" w:uiPriority="39"/>
+    <w:lsdException w:name="toc 9" w:uiPriority="39"/>
+    <w:lsdException w:name="caption" w:uiPriority="35" w:qFormat="1"/>
+    <w:lsdException w:name="Title" w:semiHidden="0" w:uiPriority="10" w:unhideWhenUsed="0" w:qFormat="1"/>
+    <w:lsdException w:name="Default Paragraph Font" w:uiPriority="1"/>
+    <w:lsdException w:name="Subtitle" w:semiHidden="0" w:uiPriority="11" w:unhideWhenUsed="0" w:qFormat="1"/>
+    <w:lsdException w:name="Strong" w:semiHidden="0" w:uiPriority="22" w:unhideWhenUsed="0" w:qFormat="1"/>
+    <w:lsdException w:name="Emphasis" w:semiHidden="0" w:uiPriority="20" w:unhideWhenUsed="0" w:qFormat="1"/>
+    <w:lsdException w:name="Normal (Web)" w:uiPriority="0"/>
+    <w:lsdException w:name="Table Grid" w:uiPriority="59"/>
+    <w:lsdException w:name="Placeholder Text" w:unhideWhenUsed="0"/>
+    <w:lsdException w:name="No Spacing" w:semiHidden="0" w:uiPriority="1" w:unhideWhenUsed="0" w:qFormat="1"/>
+    <w:lsdException w:name="Light Shading" w:semiHidden="0" w:uiPriority="60" w:unhideWhenUsed="0"/>
+    <w:lsdException w:name="Light List" w:semiHidden="0" w:uiPriority="61" w:unhideWhenUsed="0"/>
+    <w:lsdException w:name="Light Grid" w:semiHidden="0" w:uiPriority="62" w:unhideWhenUsed="0"/>
+    <w:lsdException w:name="Medium Shading 1" w:semiHidden="0" w:uiPriority="63" w:unhideWhenUsed="0"/>
+    <w:lsdException w:name="Medium Shading 2" w:semiHidden="0" w:uiPriority="64" w:unhideWhenUsed="0"/>
+    <w:lsdException w:name="Medium List 1" w:semiHidden="0" w:uiPriority="65" w:unhideWhenUsed="0"/>
+    <w:lsdException w:name="Medium List 2" w:semiHidden="0" w:uiPriority="66" w:unhideWhenUsed="0"/>
+    <w:lsdException w:name="Medium Grid 1" w:semiHidden="0" w:uiPriority="67" w:unhideWhenUsed="0"/>
+    <w:lsdException w:name="Medium Grid 2" w:semiHidden="0" w:uiPriority="68" w:unhideWhenUsed="0"/>
+    <w:lsdException w:name="Medium Grid 3" w:semiHidden="0" w:uiPriority="69" w:unhideWhenUsed="0"/>
+    <w:lsdException w:name="Dark List" w:semiHidden="0" w:uiPriority="70" w:unhideWhenUsed="0"/>
+    <w:lsdException w:name="Colorful Shading" w:semiHidden="0" w:uiPriority="71" w:unhideWhenUsed="0"/>
+    <w:lsdException w:name="Colorful List" w:semiHidden="0" w:uiPriority="72" w:unhideWhenUsed="0"/>
+    <w:lsdException w:name="Colorful Grid" w:semiHidden="0" w:uiPriority="73" w:unhideWhenUsed="0"/>
+    <w:lsdException w:name="Light Shading Accent 1" w:semiHidden="0" w:uiPriority="60" w:unhideWhenUsed="0"/>
+    <w:lsdException w:name="Light List Accent 1" w:semiHidden="0" w:uiPriority="61" w:unhideWhenUsed="0"/>
+    <w:lsdException w:name="Light Grid Accent 1" w:semiHidden="0" w:uiPriority="62" w:unhideWhenUsed="0"/>
+    <w:lsdException w:name="Medium Shading 1 Accent 1" w:semiHidden="0" w:uiPriority="63" w:unhideWhenUsed="0"/>
+    <w:lsdException w:name="Medium Shading 2 Accent 1" w:semiHidden="0" w:uiPriority="64" w:unhideWhenUsed="0"/>
+    <w:lsdException w:name="Medium List 1 Accent 1" w:semiHidden="0" w:uiPriority="65" w:unhideWhenUsed="0"/>
+    <w:lsdException w:name="Revision" w:unhideWhenUsed="0"/>
+    <w:lsdException w:name="List Paragraph" w:semiHidden="0" w:uiPriority="34" w:unhideWhenUsed="0" w:qFormat="1"/>
+    <w:lsdException w:name="Quote" w:semiHidden="0" w:uiPriority="29" w:unhideWhenUsed="0" w:qFormat="1"/>
+    <w:lsdException w:name="Intense Quote" w:semiHidden="0" w:uiPriority="30" w:unhideWhenUsed="0" w:qFormat="1"/>
+    <w:lsdException w:name="Medium List 2 Accent 1" w:semiHidden="0" w:uiPriority="66" w:unhideWhenUsed="0"/>
+    <w:lsdException w:name="Medium Grid 1 Accent 1" w:semiHidden="0" w:uiPriority="67" w:unhideWhenUsed="0"/>
+    <w:lsdException w:name="Medium Grid 2 Accent 1" w:semiHidden="0" w:uiPriority="68" w:unhideWhenUsed="0"/>
+    <w:lsdException w:name="Medium Grid 3 Accent 1" w:semiHidden="0" w:uiPriority="69" w:unhideWhenUsed="0"/>
+    <w:lsdException w:name="Dark List Accent 1" w:semiHidden="0" w:uiPriority="70" w:unhideWhenUsed="0"/>
+    <w:lsdException w:name="Colorful Shading Accent 1" w:semiHidden="0" w:uiPriority="71" w:unhideWhenUsed="0"/>
+    <w:lsdException w:name="Colorful List Accent 1" w:semiHidden="0" w:uiPriority="72" w:unhideWhenUsed="0"/>
+    <w:lsdException w:name="Colorful Grid Accent 1" w:semiHidden="0" w:uiPriority="73" w:unhideWhenUsed="0"/>
+    <w:lsdException w:name="Light Shading Accent 2" w:semiHidden="0" w:uiPriority="60" w:unhideWhenUsed="0"/>
+    <w:lsdException w:name="Light List Accent 2" w:semiHidden="0" w:uiPriority="61" w:unhideWhenUsed="0"/>
+    <w:lsdException w:name="Light Grid Accent 2" w:semiHidden="0" w:uiPriority="62" w:unhideWhenUsed="0"/>
+    <w:lsdException w:name="Medium Shading 1 Accent 2" w:semiHidden="0" w:uiPriority="63" w:unhideWhenUsed="0"/>
+    <w:lsdException w:name="Medium Shading 2 Accent 2" w:semiHidden="0" w:uiPriority="64" w:unhideWhenUsed="0"/>
+    <w:lsdException w:name="Medium List 1 Accent 2" w:semiHidden="0" w:uiPriority="65" w:unhideWhenUsed="0"/>
+    <w:lsdException w:name="Medium List 2 Accent 2" w:semiHidden="0" w:uiPriority="66" w:unhideWhenUsed="0"/>
+    <w:lsdException w:name="Medium Grid 1 Accent 2" w:semiHidden="0" w:uiPriority="67" w:unhideWhenUsed="0"/>
+    <w:lsdException w:name="Medium Grid 2 Accent 2" w:semiHidden="0" w:uiPriority="68" w:unhideWhenUsed="0"/>
+    <w:lsdException w:name="Medium Grid 3 Accent 2" w:semiHidden="0" w:uiPriority="69" w:unhideWhenUsed="0"/>
+    <w:lsdException w:name="Dark List Accent 2" w:semiHidden="0" w:uiPriority="70" w:unhideWhenUsed="0"/>
+    <w:lsdException w:name="Colorful Shading Accent 2" w:semiHidden="0" w:uiPriority="71" w:unhideWhenUsed="0"/>
+    <w:lsdException w:name="Colorful List Accent 2" w:semiHidden="0" w:uiPriority="72" w:unhideWhenUsed="0"/>
+    <w:lsdException w:name="Colorful Grid Accent 2" w:semiHidden="0" w:uiPriority="73" w:unhideWhenUsed="0"/>
+    <w:lsdException w:name="Light Shading Accent 3" w:semiHidden="0" w:uiPriority="60" w:unhideWhenUsed="0"/>
+    <w:lsdException w:name="Light List Accent 3" w:semiHidden="0" w:uiPriority="61" w:unhideWhenUsed="0"/>
+    <w:lsdException w:name="Light Grid Accent 3" w:semiHidden="0" w:uiPriority="62" w:unhideWhenUsed="0"/>
+    <w:lsdException w:name="Medium Shading 1 Accent 3" w:semiHidden="0" w:uiPriority="63" w:unhideWhenUsed="0"/>
+    <w:lsdException w:name="Medium Shading 2 Accent 3" w:semiHidden="0" w:uiPriority="64" w:unhideWhenUsed="0"/>
+    <w:lsdException w:name="Medium List 1 Accent 3" w:semiHidden="0" w:uiPriority="65" w:unhideWhenUsed="0"/>
+    <w:lsdException w:name="Medium List 2 Accent 3" w:semiHidden="0" w:uiPriority="66" w:unhideWhenUsed="0"/>
+    <w:lsdException w:name="Medium Grid 1 Accent 3" w:semiHidden="0" w:uiPriority="67" w:unhideWhenUsed="0"/>
+    <w:lsdException w:name="Medium Grid 2 Accent 3" w:semiHidden="0" w:uiPriority="68" w:unhideWhenUsed="0"/>
+    <w:lsdException w:name="Medium Grid 3 Accent 3" w:semiHidden="0" w:uiPriority="69" w:unhideWhenUsed="0"/>
+    <w:lsdException w:name="Dark List Accent 3" w:semiHidden="0" w:uiPriority="70" w:unhideWhenUsed="0"/>
+    <w:lsdException w:name="Colorful Shading Accent 3" w:semiHidden="0" w:uiPriority="71" w:unhideWhenUsed="0"/>
+    <w:lsdException w:name="Colorful List Accent 3" w:semiHidden="0" w:uiPriority="72" w:unhideWhenUsed="0"/>
+    <w:lsdException w:name="Colorful Grid Accent 3" w:semiHidden="0" w:uiPriority="73" w:unhideWhenUsed="0"/>
+    <w:lsdException w:name="Light Shading Accent 4" w:semiHidden="0" w:uiPriority="60" w:unhideWhenUsed="0"/>
+    <w:lsdException w:name="Light List Accent 4" w:semiHidden="0" w:uiPriority="61" w:unhideWhenUsed="0"/>
+    <w:lsdException w:name="Light Grid Accent 4" w:semiHidden="0" w:uiPriority="62" w:unhideWhenUsed="0"/>
+    <w:lsdException w:name="Medium Shading 1 Accent 4" w:semiHidden="0" w:uiPriority="63" w:unhideWhenUsed="0"/>
+    <w:lsdException w:name="Medium Shading 2 Accent 4" w:semiHidden="0" w:uiPriority="64" w:unhideWhenUsed="0"/>
+    <w:lsdException w:name="Medium List 1 Accent 4" w:semiHidden="0" w:uiPriority="65" w:unhideWhenUsed="0"/>
+    <w:lsdException w:name="Medium List 2 Accent 4" w:semiHidden="0" w:uiPriority="66" w:unhideWhenUsed="0"/>
+    <w:lsdException w:name="Medium Grid 1 Accent 4" w:semiHidden="0" w:uiPriority="67" w:unhideWhenUsed="0"/>
+    <w:lsdException w:name="Medium Grid 2 Accent 4" w:semiHidden="0" w:uiPriority="68" w:unhideWhenUsed="0"/>
+    <w:lsdException w:name="Medium Grid 3 Accent 4" w:semiHidden="0" w:uiPriority="69" w:unhideWhenUsed="0"/>
+    <w:lsdException w:name="Dark List Accent 4" w:semiHidden="0" w:uiPriority="70" w:unhideWhenUsed="0"/>
+    <w:lsdException w:name="Colorful Shading Accent 4" w:semiHidden="0" w:uiPriority="71" w:unhideWhenUsed="0"/>
+    <w:lsdException w:name="Colorful List Accent 4" w:semiHidden="0" w:uiPriority="72" w:unhideWhenUsed="0"/>
+    <w:lsdException w:name="Colorful Grid Accent 4" w:semiHidden="0" w:uiPriority="73" w:unhideWhenUsed="0"/>
+    <w:lsdException w:name="Light Shading Accent 5" w:semiHidden="0" w:uiPriority="60" w:unhideWhenUsed="0"/>
+    <w:lsdException w:name="Light List Accent 5" w:semiHidden="0" w:uiPriority="61" w:unhideWhenUsed="0"/>
+    <w:lsdException w:name="Light Grid Accent 5" w:semiHidden="0" w:uiPriority="62" w:unhideWhenUsed="0"/>
+    <w:lsdException w:name="Medium Shading 1 Accent 5" w:semiHidden="0" w:uiPriority="63" w:unhideWhenUsed="0"/>
+    <w:lsdException w:name="Medium Shading 2 Accent 5" w:semiHidden="0" w:uiPriority="64" w:unhideWhenUsed="0"/>
+    <w:lsdException w:name="Medium List 1 Accent 5" w:semiHidden="0" w:uiPriority="65" w:unhideWhenUsed="0"/>
+    <w:lsdException w:name="Medium List 2 Accent 5" w:semiHidden="0" w:uiPriority="66" w:unhideWhenUsed="0"/>
+    <w:lsdException w:name="Medium Grid 1 Accent 5" w:semiHidden="0" w:uiPriority="67" w:unhideWhenUsed="0"/>
+    <w:lsdException w:name="Medium Grid 2 Accent 5" w:semiHidden="0" w:uiPriority="68" w:unhideWhenUsed="0"/>
+    <w:lsdException w:name="Medium Grid 3 Accent 5" w:semiHidden="0" w:uiPriority="69" w:unhideWhenUsed="0"/>
+    <w:lsdException w:name="Dark List Accent 5" w:semiHidden="0" w:uiPriority="70" w:unhideWhenUsed="0"/>
+    <w:lsdException w:name="Colorful Shading Accent 5" w:semiHidden="0" w:uiPriority="71" w:unhideWhenUsed="0"/>
+    <w:lsdException w:name="Colorful List Accent 5" w:semiHidden="0" w:uiPriority="72" w:unhideWhenUsed="0"/>
+    <w:lsdException w:name="Colorful Grid Accent 5" w:semiHidden="0" w:uiPriority="73" w:unhideWhenUsed="0"/>
+    <w:lsdException w:name="Light Shading Accent 6" w:semiHidden="0" w:uiPriority="60" w:unhideWhenUsed="0"/>
+    <w:lsdException w:name="Light List Accent 6" w:semiHidden="0" w:uiPriority="61" w:unhideWhenUsed="0"/>
+    <w:lsdException w:name="Light Grid Accent 6" w:semiHidden="0" w:uiPriority="62" w:unhideWhenUsed="0"/>
+    <w:lsdException w:name="Medium Shading 1 Accent 6" w:semiHidden="0" w:uiPriority="63" w:unhideWhenUsed="0"/>
+    <w:lsdException w:name="Medium Shading 2 Accent 6" w:semiHidden="0" w:uiPriority="64" w:unhideWhenUsed="0"/>
+    <w:lsdException w:name="Medium List 1 Accent 6" w:semiHidden="0" w:uiPriority="65" w:unhideWhenUsed="0"/>
+    <w:lsdException w:name="Medium List 2 Accent 6" w:semiHidden="0" w:uiPriority="66" w:unhideWhenUsed="0"/>
+    <w:lsdException w:name="Medium Grid 1 Accent 6" w:semiHidden="0" w:uiPriority="67" w:unhideWhenUsed="0"/>
+    <w:lsdException w:name="Medium Grid 2 Accent 6" w:semiHidden="0" w:uiPriority="68" w:unhideWhenUsed="0"/>
+    <w:lsdException w:name="Medium Grid 3 Accent 6" w:semiHidden="0" w:uiPriority="69" w:unhideWhenUsed="0"/>
+    <w:lsdException w:name="Dark List Accent 6" w:semiHidden="0" w:uiPriority="70" w:unhideWhenUsed="0"/>
+    <w:lsdException w:name="Colorful Shading Accent 6" w:semiHidden="0" w:uiPriority="71" w:unhideWhenUsed="0"/>
+    <w:lsdException w:name="Colorful List Accent 6" w:semiHidden="0" w:uiPriority="72" w:unhideWhenUsed="0"/>
+    <w:lsdException w:name="Colorful Grid Accent 6" w:semiHidden="0" w:uiPriority="73" w:unhideWhenUsed="0"/>
+    <w:lsdException w:name="Subtle Emphasis" w:semiHidden="0" w:uiPriority="19" w:unhideWhenUsed="0" w:qFormat="1"/>
+    <w:lsdException w:name="Intense Emphasis" w:semiHidden="0" w:uiPriority="21" w:unhideWhenUsed="0" w:qFormat="1"/>
+    <w:lsdException w:name="Subtle Reference" w:semiHidden="0" w:uiPriority="31" w:unhideWhenUsed="0" w:qFormat="1"/>
+    <w:lsdException w:name="Intense Reference" w:semiHidden="0" w:uiPriority="32" w:unhideWhenUsed="0" w:qFormat="1"/>
+    <w:lsdException w:name="Book Title" w:semiHidden="0" w:uiPriority="33" w:unhideWhenUsed="0" w:qFormat="1"/>
+    <w:lsdException w:name="Bibliography" w:uiPriority="37"/>
+    <w:lsdException w:name="TOC Heading" w:uiPriority="39" w:qFormat="1"/>
+  </w:latentStyles>
+  <w:style w:type="paragraph" w:default="1" w:styleId="Normal">
+    <w:name w:val="Normal"/>
+    <w:qFormat/>
+    <w:rsid w:val="00E66B4F"/>
+    <w:pPr>
+      <w:spacing w:before="80" w:after="80"/>
+      <w:ind w:firstLine="357"/>
+      <w:jc w:val="both"/>
+    </w:pPr>
+    <w:rPr>
+      <w:rFonts w:ascii="Humanst531 BT" w:eastAsia="Times New Roman" w:hAnsi="Humanst531 BT" w:cs="Times New Roman"/>
+      <w:noProof/>
+      <w:sz w:val="20"/>
+    </w:rPr>
+  </w:style>
+  <w:style w:type="paragraph" w:styleId="Ttulo1">
+    <w:name w:val="heading 1"/>
+    <w:basedOn w:val="Normal"/>
+    <w:next w:val="Normal"/>
+    <w:link w:val="Ttulo1Char"/>
+    <w:uiPriority w:val="9"/>
+    <w:qFormat/>
+    <w:rsid w:val="00BE462F"/>
+    <w:pPr>
+      <w:numPr>
+        <w:numId w:val="1"/>
+      </w:numPr>
+      <w:spacing w:before="240" w:after="0" w:line="360" w:lineRule="auto"/>
+      <w:jc w:val="left"/>
+      <w:outlineLvl w:val="0"/>
+    </w:pPr>
+    <w:rPr>
+      <w:rFonts w:ascii="Arial" w:eastAsiaTheme="minorHAnsi" w:hAnsi="Arial" w:cstheme="minorBidi"/>
+      <w:b/>
+      <w:caps/>
+      <w:noProof w:val="0"/>
+      <w:sz w:val="24"/>
+      <w:szCs w:val="22"/>
+      <w:lang w:val="en-US"/>
+    </w:rPr>
+  </w:style>
+  <w:style w:type="character" w:default="1" w:styleId="Fontepargpadro">
+    <w:name w:val="Default Paragraph Font"/>
+    <w:uiPriority w:val="1"/>
+    <w:semiHidden/>
+    <w:unhideWhenUsed/>
+  </w:style>
+  <w:style w:type="table" w:default="1" w:styleId="Tabelanormal">
+    <w:name w:val="Normal Table"/>
+    <w:uiPriority w:val="99"/>
+    <w:semiHidden/>
+    <w:unhideWhenUsed/>
+    <w:tblPr>
+      <w:tblInd w:w="0" w:type="dxa"/>
+      <w:tblCellMar>
+        <w:top w:w="0" w:type="dxa"/>
+        <w:left w:w="108" w:type="dxa"/>
+        <w:bottom w:w="0" w:type="dxa"/>
+        <w:right w:w="108" w:type="dxa"/>
+      </w:tblCellMar>
+    </w:tblPr>
+  </w:style>
+  <w:style w:type="numbering" w:default="1" w:styleId="Semlista">
+    <w:name w:val="No List"/>
+    <w:uiPriority w:val="99"/>
+    <w:semiHidden/>
+    <w:unhideWhenUsed/>
+  </w:style>
+  <w:style w:type="paragraph" w:styleId="NormalWeb">
+    <w:name w:val="Normal (Web)"/>
+    <w:basedOn w:val="Normal"/>
+    <w:semiHidden/>
+    <w:rsid w:val="00E66B4F"/>
+    <w:pPr>
+      <w:spacing w:before="100" w:beforeAutospacing="1" w:after="100" w:afterAutospacing="1"/>
+      <w:ind w:firstLine="0"/>
+      <w:jc w:val="left"/>
+    </w:pPr>
+    <w:rPr>
+      <w:rFonts w:ascii="Times New Roman" w:hAnsi="Times New Roman"/>
+      <w:sz w:val="24"/>
+    </w:rPr>
+  </w:style>
+  <w:style w:type="character" w:customStyle="1" w:styleId="Ttulo1Char">
+    <w:name w:val="Título 1 Char"/>
+    <w:basedOn w:val="Fontepargpadro"/>
+    <w:link w:val="Ttulo1"/>
+    <w:uiPriority w:val="9"/>
+    <w:rsid w:val="00BE462F"/>
+    <w:rPr>
+      <w:rFonts w:ascii="Arial" w:eastAsiaTheme="minorHAnsi" w:hAnsi="Arial"/>
+      <w:b/>
+      <w:caps/>
+      <w:szCs w:val="22"/>
+      <w:lang w:val="en-US"/>
+    </w:rPr>
+  </w:style>
+  <w:style w:type="paragraph" w:styleId="Cabealho">
+    <w:name w:val="header"/>
+    <w:basedOn w:val="Normal"/>
+    <w:link w:val="CabealhoChar"/>
+    <w:uiPriority w:val="99"/>
+    <w:unhideWhenUsed/>
+    <w:rsid w:val="00A7184C"/>
+    <w:pPr>
+      <w:tabs>
+        <w:tab w:val="center" w:pos="4252"/>
+        <w:tab w:val="right" w:pos="8504"/>
+      </w:tabs>
+      <w:spacing w:before="0" w:after="0"/>
+    </w:pPr>
+  </w:style>
+  <w:style w:type="character" w:customStyle="1" w:styleId="CabealhoChar">
+    <w:name w:val="Cabeçalho Char"/>
+    <w:basedOn w:val="Fontepargpadro"/>
+    <w:link w:val="Cabealho"/>
+    <w:uiPriority w:val="99"/>
+    <w:rsid w:val="00A7184C"/>
+    <w:rPr>
+      <w:rFonts w:ascii="Humanst531 BT" w:eastAsia="Times New Roman" w:hAnsi="Humanst531 BT" w:cs="Times New Roman"/>
+      <w:noProof/>
+      <w:sz w:val="20"/>
+    </w:rPr>
+  </w:style>
+  <w:style w:type="paragraph" w:styleId="Rodap">
+    <w:name w:val="footer"/>
+    <w:basedOn w:val="Normal"/>
+    <w:link w:val="RodapChar"/>
+    <w:uiPriority w:val="99"/>
+    <w:unhideWhenUsed/>
+    <w:rsid w:val="00A7184C"/>
+    <w:pPr>
+      <w:tabs>
+        <w:tab w:val="center" w:pos="4252"/>
+        <w:tab w:val="right" w:pos="8504"/>
+      </w:tabs>
+      <w:spacing w:before="0" w:after="0"/>
+    </w:pPr>
+  </w:style>
+  <w:style w:type="character" w:customStyle="1" w:styleId="RodapChar">
+    <w:name w:val="Rodapé Char"/>
+    <w:basedOn w:val="Fontepargpadro"/>
+    <w:link w:val="Rodap"/>
+    <w:uiPriority w:val="99"/>
+    <w:rsid w:val="00A7184C"/>
+    <w:rPr>
+      <w:rFonts w:ascii="Humanst531 BT" w:eastAsia="Times New Roman" w:hAnsi="Humanst531 BT" w:cs="Times New Roman"/>
+      <w:noProof/>
+      <w:sz w:val="20"/>
+    </w:rPr>
+  </w:style>
+</w:styles>
+</file>
+
+<file path=word/stylesWithEffects.xml><?xml version="1.0" encoding="utf-8"?>
+<w:styles xmlns:wpc="http://schemas.microsoft.com/office/word/2010/wordprocessingCanvas" xmlns:mc="http://schemas.openxmlformats.org/markup-compatibility/2006" xmlns:o="urn:schemas-microsoft-com:office:office" xmlns:r="http://schemas.openxmlformats.org/officeDocument/2006/relationships" xmlns:m="http://schemas.openxmlformats.org/officeDocument/2006/math" xmlns:v="urn:schemas-microsoft-com:vml" xmlns:wp14="http://schemas.microsoft.com/office/word/2010/wordprocessingDrawing" xmlns:wp="http://schemas.openxmlformats.org/drawingml/2006/wordprocessingDrawing" xmlns:w10="urn:schemas-microsoft-com:office:word" xmlns:w="http://schemas.openxmlformats.org/wordprocessingml/2006/main" xmlns:w14="http://schemas.microsoft.com/office/word/2010/wordml" xmlns:wpg="http://schemas.microsoft.com/office/word/2010/wordprocessingGroup" xmlns:wpi="http://schemas.microsoft.com/office/word/2010/wordprocessingInk" xmlns:wne="http://schemas.microsoft.com/office/word/2006/wordml" xmlns:wps="http://schemas.microsoft.com/office/word/2010/wordprocessingShape" mc:Ignorable="w14 wp14">
+  <w:docDefaults>
+    <w:rPrDefault>
+      <w:rPr>
+        <w:rFonts w:asciiTheme="minorHAnsi" w:eastAsiaTheme="minorEastAsia" w:hAnsiTheme="minorHAnsi" w:cstheme="minorBidi"/>
+        <w:sz w:val="24"/>
+        <w:szCs w:val="24"/>
+        <w:lang w:val="pt-BR" w:eastAsia="en-US" w:bidi="ar-SA"/>
+      </w:rPr>
+    </w:rPrDefault>
+    <w:pPrDefault/>
+  </w:docDefaults>
+  <w:latentStyles w:defLockedState="0" w:defUIPriority="99" w:defSemiHidden="1" w:defUnhideWhenUsed="1" w:defQFormat="0" w:count="267">
+    <w:lsdException w:name="Normal" w:semiHidden="0" w:uiPriority="0" w:unhideWhenUsed="0" w:qFormat="1"/>
+    <w:lsdException w:name="heading 1" w:semiHidden="0" w:uiPriority="9" w:unhideWhenUsed="0" w:qFormat="1"/>
+    <w:lsdException w:name="heading 2" w:uiPriority="9" w:qFormat="1"/>
+    <w:lsdException w:name="heading 3" w:uiPriority="9" w:qFormat="1"/>
+    <w:lsdException w:name="heading 4" w:uiPriority="9" w:qFormat="1"/>
+    <w:lsdException w:name="heading 5" w:uiPriority="9" w:qFormat="1"/>
+    <w:lsdException w:name="heading 6" w:uiPriority="9" w:qFormat="1"/>
+    <w:lsdException w:name="heading 7" w:uiPriority="9" w:qFormat="1"/>
+    <w:lsdException w:name="heading 8" w:uiPriority="9" w:qFormat="1"/>
+    <w:lsdException w:name="heading 9" w:uiPriority="9" w:qFormat="1"/>
+    <w:lsdException w:name="toc 1" w:uiPriority="39"/>
+    <w:lsdException w:name="toc 2" w:uiPriority="39"/>
+    <w:lsdException w:name="toc 3" w:uiPriority="39"/>
+    <w:lsdException w:name="toc 4" w:uiPriority="39"/>
+    <w:lsdException w:name="toc 5" w:uiPriority="39"/>
+    <w:lsdException w:name="toc 6" w:uiPriority="39"/>
+    <w:lsdException w:name="toc 7" w:uiPriority="39"/>
+    <w:lsdException w:name="toc 8" w:uiPriority="39"/>
+    <w:lsdException w:name="toc 9" w:uiPriority="39"/>
+    <w:lsdException w:name="caption" w:uiPriority="35" w:qFormat="1"/>
+    <w:lsdException w:name="Title" w:semiHidden="0" w:uiPriority="10" w:unhideWhenUsed="0" w:qFormat="1"/>
+    <w:lsdException w:name="Default Paragraph Font" w:uiPriority="1"/>
+    <w:lsdException w:name="Subtitle" w:semiHidden="0" w:uiPriority="11" w:unhideWhenUsed="0" w:qFormat="1"/>
+    <w:lsdException w:name="Strong" w:semiHidden="0" w:uiPriority="22" w:unhideWhenUsed="0" w:qFormat="1"/>
+    <w:lsdException w:name="Emphasis" w:semiHidden="0" w:uiPriority="20" w:unhideWhenUsed="0" w:qFormat="1"/>
+    <w:lsdException w:name="Normal (Web)" w:uiPriority="0"/>
+    <w:lsdException w:name="Table Grid" w:uiPriority="59"/>
+    <w:lsdException w:name="Placeholder Text" w:unhideWhenUsed="0"/>
+    <w:lsdException w:name="No Spacing" w:semiHidden="0" w:uiPriority="1" w:unhideWhenUsed="0" w:qFormat="1"/>
+    <w:lsdException w:name="Light Shading" w:semiHidden="0" w:uiPriority="60" w:unhideWhenUsed="0"/>
+    <w:lsdException w:name="Light List" w:semiHidden="0" w:uiPriority="61" w:unhideWhenUsed="0"/>
+    <w:lsdException w:name="Light Grid" w:semiHidden="0" w:uiPriority="62" w:unhideWhenUsed="0"/>
+    <w:lsdException w:name="Medium Shading 1" w:semiHidden="0" w:uiPriority="63" w:unhideWhenUsed="0"/>
+    <w:lsdException w:name="Medium Shading 2" w:semiHidden="0" w:uiPriority="64" w:unhideWhenUsed="0"/>
+    <w:lsdException w:name="Medium List 1" w:semiHidden="0" w:uiPriority="65" w:unhideWhenUsed="0"/>
+    <w:lsdException w:name="Medium List 2" w:semiHidden="0" w:uiPriority="66" w:unhideWhenUsed="0"/>
+    <w:lsdException w:name="Medium Grid 1" w:semiHidden="0" w:uiPriority="67" w:unhideWhenUsed="0"/>
+    <w:lsdException w:name="Medium Grid 2" w:semiHidden="0" w:uiPriority="68" w:unhideWhenUsed="0"/>
+    <w:lsdException w:name="Medium Grid 3" w:semiHidden="0" w:uiPriority="69" w:unhideWhenUsed="0"/>
+    <w:lsdException w:name="Dark List" w:semiHidden="0" w:uiPriority="70" w:unhideWhenUsed="0"/>
+    <w:lsdException w:name="Colorful Shading" w:semiHidden="0" w:uiPriority="71" w:unhideWhenUsed="0"/>
+    <w:lsdException w:name="Colorful List" w:semiHidden="0" w:uiPriority="72" w:unhideWhenUsed="0"/>
+    <w:lsdException w:name="Colorful Grid" w:semiHidden="0" w:uiPriority="73" w:unhideWhenUsed="0"/>
+    <w:lsdException w:name="Light Shading Accent 1" w:semiHidden="0" w:uiPriority="60" w:unhideWhenUsed="0"/>
+    <w:lsdException w:name="Light List Accent 1" w:semiHidden="0" w:uiPriority="61" w:unhideWhenUsed="0"/>
+    <w:lsdException w:name="Light Grid Accent 1" w:semiHidden="0" w:uiPriority="62" w:unhideWhenUsed="0"/>
+    <w:lsdException w:name="Medium Shading 1 Accent 1" w:semiHidden="0" w:uiPriority="63" w:unhideWhenUsed="0"/>
+    <w:lsdException w:name="Medium Shading 2 Accent 1" w:semiHidden="0" w:uiPriority="64" w:unhideWhenUsed="0"/>
+    <w:lsdException w:name="Medium List 1 Accent 1" w:semiHidden="0" w:uiPriority="65" w:unhideWhenUsed="0"/>
+    <w:lsdException w:name="Revision" w:unhideWhenUsed="0"/>
+    <w:lsdException w:name="List Paragraph" w:semiHidden="0" w:uiPriority="34" w:unhideWhenUsed="0" w:qFormat="1"/>
+    <w:lsdException w:name="Quote" w:semiHidden="0" w:uiPriority="29" w:unhideWhenUsed="0" w:qFormat="1"/>
+    <w:lsdException w:name="Intense Quote" w:semiHidden="0" w:uiPriority="30" w:unhideWhenUsed="0" w:qFormat="1"/>
+    <w:lsdException w:name="Medium List 2 Accent 1" w:semiHidden="0" w:uiPriority="66" w:unhideWhenUsed="0"/>
+    <w:lsdException w:name="Medium Grid 1 Accent 1" w:semiHidden="0" w:uiPriority="67" w:unhideWhenUsed="0"/>
+    <w:lsdException w:name="Medium Grid 2 Accent 1" w:semiHidden="0" w:uiPriority="68" w:unhideWhenUsed="0"/>
+    <w:lsdException w:name="Medium Grid 3 Accent 1" w:semiHidden="0" w:uiPriority="69" w:unhideWhenUsed="0"/>
+    <w:lsdException w:name="Dark List Accent 1" w:semiHidden="0" w:uiPriority="70" w:unhideWhenUsed="0"/>
+    <w:lsdException w:name="Colorful Shading Accent 1" w:semiHidden="0" w:uiPriority="71" w:unhideWhenUsed="0"/>
+    <w:lsdException w:name="Colorful List Accent 1" w:semiHidden="0" w:uiPriority="72" w:unhideWhenUsed="0"/>
+    <w:lsdException w:name="Colorful Grid Accent 1" w:semiHidden="0" w:uiPriority="73" w:unhideWhenUsed="0"/>
+    <w:lsdException w:name="Light Shading Accent 2" w:semiHidden="0" w:uiPriority="60" w:unhideWhenUsed="0"/>
+    <w:lsdException w:name="Light List Accent 2" w:semiHidden="0" w:uiPriority="61" w:unhideWhenUsed="0"/>
+    <w:lsdException w:name="Light Grid Accent 2" w:semiHidden="0" w:uiPriority="62" w:unhideWhenUsed="0"/>
+    <w:lsdException w:name="Medium Shading 1 Accent 2" w:semiHidden="0" w:uiPriority="63" w:unhideWhenUsed="0"/>
+    <w:lsdException w:name="Medium Shading 2 Accent 2" w:semiHidden="0" w:uiPriority="64" w:unhideWhenUsed="0"/>
+    <w:lsdException w:name="Medium List 1 Accent 2" w:semiHidden="0" w:uiPriority="65" w:unhideWhenUsed="0"/>
+    <w:lsdException w:name="Medium List 2 Accent 2" w:semiHidden="0" w:uiPriority="66" w:unhideWhenUsed="0"/>
+    <w:lsdException w:name="Medium Grid 1 Accent 2" w:semiHidden="0" w:uiPriority="67" w:unhideWhenUsed="0"/>
+    <w:lsdException w:name="Medium Grid 2 Accent 2" w:semiHidden="0" w:uiPriority="68" w:unhideWhenUsed="0"/>
+    <w:lsdException w:name="Medium Grid 3 Accent 2" w:semiHidden="0" w:uiPriority="69" w:unhideWhenUsed="0"/>
+    <w:lsdException w:name="Dark List Accent 2" w:semiHidden="0" w:uiPriority="70" w:unhideWhenUsed="0"/>
+    <w:lsdException w:name="Colorful Shading Accent 2" w:semiHidden="0" w:uiPriority="71" w:unhideWhenUsed="0"/>
+    <w:lsdException w:name="Colorful List Accent 2" w:semiHidden="0" w:uiPriority="72" w:unhideWhenUsed="0"/>
+    <w:lsdException w:name="Colorful Grid Accent 2" w:semiHidden="0" w:uiPriority="73" w:unhideWhenUsed="0"/>
+    <w:lsdException w:name="Light Shading Accent 3" w:semiHidden="0" w:uiPriority="60" w:unhideWhenUsed="0"/>
+    <w:lsdException w:name="Light List Accent 3" w:semiHidden="0" w:uiPriority="61" w:unhideWhenUsed="0"/>
+    <w:lsdException w:name="Light Grid Accent 3" w:semiHidden="0" w:uiPriority="62" w:unhideWhenUsed="0"/>
+    <w:lsdException w:name="Medium Shading 1 Accent 3" w:semiHidden="0" w:uiPriority="63" w:unhideWhenUsed="0"/>
+    <w:lsdException w:name="Medium Shading 2 Accent 3" w:semiHidden="0" w:uiPriority="64" w:unhideWhenUsed="0"/>
+    <w:lsdException w:name="Medium List 1 Accent 3" w:semiHidden="0" w:uiPriority="65" w:unhideWhenUsed="0"/>
+    <w:lsdException w:name="Medium List 2 Accent 3" w:semiHidden="0" w:uiPriority="66" w:unhideWhenUsed="0"/>
+    <w:lsdException w:name="Medium Grid 1 Accent 3" w:semiHidden="0" w:uiPriority="67" w:unhideWhenUsed="0"/>
+    <w:lsdException w:name="Medium Grid 2 Accent 3" w:semiHidden="0" w:uiPriority="68" w:unhideWhenUsed="0"/>
+    <w:lsdException w:name="Medium Grid 3 Accent 3" w:semiHidden="0" w:uiPriority="69" w:unhideWhenUsed="0"/>
+    <w:lsdException w:name="Dark List Accent 3" w:semiHidden="0" w:uiPriority="70" w:unhideWhenUsed="0"/>
+    <w:lsdException w:name="Colorful Shading Accent 3" w:semiHidden="0" w:uiPriority="71" w:unhideWhenUsed="0"/>
+    <w:lsdException w:name="Colorful List Accent 3" w:semiHidden="0" w:uiPriority="72" w:unhideWhenUsed="0"/>
+    <w:lsdException w:name="Colorful Grid Accent 3" w:semiHidden="0" w:uiPriority="73" w:unhideWhenUsed="0"/>
+    <w:lsdException w:name="Light Shading Accent 4" w:semiHidden="0" w:uiPriority="60" w:unhideWhenUsed="0"/>
+    <w:lsdException w:name="Light List Accent 4" w:semiHidden="0" w:uiPriority="61" w:unhideWhenUsed="0"/>
+    <w:lsdException w:name="Light Grid Accent 4" w:semiHidden="0" w:uiPriority="62" w:unhideWhenUsed="0"/>
+    <w:lsdException w:name="Medium Shading 1 Accent 4" w:semiHidden="0" w:uiPriority="63" w:unhideWhenUsed="0"/>
+    <w:lsdException w:name="Medium Shading 2 Accent 4" w:semiHidden="0" w:uiPriority="64" w:unhideWhenUsed="0"/>
+    <w:lsdException w:name="Medium List 1 Accent 4" w:semiHidden="0" w:uiPriority="65" w:unhideWhenUsed="0"/>
+    <w:lsdException w:name="Medium List 2 Accent 4" w:semiHidden="0" w:uiPriority="66" w:unhideWhenUsed="0"/>
+    <w:lsdException w:name="Medium Grid 1 Accent 4" w:semiHidden="0" w:uiPriority="67" w:unhideWhenUsed="0"/>
+    <w:lsdException w:name="Medium Grid 2 Accent 4" w:semiHidden="0" w:uiPriority="68" w:unhideWhenUsed="0"/>
+    <w:lsdException w:name="Medium Grid 3 Accent 4" w:semiHidden="0" w:uiPriority="69" w:unhideWhenUsed="0"/>
+    <w:lsdException w:name="Dark List Accent 4" w:semiHidden="0" w:uiPriority="70" w:unhideWhenUsed="0"/>
+    <w:lsdException w:name="Colorful Shading Accent 4" w:semiHidden="0" w:uiPriority="71" w:unhideWhenUsed="0"/>
+    <w:lsdException w:name="Colorful List Accent 4" w:semiHidden="0" w:uiPriority="72" w:unhideWhenUsed="0"/>
+    <w:lsdException w:name="Colorful Grid Accent 4" w:semiHidden="0" w:uiPriority="73" w:unhideWhenUsed="0"/>
+    <w:lsdException w:name="Light Shading Accent 5" w:semiHidden="0" w:uiPriority="60" w:unhideWhenUsed="0"/>
+    <w:lsdException w:name="Light List Accent 5" w:semiHidden="0" w:uiPriority="61" w:unhideWhenUsed="0"/>
+    <w:lsdException w:name="Light Grid Accent 5" w:semiHidden="0" w:uiPriority="62" w:unhideWhenUsed="0"/>
+    <w:lsdException w:name="Medium Shading 1 Accent 5" w:semiHidden="0" w:uiPriority="63" w:unhideWhenUsed="0"/>
+    <w:lsdException w:name="Medium Shading 2 Accent 5" w:semiHidden="0" w:uiPriority="64" w:unhideWhenUsed="0"/>
+    <w:lsdException w:name="Medium List 1 Accent 5" w:semiHidden="0" w:uiPriority="65" w:unhideWhenUsed="0"/>
+    <w:lsdException w:name="Medium List 2 Accent 5" w:semiHidden="0" w:uiPriority="66" w:unhideWhenUsed="0"/>
+    <w:lsdException w:name="Medium Grid 1 Accent 5" w:semiHidden="0" w:uiPriority="67" w:unhideWhenUsed="0"/>
+    <w:lsdException w:name="Medium Grid 2 Accent 5" w:semiHidden="0" w:uiPriority="68" w:unhideWhenUsed="0"/>
+    <w:lsdException w:name="Medium Grid 3 Accent 5" w:semiHidden="0" w:uiPriority="69" w:unhideWhenUsed="0"/>
+    <w:lsdException w:name="Dark List Accent 5" w:semiHidden="0" w:uiPriority="70" w:unhideWhenUsed="0"/>
+    <w:lsdException w:name="Colorful Shading Accent 5" w:semiHidden="0" w:uiPriority="71" w:unhideWhenUsed="0"/>
+    <w:lsdException w:name="Colorful List Accent 5" w:semiHidden="0" w:uiPriority="72" w:unhideWhenUsed="0"/>
+    <w:lsdException w:name="Colorful Grid Accent 5" w:semiHidden="0" w:uiPriority="73" w:unhideWhenUsed="0"/>
+    <w:lsdException w:name="Light Shading Accent 6" w:semiHidden="0" w:uiPriority="60" w:unhideWhenUsed="0"/>
+    <w:lsdException w:name="Light List Accent 6" w:semiHidden="0" w:uiPriority="61" w:unhideWhenUsed="0"/>
+    <w:lsdException w:name="Light Grid Accent 6" w:semiHidden="0" w:uiPriority="62" w:unhideWhenUsed="0"/>
+    <w:lsdException w:name="Medium Shading 1 Accent 6" w:semiHidden="0" w:uiPriority="63" w:unhideWhenUsed="0"/>
+    <w:lsdException w:name="Medium Shading 2 Accent 6" w:semiHidden="0" w:uiPriority="64" w:unhideWhenUsed="0"/>
+    <w:lsdException w:name="Medium List 1 Accent 6" w:semiHidden="0" w:uiPriority="65" w:unhideWhenUsed="0"/>
+    <w:lsdException w:name="Medium List 2 Accent 6" w:semiHidden="0" w:uiPriority="66" w:unhideWhenUsed="0"/>
+    <w:lsdException w:name="Medium Grid 1 Accent 6" w:semiHidden="0" w:uiPriority="67" w:unhideWhenUsed="0"/>
+    <w:lsdException w:name="Medium Grid 2 Accent 6" w:semiHidden="0" w:uiPriority="68" w:unhideWhenUsed="0"/>
+    <w:lsdException w:name="Medium Grid 3 Accent 6" w:semiHidden="0" w:uiPriority="69" w:unhideWhenUsed="0"/>
+    <w:lsdException w:name="Dark List Accent 6" w:semiHidden="0" w:uiPriority="70" w:unhideWhenUsed="0"/>
+    <w:lsdException w:name="Colorful Shading Accent 6" w:semiHidden="0" w:uiPriority="71" w:unhideWhenUsed="0"/>
+    <w:lsdException w:name="Colorful List Accent 6" w:semiHidden="0" w:uiPriority="72" w:unhideWhenUsed="0"/>
+    <w:lsdException w:name="Colorful Grid Accent 6" w:semiHidden="0" w:uiPriority="73" w:unhideWhenUsed="0"/>
+    <w:lsdException w:name="Subtle Emphasis" w:semiHidden="0" w:uiPriority="19" w:unhideWhenUsed="0" w:qFormat="1"/>
+    <w:lsdException w:name="Intense Emphasis" w:semiHidden="0" w:uiPriority="21" w:unhideWhenUsed="0" w:qFormat="1"/>
+    <w:lsdException w:name="Subtle Reference" w:semiHidden="0" w:uiPriority="31" w:unhideWhenUsed="0" w:qFormat="1"/>
+    <w:lsdException w:name="Intense Reference" w:semiHidden="0" w:uiPriority="32" w:unhideWhenUsed="0" w:qFormat="1"/>
+    <w:lsdException w:name="Book Title" w:semiHidden="0" w:uiPriority="33" w:unhideWhenUsed="0" w:qFormat="1"/>
+    <w:lsdException w:name="Bibliography" w:uiPriority="37"/>
+    <w:lsdException w:name="TOC Heading" w:uiPriority="39" w:qFormat="1"/>
   </w:latentStyles>
   <w:style w:type="paragraph" w:default="1" w:styleId="Normal">
     <w:name w:val="Normal"/>

</xml_diff>